<commit_message>
Fixed a typo in FR docs (reported by @alicenichols)
</commit_message>
<xml_diff>
--- a/docs/Guide utilisateur Kiwix Hotspot.docx
+++ b/docs/Guide utilisateur Kiwix Hotspot.docx
@@ -1,38 +1,71 @@
 
 <file path=word/document.xml><?xml version="1.0" encoding="utf-8"?>
-<w:document xmlns:wpc="http://schemas.microsoft.com/office/word/2010/wordprocessingCanvas" xmlns:mo="http://schemas.microsoft.com/office/mac/office/2008/main" xmlns:mc="http://schemas.openxmlformats.org/markup-compatibility/2006" xmlns:mv="urn:schemas-microsoft-com:mac:vml" xmlns:o="urn:schemas-microsoft-com:office:office" xmlns:r="http://schemas.openxmlformats.org/officeDocument/2006/relationships" xmlns:m="http://schemas.openxmlformats.org/officeDocument/2006/math" xmlns:v="urn:schemas-microsoft-com:vml" xmlns:wp14="http://schemas.microsoft.com/office/word/2010/wordprocessingDrawing" xmlns:wp="http://schemas.openxmlformats.org/drawingml/2006/wordprocessingDrawing" xmlns:w10="urn:schemas-microsoft-com:office:word" xmlns:w="http://schemas.openxmlformats.org/wordprocessingml/2006/main" xmlns:w14="http://schemas.microsoft.com/office/word/2010/wordml" xmlns:wpg="http://schemas.microsoft.com/office/word/2010/wordprocessingGroup" xmlns:wpi="http://schemas.microsoft.com/office/word/2010/wordprocessingInk" xmlns:wne="http://schemas.microsoft.com/office/word/2006/wordml" xmlns:wps="http://schemas.microsoft.com/office/word/2010/wordprocessingShape" mc:Ignorable="w14 wp14">
+<w:document xmlns:wpc="http://schemas.microsoft.com/office/word/2010/wordprocessingCanvas" xmlns:cx="http://schemas.microsoft.com/office/drawing/2014/chartex" xmlns:cx1="http://schemas.microsoft.com/office/drawing/2015/9/8/chartex" xmlns:cx2="http://schemas.microsoft.com/office/drawing/2015/10/21/chartex" xmlns:cx3="http://schemas.microsoft.com/office/drawing/2016/5/9/chartex" xmlns:cx4="http://schemas.microsoft.com/office/drawing/2016/5/10/chartex" xmlns:cx5="http://schemas.microsoft.com/office/drawing/2016/5/11/chartex" xmlns:cx6="http://schemas.microsoft.com/office/drawing/2016/5/12/chartex" xmlns:cx7="http://schemas.microsoft.com/office/drawing/2016/5/13/chartex" xmlns:cx8="http://schemas.microsoft.com/office/drawing/2016/5/14/chartex" xmlns:mc="http://schemas.openxmlformats.org/markup-compatibility/2006" xmlns:aink="http://schemas.microsoft.com/office/drawing/2016/ink" xmlns:am3d="http://schemas.microsoft.com/office/drawing/2017/model3d" xmlns:o="urn:schemas-microsoft-com:office:office" xmlns:r="http://schemas.openxmlformats.org/officeDocument/2006/relationships" xmlns:m="http://schemas.openxmlformats.org/officeDocument/2006/math" xmlns:v="urn:schemas-microsoft-com:vml" xmlns:wp14="http://schemas.microsoft.com/office/word/2010/wordprocessingDrawing" xmlns:wp="http://schemas.openxmlformats.org/drawingml/2006/wordprocessingDrawing" xmlns:w10="urn:schemas-microsoft-com:office:word" xmlns:w="http://schemas.openxmlformats.org/wordprocessingml/2006/main" xmlns:w14="http://schemas.microsoft.com/office/word/2010/wordml" xmlns:w15="http://schemas.microsoft.com/office/word/2012/wordml" xmlns:w16cid="http://schemas.microsoft.com/office/word/2016/wordml/cid" xmlns:w16se="http://schemas.microsoft.com/office/word/2015/wordml/symex" xmlns:wpg="http://schemas.microsoft.com/office/word/2010/wordprocessingGroup" xmlns:wpi="http://schemas.microsoft.com/office/word/2010/wordprocessingInk" xmlns:wne="http://schemas.microsoft.com/office/word/2006/wordml" xmlns:wps="http://schemas.microsoft.com/office/word/2010/wordprocessingShape" mc:Ignorable="w14 w15 w16se w16cid wp14">
   <w:body>
     <w:p>
       <w:pPr>
-        <w:pStyle w:val="Titre"/>
-      </w:pPr>
-      <w:r>
-        <w:t>Kiwix Hotspot</w:t>
-      </w:r>
+        <w:pStyle w:val="Title"/>
+      </w:pPr>
+      <w:proofErr w:type="spellStart"/>
+      <w:r>
+        <w:t>Kiwix</w:t>
+      </w:r>
+      <w:proofErr w:type="spellEnd"/>
+      <w:r>
+        <w:t xml:space="preserve"> </w:t>
+      </w:r>
+      <w:proofErr w:type="spellStart"/>
+      <w:r>
+        <w:t>Hotspot</w:t>
+      </w:r>
+      <w:proofErr w:type="spellEnd"/>
       <w:r>
         <w:t xml:space="preserve"> Installer</w:t>
       </w:r>
     </w:p>
     <w:p>
       <w:pPr>
-        <w:pStyle w:val="Sous-titre"/>
+        <w:pStyle w:val="Subtitle"/>
       </w:pPr>
       <w:r>
         <w:t>Guide de l’utilisateur</w:t>
       </w:r>
     </w:p>
     <w:p>
-      <w:r>
-        <w:t xml:space="preserve">Kiwix Hotspot s’adresse aux personnes souhaitant créer un </w:t>
-      </w:r>
+      <w:proofErr w:type="spellStart"/>
+      <w:r>
+        <w:t>Kiwix</w:t>
+      </w:r>
+      <w:proofErr w:type="spellEnd"/>
+      <w:r>
+        <w:t xml:space="preserve"> </w:t>
+      </w:r>
+      <w:proofErr w:type="spellStart"/>
+      <w:r>
+        <w:t>Hotspot</w:t>
+      </w:r>
+      <w:proofErr w:type="spellEnd"/>
+      <w:r>
+        <w:t xml:space="preserve"> s’adresse aux personnes souhaitant créer un </w:t>
+      </w:r>
+      <w:proofErr w:type="spellStart"/>
       <w:r>
         <w:rPr>
           <w:i/>
         </w:rPr>
         <w:t>Hotspot</w:t>
       </w:r>
-      <w:r>
-        <w:t xml:space="preserve"> (point d’accès WiFi) pour la mise à disposition de </w:t>
+      <w:proofErr w:type="spellEnd"/>
+      <w:r>
+        <w:t xml:space="preserve"> (point d’accès </w:t>
+      </w:r>
+      <w:proofErr w:type="spellStart"/>
+      <w:r>
+        <w:t>WiFi</w:t>
+      </w:r>
+      <w:proofErr w:type="spellEnd"/>
+      <w:r>
+        <w:t xml:space="preserve">) pour la mise à disposition de </w:t>
       </w:r>
       <w:r>
         <w:t>contenus via un réseau local</w:t>
@@ -49,9 +82,11 @@
       <w:r>
         <w:t xml:space="preserve"> </w:t>
       </w:r>
+      <w:proofErr w:type="spellStart"/>
       <w:r>
         <w:t>Hotspot</w:t>
       </w:r>
+      <w:proofErr w:type="spellEnd"/>
       <w:r>
         <w:t xml:space="preserve"> est composé de deux </w:t>
       </w:r>
@@ -64,17 +99,27 @@
       <w:r>
         <w:t xml:space="preserve"> </w:t>
       </w:r>
+      <w:proofErr w:type="spellStart"/>
       <w:r>
         <w:rPr>
           <w:i/>
         </w:rPr>
         <w:t>RaspberryPi</w:t>
       </w:r>
+      <w:proofErr w:type="spellEnd"/>
       <w:r>
         <w:t xml:space="preserve">, et </w:t>
       </w:r>
       <w:r>
-        <w:t xml:space="preserve">une carte microSD qui contient le système d’exploitation du </w:t>
+        <w:t xml:space="preserve">une carte </w:t>
+      </w:r>
+      <w:proofErr w:type="spellStart"/>
+      <w:r>
+        <w:t>microSD</w:t>
+      </w:r>
+      <w:proofErr w:type="spellEnd"/>
+      <w:r>
+        <w:t xml:space="preserve"> qui contient le système d’exploitation du </w:t>
       </w:r>
       <w:r>
         <w:rPr>
@@ -88,16 +133,27 @@
       <w:r>
         <w:t xml:space="preserve"> éducatifs installés</w:t>
       </w:r>
-      <w:bookmarkStart w:id="0" w:name="_GoBack"/>
-      <w:bookmarkEnd w:id="0"/>
       <w:r>
         <w:t>.</w:t>
       </w:r>
     </w:p>
     <w:p/>
     <w:p>
-      <w:r>
-        <w:t xml:space="preserve">Kiwix Hotspot </w:t>
+      <w:proofErr w:type="spellStart"/>
+      <w:r>
+        <w:t>Kiwix</w:t>
+      </w:r>
+      <w:proofErr w:type="spellEnd"/>
+      <w:r>
+        <w:t xml:space="preserve"> </w:t>
+      </w:r>
+      <w:proofErr w:type="spellStart"/>
+      <w:r>
+        <w:t>Hotspot</w:t>
+      </w:r>
+      <w:proofErr w:type="spellEnd"/>
+      <w:r>
+        <w:t xml:space="preserve"> </w:t>
       </w:r>
       <w:r>
         <w:t xml:space="preserve">Installer </w:t>
@@ -112,37 +168,55 @@
         <w:t>faisant</w:t>
       </w:r>
       <w:r>
-        <w:t xml:space="preserve"> fonctionner le RaspberryPi</w:t>
-      </w:r>
+        <w:t xml:space="preserve"> fonctionner le </w:t>
+      </w:r>
+      <w:proofErr w:type="spellStart"/>
+      <w:r>
+        <w:t>RaspberryPi</w:t>
+      </w:r>
+      <w:proofErr w:type="spellEnd"/>
       <w:r>
         <w:t>.</w:t>
       </w:r>
     </w:p>
     <w:p>
       <w:pPr>
-        <w:pStyle w:val="Titre1"/>
-      </w:pPr>
-      <w:r>
-        <w:t>Fonctionnement du Hotspot</w:t>
-      </w:r>
+        <w:pStyle w:val="Heading1"/>
+      </w:pPr>
+      <w:r>
+        <w:t xml:space="preserve">Fonctionnement du </w:t>
+      </w:r>
+      <w:proofErr w:type="spellStart"/>
+      <w:r>
+        <w:t>Hotspot</w:t>
+      </w:r>
+      <w:proofErr w:type="spellEnd"/>
     </w:p>
     <w:p/>
     <w:p>
       <w:pPr>
-        <w:pStyle w:val="Paragraphedeliste"/>
+        <w:pStyle w:val="ListParagraph"/>
         <w:numPr>
           <w:ilvl w:val="0"/>
           <w:numId w:val="1"/>
         </w:numPr>
       </w:pPr>
       <w:r>
-        <w:t>Le Hot</w:t>
+        <w:t xml:space="preserve">Le </w:t>
+      </w:r>
+      <w:proofErr w:type="spellStart"/>
+      <w:r>
+        <w:t>Hot</w:t>
       </w:r>
       <w:r>
         <w:t>s</w:t>
       </w:r>
       <w:r>
-        <w:t xml:space="preserve">pot </w:t>
+        <w:t>pot</w:t>
+      </w:r>
+      <w:proofErr w:type="spellEnd"/>
+      <w:r>
+        <w:t xml:space="preserve"> </w:t>
       </w:r>
       <w:r>
         <w:t>crée</w:t>
@@ -162,7 +236,7 @@
     </w:p>
     <w:p>
       <w:pPr>
-        <w:pStyle w:val="Paragraphedeliste"/>
+        <w:pStyle w:val="ListParagraph"/>
         <w:numPr>
           <w:ilvl w:val="0"/>
           <w:numId w:val="1"/>
@@ -189,7 +263,7 @@
     </w:p>
     <w:p>
       <w:pPr>
-        <w:pStyle w:val="Paragraphedeliste"/>
+        <w:pStyle w:val="ListParagraph"/>
         <w:numPr>
           <w:ilvl w:val="0"/>
           <w:numId w:val="1"/>
@@ -202,7 +276,15 @@
         <w:t xml:space="preserve"> web les dirige</w:t>
       </w:r>
       <w:r>
-        <w:t xml:space="preserve"> vers la page d’accueil du Hotspot qui</w:t>
+        <w:t xml:space="preserve"> vers la page d’accueil du </w:t>
+      </w:r>
+      <w:proofErr w:type="spellStart"/>
+      <w:r>
+        <w:t>Hotspot</w:t>
+      </w:r>
+      <w:proofErr w:type="spellEnd"/>
+      <w:r>
+        <w:t xml:space="preserve"> qui</w:t>
       </w:r>
       <w:r>
         <w:t xml:space="preserve"> liste les contenus disponibles </w:t>
@@ -216,7 +298,7 @@
     </w:p>
     <w:p>
       <w:pPr>
-        <w:pStyle w:val="Paragraphedeliste"/>
+        <w:pStyle w:val="ListParagraph"/>
         <w:numPr>
           <w:ilvl w:val="0"/>
           <w:numId w:val="1"/>
@@ -232,7 +314,15 @@
         <w:t>ce qu’on trouverait</w:t>
       </w:r>
       <w:r>
-        <w:t xml:space="preserve"> sur Internet. Sur le Hotspot, ils sont </w:t>
+        <w:t xml:space="preserve"> sur Internet. Sur le </w:t>
+      </w:r>
+      <w:proofErr w:type="spellStart"/>
+      <w:r>
+        <w:t>Hotspot</w:t>
+      </w:r>
+      <w:proofErr w:type="spellEnd"/>
+      <w:r>
+        <w:t xml:space="preserve">, ils sont </w:t>
       </w:r>
       <w:r>
         <w:t>disponibles</w:t>
@@ -240,8 +330,13 @@
       <w:r>
         <w:t xml:space="preserve"> sans que ni l’utilisateur ni le </w:t>
       </w:r>
-      <w:r>
-        <w:t xml:space="preserve">RaspberryPi </w:t>
+      <w:proofErr w:type="spellStart"/>
+      <w:r>
+        <w:t>RaspberryPi</w:t>
+      </w:r>
+      <w:proofErr w:type="spellEnd"/>
+      <w:r>
+        <w:t xml:space="preserve"> </w:t>
       </w:r>
       <w:r>
         <w:t xml:space="preserve">ne soient connectés à Internet car les contenus ont été copiés sur la carte </w:t>
@@ -283,7 +378,7 @@
                     <pic:cNvPicPr/>
                   </pic:nvPicPr>
                   <pic:blipFill>
-                    <a:blip r:embed="rId8">
+                    <a:blip r:embed="rId7">
                       <a:extLst>
                         <a:ext uri="{28A0092B-C50C-407E-A947-70E740481C1C}">
                           <a14:useLocalDpi xmlns:a14="http://schemas.microsoft.com/office/drawing/2010/main" val="0"/>
@@ -315,12 +410,20 @@
         <w:jc w:val="center"/>
       </w:pPr>
       <w:r>
-        <w:t>Fig. 1 : Exemple de page d’accueil du hotspot une fois installé</w:t>
-      </w:r>
-    </w:p>
-    <w:p>
-      <w:pPr>
-        <w:pStyle w:val="Titre1"/>
+        <w:t xml:space="preserve">Fig. 1 : Exemple de page d’accueil du </w:t>
+      </w:r>
+      <w:proofErr w:type="spellStart"/>
+      <w:r>
+        <w:t>hotspot</w:t>
+      </w:r>
+      <w:proofErr w:type="spellEnd"/>
+      <w:r>
+        <w:t xml:space="preserve"> une fois installé</w:t>
+      </w:r>
+    </w:p>
+    <w:p>
+      <w:pPr>
+        <w:pStyle w:val="Heading1"/>
       </w:pPr>
       <w:r>
         <w:lastRenderedPageBreak/>
@@ -329,31 +432,47 @@
     </w:p>
     <w:p>
       <w:pPr>
-        <w:pStyle w:val="Paragraphedeliste"/>
-      </w:pPr>
-    </w:p>
-    <w:p>
-      <w:pPr>
-        <w:pStyle w:val="Paragraphedeliste"/>
+        <w:pStyle w:val="ListParagraph"/>
+      </w:pPr>
+    </w:p>
+    <w:p>
+      <w:pPr>
+        <w:pStyle w:val="ListParagraph"/>
         <w:numPr>
           <w:ilvl w:val="0"/>
           <w:numId w:val="4"/>
         </w:numPr>
       </w:pPr>
       <w:r>
-        <w:t>Windows 7/8/10, Linux ou macOS (10.12+) ;</w:t>
-      </w:r>
-    </w:p>
-    <w:p>
-      <w:pPr>
-        <w:pStyle w:val="Paragraphedeliste"/>
+        <w:t xml:space="preserve">Windows 7/8/10, Linux ou </w:t>
+      </w:r>
+      <w:proofErr w:type="spellStart"/>
+      <w:r>
+        <w:t>macOS</w:t>
+      </w:r>
+      <w:proofErr w:type="spellEnd"/>
+      <w:r>
+        <w:t xml:space="preserve"> (10.12+) ;</w:t>
+      </w:r>
+    </w:p>
+    <w:p>
+      <w:pPr>
+        <w:pStyle w:val="ListParagraph"/>
         <w:numPr>
           <w:ilvl w:val="0"/>
           <w:numId w:val="4"/>
         </w:numPr>
       </w:pPr>
       <w:r>
-        <w:t xml:space="preserve">Un compte Administrateur sur l’ordinateur (ie les droits </w:t>
+        <w:t>Un compte Administrateur sur l’ordinateur (</w:t>
+      </w:r>
+      <w:proofErr w:type="spellStart"/>
+      <w:r>
+        <w:t>ie</w:t>
+      </w:r>
+      <w:proofErr w:type="spellEnd"/>
+      <w:r>
+        <w:t xml:space="preserve"> les droits </w:t>
       </w:r>
       <w:r>
         <w:t>pour l’</w:t>
@@ -364,7 +483,7 @@
     </w:p>
     <w:p>
       <w:pPr>
-        <w:pStyle w:val="Paragraphedeliste"/>
+        <w:pStyle w:val="ListParagraph"/>
         <w:numPr>
           <w:ilvl w:val="0"/>
           <w:numId w:val="4"/>
@@ -379,7 +498,7 @@
     </w:p>
     <w:p>
       <w:pPr>
-        <w:pStyle w:val="Paragraphedeliste"/>
+        <w:pStyle w:val="ListParagraph"/>
         <w:numPr>
           <w:ilvl w:val="0"/>
           <w:numId w:val="4"/>
@@ -398,7 +517,7 @@
     </w:p>
     <w:p>
       <w:pPr>
-        <w:pStyle w:val="Paragraphedeliste"/>
+        <w:pStyle w:val="ListParagraph"/>
         <w:numPr>
           <w:ilvl w:val="0"/>
           <w:numId w:val="4"/>
@@ -416,7 +535,7 @@
     </w:p>
     <w:p>
       <w:pPr>
-        <w:pStyle w:val="Paragraphedeliste"/>
+        <w:pStyle w:val="ListParagraph"/>
         <w:numPr>
           <w:ilvl w:val="0"/>
           <w:numId w:val="4"/>
@@ -455,7 +574,7 @@
     </w:p>
     <w:p>
       <w:pPr>
-        <w:pStyle w:val="Paragraphedeliste"/>
+        <w:pStyle w:val="ListParagraph"/>
         <w:numPr>
           <w:ilvl w:val="0"/>
           <w:numId w:val="4"/>
@@ -468,7 +587,23 @@
     <w:p/>
     <w:p>
       <w:r>
-        <w:t xml:space="preserve">Il est à noter que Kiwix Hotspot permet </w:t>
+        <w:t xml:space="preserve">Il est à noter que </w:t>
+      </w:r>
+      <w:proofErr w:type="spellStart"/>
+      <w:r>
+        <w:t>Kiwix</w:t>
+      </w:r>
+      <w:proofErr w:type="spellEnd"/>
+      <w:r>
+        <w:t xml:space="preserve"> </w:t>
+      </w:r>
+      <w:proofErr w:type="spellStart"/>
+      <w:r>
+        <w:t>Hotspot</w:t>
+      </w:r>
+      <w:proofErr w:type="spellEnd"/>
+      <w:r>
+        <w:t xml:space="preserve"> permet </w:t>
       </w:r>
       <w:r>
         <w:t>de choisir ses contenus et d’exporter la liste dans un fichier .JSON</w:t>
@@ -494,20 +629,33 @@
     </w:p>
     <w:p>
       <w:pPr>
-        <w:pStyle w:val="Titre1"/>
+        <w:pStyle w:val="Heading1"/>
       </w:pPr>
       <w:r>
         <w:t>Installation</w:t>
       </w:r>
     </w:p>
     <w:p>
-      <w:r>
-        <w:t xml:space="preserve">Kiwix Hotspot se télécharge depuis </w:t>
-      </w:r>
-      <w:hyperlink r:id="rId9" w:history="1">
+      <w:proofErr w:type="spellStart"/>
+      <w:r>
+        <w:t>Kiwix</w:t>
+      </w:r>
+      <w:proofErr w:type="spellEnd"/>
+      <w:r>
+        <w:t xml:space="preserve"> </w:t>
+      </w:r>
+      <w:proofErr w:type="spellStart"/>
+      <w:r>
+        <w:t>Hotspot</w:t>
+      </w:r>
+      <w:proofErr w:type="spellEnd"/>
+      <w:r>
+        <w:t xml:space="preserve"> se télécharge depuis </w:t>
+      </w:r>
+      <w:hyperlink r:id="rId8" w:history="1">
         <w:r>
           <w:rPr>
-            <w:rStyle w:val="Lienhypertexte"/>
+            <w:rStyle w:val="Hyperlink"/>
           </w:rPr>
           <w:t>http://download.kiwix.org/release/kiwix-hotspot/</w:t>
         </w:r>
@@ -523,7 +671,31 @@
       </w:r>
       <w:proofErr w:type="gramEnd"/>
       <w:r>
-        <w:t xml:space="preserve"> .dmg pour macOS ; .exe pour Windows). </w:t>
+        <w:t xml:space="preserve"> .</w:t>
+      </w:r>
+      <w:proofErr w:type="spellStart"/>
+      <w:r>
+        <w:t>dmg</w:t>
+      </w:r>
+      <w:proofErr w:type="spellEnd"/>
+      <w:r>
+        <w:t xml:space="preserve"> pour </w:t>
+      </w:r>
+      <w:proofErr w:type="spellStart"/>
+      <w:r>
+        <w:t>macOS</w:t>
+      </w:r>
+      <w:proofErr w:type="spellEnd"/>
+      <w:r>
+        <w:t> ; .</w:t>
+      </w:r>
+      <w:proofErr w:type="spellStart"/>
+      <w:r>
+        <w:t>exe</w:t>
+      </w:r>
+      <w:proofErr w:type="spellEnd"/>
+      <w:r>
+        <w:t xml:space="preserve"> pour Windows). </w:t>
       </w:r>
       <w:r>
         <w:t>Pour Windows, il n’y a pas d’installation proprement dite ; le fichier téléchargé est le logiciel.</w:t>
@@ -567,11 +739,16 @@
     </w:p>
     <w:p>
       <w:pPr>
-        <w:pStyle w:val="Titre1"/>
-      </w:pPr>
-      <w:r>
-        <w:t>Personnaliser son Hotspot</w:t>
-      </w:r>
+        <w:pStyle w:val="Heading1"/>
+      </w:pPr>
+      <w:r>
+        <w:t xml:space="preserve">Personnaliser son </w:t>
+      </w:r>
+      <w:proofErr w:type="spellStart"/>
+      <w:r>
+        <w:t>Hotspot</w:t>
+      </w:r>
+      <w:proofErr w:type="spellEnd"/>
     </w:p>
     <w:p>
       <w:r>
@@ -583,14 +760,22 @@
     </w:p>
     <w:p>
       <w:pPr>
-        <w:pStyle w:val="Paragraphedeliste"/>
+        <w:pStyle w:val="ListParagraph"/>
         <w:numPr>
           <w:ilvl w:val="0"/>
           <w:numId w:val="2"/>
         </w:numPr>
       </w:pPr>
       <w:r>
-        <w:t xml:space="preserve">Le nom du réseau WiFi </w:t>
+        <w:t xml:space="preserve">Le nom du réseau </w:t>
+      </w:r>
+      <w:proofErr w:type="spellStart"/>
+      <w:r>
+        <w:t>WiFi</w:t>
+      </w:r>
+      <w:proofErr w:type="spellEnd"/>
+      <w:r>
+        <w:t xml:space="preserve"> </w:t>
       </w:r>
       <w:r>
         <w:t>auquel les utilisateurs se connecteront ;</w:t>
@@ -598,7 +783,7 @@
     </w:p>
     <w:p>
       <w:pPr>
-        <w:pStyle w:val="Paragraphedeliste"/>
+        <w:pStyle w:val="ListParagraph"/>
         <w:numPr>
           <w:ilvl w:val="0"/>
           <w:numId w:val="2"/>
@@ -611,7 +796,15 @@
         <w:t xml:space="preserve"> mot de passe </w:t>
       </w:r>
       <w:r>
-        <w:t>au réseau WiFi </w:t>
+        <w:t xml:space="preserve">au réseau </w:t>
+      </w:r>
+      <w:proofErr w:type="spellStart"/>
+      <w:r>
+        <w:t>WiFi</w:t>
+      </w:r>
+      <w:proofErr w:type="spellEnd"/>
+      <w:r>
+        <w:t> </w:t>
       </w:r>
       <w:r>
         <w:t xml:space="preserve"> ou </w:t>
@@ -628,15 +821,20 @@
     </w:p>
     <w:p>
       <w:pPr>
-        <w:pStyle w:val="Paragraphedeliste"/>
+        <w:pStyle w:val="ListParagraph"/>
         <w:numPr>
           <w:ilvl w:val="0"/>
           <w:numId w:val="2"/>
         </w:numPr>
       </w:pPr>
       <w:r>
-        <w:t>La langue utilisée par la page d’accueil du Hotspot</w:t>
-      </w:r>
+        <w:t xml:space="preserve">La langue utilisée par la page d’accueil du </w:t>
+      </w:r>
+      <w:proofErr w:type="spellStart"/>
+      <w:r>
+        <w:t>Hotspot</w:t>
+      </w:r>
+      <w:proofErr w:type="spellEnd"/>
       <w:r>
         <w:t xml:space="preserve"> (français, anglais, arabe, </w:t>
       </w:r>
@@ -655,31 +853,47 @@
     </w:p>
     <w:p>
       <w:pPr>
-        <w:pStyle w:val="Paragraphedeliste"/>
+        <w:pStyle w:val="ListParagraph"/>
         <w:numPr>
           <w:ilvl w:val="0"/>
           <w:numId w:val="2"/>
         </w:numPr>
       </w:pPr>
       <w:r>
-        <w:t>Le fuseau horaire utilisé par le HotSpot (utile pour les outils affichant des informations datées).</w:t>
-      </w:r>
-    </w:p>
-    <w:p>
-      <w:pPr>
-        <w:pStyle w:val="Paragraphedeliste"/>
+        <w:t xml:space="preserve">Le fuseau horaire utilisé par le </w:t>
+      </w:r>
+      <w:proofErr w:type="spellStart"/>
+      <w:r>
+        <w:t>HotSpot</w:t>
+      </w:r>
+      <w:proofErr w:type="spellEnd"/>
+      <w:r>
+        <w:t xml:space="preserve"> (utile pour les outils affichant des informations datées).</w:t>
+      </w:r>
+    </w:p>
+    <w:p>
+      <w:pPr>
+        <w:pStyle w:val="ListParagraph"/>
         <w:numPr>
           <w:ilvl w:val="0"/>
           <w:numId w:val="2"/>
         </w:numPr>
       </w:pPr>
       <w:r>
-        <w:t>Le logo affiché sur la page d’accueil du HotSpot.</w:t>
-      </w:r>
-    </w:p>
-    <w:p>
-      <w:pPr>
-        <w:pStyle w:val="Paragraphedeliste"/>
+        <w:t xml:space="preserve">Le logo affiché sur la page d’accueil du </w:t>
+      </w:r>
+      <w:proofErr w:type="spellStart"/>
+      <w:r>
+        <w:t>HotSpot</w:t>
+      </w:r>
+      <w:proofErr w:type="spellEnd"/>
+      <w:r>
+        <w:t>.</w:t>
+      </w:r>
+    </w:p>
+    <w:p>
+      <w:pPr>
+        <w:pStyle w:val="ListParagraph"/>
         <w:numPr>
           <w:ilvl w:val="0"/>
           <w:numId w:val="2"/>
@@ -691,7 +905,7 @@
     </w:p>
     <w:p>
       <w:pPr>
-        <w:pStyle w:val="Paragraphedeliste"/>
+        <w:pStyle w:val="ListParagraph"/>
         <w:numPr>
           <w:ilvl w:val="0"/>
           <w:numId w:val="2"/>
@@ -722,7 +936,7 @@
     </w:p>
     <w:p>
       <w:pPr>
-        <w:pStyle w:val="Titre1"/>
+        <w:pStyle w:val="Heading1"/>
       </w:pPr>
       <w:r>
         <w:lastRenderedPageBreak/>
@@ -753,7 +967,7 @@
                     </pic:cNvPicPr>
                   </pic:nvPicPr>
                   <pic:blipFill>
-                    <a:blip r:embed="rId10">
+                    <a:blip r:embed="rId9">
                       <a:extLst>
                         <a:ext uri="{28A0092B-C50C-407E-A947-70E740481C1C}">
                           <a14:useLocalDpi xmlns:a14="http://schemas.microsoft.com/office/drawing/2010/main" val="0"/>
@@ -804,19 +1018,40 @@
     </w:p>
     <w:p>
       <w:pPr>
-        <w:pStyle w:val="Titre3"/>
-      </w:pPr>
+        <w:pStyle w:val="Heading3"/>
+      </w:pPr>
+      <w:proofErr w:type="spellStart"/>
       <w:r>
         <w:lastRenderedPageBreak/>
-        <w:t>Hotspot Name</w:t>
-      </w:r>
-    </w:p>
-    <w:p>
-      <w:r>
-        <w:t>Le nom du Hotspot : i</w:t>
-      </w:r>
-      <w:r>
-        <w:t>l sera utilisé à la fois comme nom de réseau WiFi, et comme adresse d’accès.</w:t>
+        <w:t>Hotspot</w:t>
+      </w:r>
+      <w:proofErr w:type="spellEnd"/>
+      <w:r>
+        <w:t xml:space="preserve"> Name</w:t>
+      </w:r>
+    </w:p>
+    <w:p>
+      <w:r>
+        <w:t xml:space="preserve">Le nom du </w:t>
+      </w:r>
+      <w:proofErr w:type="spellStart"/>
+      <w:r>
+        <w:t>Hotspot</w:t>
+      </w:r>
+      <w:proofErr w:type="spellEnd"/>
+      <w:r>
+        <w:t> : i</w:t>
+      </w:r>
+      <w:r>
+        <w:t xml:space="preserve">l sera utilisé à la fois comme nom de réseau </w:t>
+      </w:r>
+      <w:proofErr w:type="spellStart"/>
+      <w:r>
+        <w:t>WiFi</w:t>
+      </w:r>
+      <w:proofErr w:type="spellEnd"/>
+      <w:r>
+        <w:t>, et comme adresse d’accès.</w:t>
       </w:r>
     </w:p>
     <w:p>
@@ -827,13 +1062,37 @@
         <w:t xml:space="preserve">laissant </w:t>
       </w:r>
       <w:r>
-        <w:t>« Kiwix », l</w:t>
+        <w:t>« </w:t>
+      </w:r>
+      <w:proofErr w:type="spellStart"/>
+      <w:r>
+        <w:t>Kiwix</w:t>
+      </w:r>
+      <w:proofErr w:type="spellEnd"/>
+      <w:r>
+        <w:t> », l</w:t>
       </w:r>
       <w:r>
         <w:t>e</w:t>
       </w:r>
       <w:r>
-        <w:t xml:space="preserve"> hotspot créera lors de l’allumage du RaspberryPi un réseau wifi avec ce nom. Les </w:t>
+        <w:t xml:space="preserve"> </w:t>
+      </w:r>
+      <w:proofErr w:type="spellStart"/>
+      <w:r>
+        <w:t>hotspot</w:t>
+      </w:r>
+      <w:proofErr w:type="spellEnd"/>
+      <w:r>
+        <w:t xml:space="preserve"> créera lors de l’allumage du </w:t>
+      </w:r>
+      <w:proofErr w:type="spellStart"/>
+      <w:r>
+        <w:t>RaspberryPi</w:t>
+      </w:r>
+      <w:proofErr w:type="spellEnd"/>
+      <w:r>
+        <w:t xml:space="preserve"> un réseau wifi avec ce nom. Les </w:t>
       </w:r>
       <w:r>
         <w:t xml:space="preserve"> utilisateurs </w:t>
@@ -850,10 +1109,10 @@
       <w:r>
         <w:t xml:space="preserve"> aux contenus en allant avec leur navigateur web à l’adresse </w:t>
       </w:r>
-      <w:hyperlink r:id="rId11" w:history="1">
+      <w:hyperlink r:id="rId10" w:history="1">
         <w:r>
           <w:rPr>
-            <w:rStyle w:val="Lienhypertexte"/>
+            <w:rStyle w:val="Hyperlink"/>
           </w:rPr>
           <w:t>http://kiwix.hotspot</w:t>
         </w:r>
@@ -861,16 +1120,21 @@
       <w:r>
         <w:t xml:space="preserve"> (sans www). En choisissant « </w:t>
       </w:r>
-      <w:r>
-        <w:t xml:space="preserve">ecole </w:t>
+      <w:proofErr w:type="spellStart"/>
+      <w:r>
+        <w:t>ecole</w:t>
+      </w:r>
+      <w:proofErr w:type="spellEnd"/>
+      <w:r>
+        <w:t xml:space="preserve"> </w:t>
       </w:r>
       <w:r>
         <w:t xml:space="preserve">» on aurait </w:t>
       </w:r>
-      <w:hyperlink r:id="rId12" w:history="1">
+      <w:hyperlink r:id="rId11" w:history="1">
         <w:r>
           <w:rPr>
-            <w:rStyle w:val="Lienhypertexte"/>
+            <w:rStyle w:val="Hyperlink"/>
           </w:rPr>
           <w:t>http://ecole.hotspot</w:t>
         </w:r>
@@ -882,11 +1146,13 @@
     <w:p/>
     <w:p>
       <w:pPr>
-        <w:pStyle w:val="Titre3"/>
-      </w:pPr>
+        <w:pStyle w:val="Heading3"/>
+      </w:pPr>
+      <w:proofErr w:type="spellStart"/>
       <w:r>
         <w:t>Favicon</w:t>
       </w:r>
+      <w:proofErr w:type="spellEnd"/>
       <w:r>
         <w:t xml:space="preserve"> (optionnel)</w:t>
       </w:r>
@@ -922,7 +1188,7 @@
                     <pic:cNvPicPr/>
                   </pic:nvPicPr>
                   <pic:blipFill>
-                    <a:blip r:embed="rId13">
+                    <a:blip r:embed="rId12">
                       <a:extLst>
                         <a:ext uri="{28A0092B-C50C-407E-A947-70E740481C1C}">
                           <a14:useLocalDpi xmlns:a14="http://schemas.microsoft.com/office/drawing/2010/main" val="0"/>
@@ -961,13 +1227,21 @@
         <w:t>Fonctionnalité avancée</w:t>
       </w:r>
       <w:r>
-        <w:t>, elle permet de sélectionner une image (au format PNG ou ICO) qui s’affichera dans la barre d’adresse ou l’onglet du navigateur pour permettre à l’utilisateur de repérer plus facilement la page d’accueil du Hotspot.</w:t>
+        <w:t xml:space="preserve">, elle permet de sélectionner une image (au format PNG ou ICO) qui s’affichera dans la barre d’adresse ou l’onglet du navigateur pour permettre à l’utilisateur de repérer plus facilement la page d’accueil du </w:t>
+      </w:r>
+      <w:proofErr w:type="spellStart"/>
+      <w:r>
+        <w:t>Hotspot</w:t>
+      </w:r>
+      <w:proofErr w:type="spellEnd"/>
+      <w:r>
+        <w:t>.</w:t>
       </w:r>
     </w:p>
     <w:p/>
     <w:p>
       <w:pPr>
-        <w:pStyle w:val="Titre3"/>
+        <w:pStyle w:val="Heading3"/>
       </w:pPr>
       <w:r>
         <w:t>Logo</w:t>
@@ -981,13 +1255,29 @@
         <w:t>P</w:t>
       </w:r>
       <w:r>
-        <w:t>ermet de sélectionner une image (format PNG) qui sera affichée en lieu et place du logo Kiwix en haut de la page d’accueil du Hotspot.</w:t>
+        <w:t xml:space="preserve">ermet de sélectionner une image (format PNG) qui sera affichée en lieu et place du logo </w:t>
+      </w:r>
+      <w:proofErr w:type="spellStart"/>
+      <w:r>
+        <w:t>Kiwix</w:t>
+      </w:r>
+      <w:proofErr w:type="spellEnd"/>
+      <w:r>
+        <w:t xml:space="preserve"> en haut de la page d’accueil du </w:t>
+      </w:r>
+      <w:proofErr w:type="spellStart"/>
+      <w:r>
+        <w:t>Hotspot</w:t>
+      </w:r>
+      <w:proofErr w:type="spellEnd"/>
+      <w:r>
+        <w:t>.</w:t>
       </w:r>
     </w:p>
     <w:p/>
     <w:p>
       <w:pPr>
-        <w:pStyle w:val="Titre3"/>
+        <w:pStyle w:val="Heading3"/>
       </w:pPr>
       <w:r>
         <w:t>CSS Style</w:t>
@@ -1004,35 +1294,74 @@
         <w:t>Fonctionnalité avancée</w:t>
       </w:r>
       <w:r>
-        <w:t>, elle permet de sélectionner un fichier au format CSS permettant une plus grande personnalisation graphique de la page d’accueil du Hotspot ; notamment en changeant ses couleurs.</w:t>
+        <w:t xml:space="preserve">, elle permet de sélectionner un fichier au format CSS permettant une plus grande personnalisation graphique de la page d’accueil du </w:t>
+      </w:r>
+      <w:proofErr w:type="spellStart"/>
+      <w:r>
+        <w:t>Hotspot</w:t>
+      </w:r>
+      <w:proofErr w:type="spellEnd"/>
+      <w:r>
+        <w:t> ; notamment en changeant ses couleurs.</w:t>
       </w:r>
     </w:p>
     <w:p/>
     <w:p>
       <w:pPr>
-        <w:pStyle w:val="Titre3"/>
-      </w:pPr>
+        <w:pStyle w:val="Heading3"/>
+      </w:pPr>
+      <w:proofErr w:type="spellStart"/>
       <w:r>
         <w:t>Language</w:t>
       </w:r>
-    </w:p>
-    <w:p>
-      <w:r>
-        <w:t>Sélectionne la langue de la page d’accueil du Hotspot.</w:t>
+      <w:proofErr w:type="spellEnd"/>
+    </w:p>
+    <w:p>
+      <w:r>
+        <w:t xml:space="preserve">Sélectionne la langue de la page d’accueil du </w:t>
+      </w:r>
+      <w:proofErr w:type="spellStart"/>
+      <w:r>
+        <w:t>Hotspot</w:t>
+      </w:r>
+      <w:proofErr w:type="spellEnd"/>
+      <w:r>
+        <w:t>.</w:t>
       </w:r>
     </w:p>
     <w:p/>
     <w:p>
       <w:pPr>
-        <w:pStyle w:val="Titre3"/>
-      </w:pPr>
-      <w:r>
-        <w:t>Open WiFi</w:t>
-      </w:r>
-    </w:p>
-    <w:p>
-      <w:r>
-        <w:t>Ce sélecteur permet de choisir si le réseau WiFi du Hotspot sera ouvert (sans mot de passe) ou non.</w:t>
+        <w:pStyle w:val="Heading3"/>
+      </w:pPr>
+      <w:r>
+        <w:t xml:space="preserve">Open </w:t>
+      </w:r>
+      <w:proofErr w:type="spellStart"/>
+      <w:r>
+        <w:t>WiFi</w:t>
+      </w:r>
+      <w:proofErr w:type="spellEnd"/>
+    </w:p>
+    <w:p>
+      <w:r>
+        <w:t xml:space="preserve">Ce sélecteur permet de choisir si le réseau </w:t>
+      </w:r>
+      <w:proofErr w:type="spellStart"/>
+      <w:r>
+        <w:t>WiFi</w:t>
+      </w:r>
+      <w:proofErr w:type="spellEnd"/>
+      <w:r>
+        <w:t xml:space="preserve"> du </w:t>
+      </w:r>
+      <w:proofErr w:type="spellStart"/>
+      <w:r>
+        <w:t>Hotspot</w:t>
+      </w:r>
+      <w:proofErr w:type="spellEnd"/>
+      <w:r>
+        <w:t xml:space="preserve"> sera ouvert (sans mot de passe) ou non.</w:t>
       </w:r>
     </w:p>
     <w:p>
@@ -1065,7 +1394,7 @@
                     <pic:cNvPicPr/>
                   </pic:nvPicPr>
                   <pic:blipFill>
-                    <a:blip r:embed="rId14">
+                    <a:blip r:embed="rId13">
                       <a:extLst>
                         <a:ext uri="{28A0092B-C50C-407E-A947-70E740481C1C}">
                           <a14:useLocalDpi xmlns:a14="http://schemas.microsoft.com/office/drawing/2010/main" val="0"/>
@@ -1107,17 +1436,30 @@
         <w:t>OFF</w:t>
       </w:r>
       <w:r>
-        <w:t>, un champ de texte vous permettra de saisir un mot de passe pour le réseau WiFi.</w:t>
+        <w:t xml:space="preserve">, un champ de texte vous permettra de saisir un mot de passe pour le réseau </w:t>
+      </w:r>
+      <w:proofErr w:type="spellStart"/>
+      <w:r>
+        <w:t>WiFi</w:t>
+      </w:r>
+      <w:proofErr w:type="spellEnd"/>
+      <w:r>
+        <w:t>.</w:t>
       </w:r>
     </w:p>
     <w:p/>
     <w:p>
       <w:pPr>
-        <w:pStyle w:val="Titre3"/>
-      </w:pPr>
-      <w:r>
-        <w:t>Admin Login et Admin Password</w:t>
-      </w:r>
+        <w:pStyle w:val="Heading3"/>
+      </w:pPr>
+      <w:r>
+        <w:t xml:space="preserve">Admin Login et Admin </w:t>
+      </w:r>
+      <w:proofErr w:type="spellStart"/>
+      <w:r>
+        <w:t>Password</w:t>
+      </w:r>
+      <w:proofErr w:type="spellEnd"/>
     </w:p>
     <w:p>
       <w:r>
@@ -1138,17 +1480,27 @@
         <w:t>interactifs</w:t>
       </w:r>
       <w:r>
-        <w:t>. Il est notamment nécessaire pour ajouter des fichiers dans EduPi.</w:t>
+        <w:t xml:space="preserve">. Il est notamment nécessaire pour ajouter des fichiers dans </w:t>
+      </w:r>
+      <w:proofErr w:type="spellStart"/>
+      <w:r>
+        <w:t>EduPi</w:t>
+      </w:r>
+      <w:proofErr w:type="spellEnd"/>
+      <w:r>
+        <w:t>.</w:t>
       </w:r>
     </w:p>
     <w:p/>
     <w:p>
       <w:pPr>
-        <w:pStyle w:val="Titre3"/>
-      </w:pPr>
+        <w:pStyle w:val="Heading3"/>
+      </w:pPr>
+      <w:proofErr w:type="spellStart"/>
       <w:r>
         <w:t>Timezone</w:t>
       </w:r>
+      <w:proofErr w:type="spellEnd"/>
       <w:r>
         <w:t xml:space="preserve"> (optionnel)</w:t>
       </w:r>
@@ -1161,12 +1513,28 @@
         <w:t xml:space="preserve"> de sélectionner l</w:t>
       </w:r>
       <w:r>
-        <w:t>e fuseau horaire du Hotspot.</w:t>
-      </w:r>
-    </w:p>
-    <w:p>
-      <w:r>
-        <w:t>Choisissez en fonction du lieu d’installation du Hotspot.</w:t>
+        <w:t xml:space="preserve">e fuseau horaire du </w:t>
+      </w:r>
+      <w:proofErr w:type="spellStart"/>
+      <w:r>
+        <w:t>Hotspot</w:t>
+      </w:r>
+      <w:proofErr w:type="spellEnd"/>
+      <w:r>
+        <w:t>.</w:t>
+      </w:r>
+    </w:p>
+    <w:p>
+      <w:r>
+        <w:t xml:space="preserve">Choisissez en fonction du lieu d’installation du </w:t>
+      </w:r>
+      <w:proofErr w:type="spellStart"/>
+      <w:r>
+        <w:t>Hotspot</w:t>
+      </w:r>
+      <w:proofErr w:type="spellEnd"/>
+      <w:r>
+        <w:t>.</w:t>
       </w:r>
     </w:p>
     <w:p>
@@ -1185,12 +1553,14 @@
       <w:r>
         <w:t xml:space="preserve">: Le </w:t>
       </w:r>
+      <w:proofErr w:type="spellStart"/>
       <w:r>
         <w:rPr>
           <w:i/>
         </w:rPr>
         <w:t>RaspberryPi</w:t>
       </w:r>
+      <w:proofErr w:type="spellEnd"/>
       <w:r>
         <w:t xml:space="preserve"> ne disposant pas d’horloge interne, si celui-ci n’est pas connecté à Internet une fois déployé (configuration la plus probable), ses dates et heures internes seront décalés.</w:t>
       </w:r>
@@ -1199,10 +1569,10 @@
       <w:r>
         <w:t xml:space="preserve">Un module externe est disponible pour lui adjoindre une horloge physique. (cf. </w:t>
       </w:r>
-      <w:hyperlink r:id="rId15" w:history="1">
+      <w:hyperlink r:id="rId14" w:history="1">
         <w:r>
           <w:rPr>
-            <w:rStyle w:val="Lienhypertexte"/>
+            <w:rStyle w:val="Hyperlink"/>
           </w:rPr>
           <w:t>https://framagit.org/ideascube/pibox-installer/wikis/Keeping-Time</w:t>
         </w:r>
@@ -1217,10 +1587,15 @@
     <w:p/>
     <w:p>
       <w:pPr>
-        <w:pStyle w:val="Titre3"/>
-      </w:pPr>
-      <w:r>
-        <w:t>Build Path</w:t>
+        <w:pStyle w:val="Heading3"/>
+      </w:pPr>
+      <w:proofErr w:type="spellStart"/>
+      <w:r>
+        <w:t>Build</w:t>
+      </w:r>
+      <w:proofErr w:type="spellEnd"/>
+      <w:r>
+        <w:t xml:space="preserve"> Path</w:t>
       </w:r>
     </w:p>
     <w:p>
@@ -1251,7 +1626,15 @@
         <w:t>image</w:t>
       </w:r>
       <w:r>
-        <w:t xml:space="preserve"> du Hotspot ; c’est à dire le fichier contenant l’intégralité de la carte à écrire.</w:t>
+        <w:t xml:space="preserve"> du </w:t>
+      </w:r>
+      <w:proofErr w:type="spellStart"/>
+      <w:r>
+        <w:t>Hotspot</w:t>
+      </w:r>
+      <w:proofErr w:type="spellEnd"/>
+      <w:r>
+        <w:t> ; c’est à dire le fichier contenant l’intégralité de la carte à écrire.</w:t>
       </w:r>
     </w:p>
     <w:p>
@@ -1289,7 +1672,7 @@
                     <pic:cNvPicPr/>
                   </pic:nvPicPr>
                   <pic:blipFill>
-                    <a:blip r:embed="rId16">
+                    <a:blip r:embed="rId15">
                       <a:extLst>
                         <a:ext uri="{28A0092B-C50C-407E-A947-70E740481C1C}">
                           <a14:useLocalDpi xmlns:a14="http://schemas.microsoft.com/office/drawing/2010/main" val="0"/>
@@ -1362,6 +1745,7 @@
     <w:p/>
     <w:p/>
     <w:p>
+      <w:proofErr w:type="spellStart"/>
       <w:r>
         <w:t>W</w:t>
       </w:r>
@@ -1369,15 +1753,27 @@
         <w:rPr>
           <w:i/>
         </w:rPr>
-        <w:t xml:space="preserve">ipe </w:t>
-      </w:r>
-      <w:r>
-        <w:t xml:space="preserve">effaccera tous les fichiers, tandis que </w:t>
-      </w:r>
+        <w:t>ipe</w:t>
+      </w:r>
+      <w:proofErr w:type="spellEnd"/>
       <w:r>
         <w:rPr>
           <w:i/>
         </w:rPr>
+        <w:t xml:space="preserve"> </w:t>
+      </w:r>
+      <w:r>
+        <w:t>effac</w:t>
+      </w:r>
+      <w:bookmarkStart w:id="0" w:name="_GoBack"/>
+      <w:bookmarkEnd w:id="0"/>
+      <w:r>
+        <w:t xml:space="preserve">era tous les fichiers, tandis que </w:t>
+      </w:r>
+      <w:r>
+        <w:rPr>
+          <w:i/>
+        </w:rPr>
         <w:t>C</w:t>
       </w:r>
       <w:r>
@@ -1387,24 +1783,37 @@
         <w:t>lean</w:t>
       </w:r>
       <w:r>
-        <w:t xml:space="preserve"> procèdera à des suppressions intelligentes, en effaçant uniquement les fichiers obsolètes et dont il existe une version plus récente sur les serveurs de Kiwix.</w:t>
-      </w:r>
-    </w:p>
-    <w:p>
-      <w:pPr>
-        <w:pStyle w:val="Titre3"/>
-      </w:pPr>
-    </w:p>
-    <w:p>
-      <w:pPr>
-        <w:pStyle w:val="Titre3"/>
+        <w:t xml:space="preserve"> procèdera à des suppressions intelligentes, en effaçant uniquement les fichiers obsolètes et dont il existe une version plus récente sur les serveurs de </w:t>
+      </w:r>
+      <w:proofErr w:type="spellStart"/>
+      <w:r>
+        <w:t>Kiwix</w:t>
+      </w:r>
+      <w:proofErr w:type="spellEnd"/>
+      <w:r>
+        <w:t>.</w:t>
+      </w:r>
+    </w:p>
+    <w:p>
+      <w:pPr>
+        <w:pStyle w:val="Heading3"/>
+      </w:pPr>
+    </w:p>
+    <w:p>
+      <w:pPr>
+        <w:pStyle w:val="Heading3"/>
       </w:pPr>
       <w:r>
         <w:t>Output</w:t>
       </w:r>
       <w:r>
-        <w:t>, SD card</w:t>
-      </w:r>
+        <w:t xml:space="preserve">, SD </w:t>
+      </w:r>
+      <w:proofErr w:type="spellStart"/>
+      <w:r>
+        <w:t>card</w:t>
+      </w:r>
+      <w:proofErr w:type="spellEnd"/>
       <w:r>
         <w:t xml:space="preserve"> et File Size</w:t>
       </w:r>
@@ -1413,11 +1822,16 @@
       <w:r>
         <w:t xml:space="preserve">Permet de choisir la carte </w:t>
       </w:r>
+      <w:proofErr w:type="spellStart"/>
       <w:r>
         <w:t>micro</w:t>
       </w:r>
       <w:r>
-        <w:t>SD à écrire à la fin du processus ou bien de choisir de ne pas écrire sur une carte mais uniquement dans un fichier</w:t>
+        <w:t>SD</w:t>
+      </w:r>
+      <w:proofErr w:type="spellEnd"/>
+      <w:r>
+        <w:t xml:space="preserve"> à écrire à la fin du processus ou bien de choisir de ne pas écrire sur une carte mais uniquement dans un fichier</w:t>
       </w:r>
       <w:r>
         <w:t xml:space="preserve"> sur votre ordinateur</w:t>
@@ -1478,7 +1892,7 @@
                     <pic:cNvPicPr/>
                   </pic:nvPicPr>
                   <pic:blipFill>
-                    <a:blip r:embed="rId17">
+                    <a:blip r:embed="rId16">
                       <a:extLst>
                         <a:ext uri="{28A0092B-C50C-407E-A947-70E740481C1C}">
                           <a14:useLocalDpi xmlns:a14="http://schemas.microsoft.com/office/drawing/2010/main" val="0"/>
@@ -1513,12 +1927,14 @@
       <w:r>
         <w:t xml:space="preserve">Le bouton </w:t>
       </w:r>
+      <w:proofErr w:type="spellStart"/>
       <w:r>
         <w:rPr>
           <w:i/>
         </w:rPr>
         <w:t>Refresh</w:t>
       </w:r>
+      <w:proofErr w:type="spellEnd"/>
       <w:r>
         <w:t xml:space="preserve"> permet de mettre à jour la liste des cartes disponibles</w:t>
       </w:r>
@@ -1560,7 +1976,7 @@
                     <pic:cNvPicPr/>
                   </pic:nvPicPr>
                   <pic:blipFill>
-                    <a:blip r:embed="rId18">
+                    <a:blip r:embed="rId17">
                       <a:extLst>
                         <a:ext uri="{28A0092B-C50C-407E-A947-70E740481C1C}">
                           <a14:useLocalDpi xmlns:a14="http://schemas.microsoft.com/office/drawing/2010/main" val="0"/>
@@ -1623,7 +2039,7 @@
                     <pic:cNvPicPr/>
                   </pic:nvPicPr>
                   <pic:blipFill>
-                    <a:blip r:embed="rId19">
+                    <a:blip r:embed="rId18">
                       <a:extLst>
                         <a:ext uri="{28A0092B-C50C-407E-A947-70E740481C1C}">
                           <a14:useLocalDpi xmlns:a14="http://schemas.microsoft.com/office/drawing/2010/main" val="0"/>
@@ -1674,7 +2090,15 @@
         <w:t>image</w:t>
       </w:r>
       <w:r>
-        <w:t>, et qui correspond à la taille de la carte microSD que vous souhaitez utiliser</w:t>
+        <w:t xml:space="preserve">, et qui correspond à la taille de la carte </w:t>
+      </w:r>
+      <w:proofErr w:type="spellStart"/>
+      <w:r>
+        <w:t>microSD</w:t>
+      </w:r>
+      <w:proofErr w:type="spellEnd"/>
+      <w:r>
+        <w:t xml:space="preserve"> que vous souhaitez utiliser</w:t>
       </w:r>
       <w:r>
         <w:t xml:space="preserve">. </w:t>
@@ -1684,18 +2108,31 @@
     <w:p/>
     <w:p>
       <w:pPr>
-        <w:pStyle w:val="Titre3"/>
-      </w:pPr>
-      <w:r>
-        <w:t>Free Space</w:t>
-      </w:r>
+        <w:pStyle w:val="Heading3"/>
+      </w:pPr>
+      <w:r>
+        <w:t xml:space="preserve">Free </w:t>
+      </w:r>
+      <w:proofErr w:type="spellStart"/>
+      <w:r>
+        <w:t>Space</w:t>
+      </w:r>
+      <w:proofErr w:type="spellEnd"/>
     </w:p>
     <w:p>
       <w:r>
         <w:t xml:space="preserve">Cet espace indique la quantité d’espace disponible pour les contenus, au sein </w:t>
       </w:r>
       <w:r>
-        <w:t>de la carte microSD qui sera créée</w:t>
+        <w:t xml:space="preserve">de la carte </w:t>
+      </w:r>
+      <w:proofErr w:type="spellStart"/>
+      <w:r>
+        <w:t>microSD</w:t>
+      </w:r>
+      <w:proofErr w:type="spellEnd"/>
+      <w:r>
+        <w:t xml:space="preserve"> qui sera créée</w:t>
       </w:r>
       <w:r>
         <w:t>.</w:t>
@@ -1717,7 +2154,7 @@
     </w:p>
     <w:p>
       <w:pPr>
-        <w:pStyle w:val="Paragraphedeliste"/>
+        <w:pStyle w:val="ListParagraph"/>
         <w:numPr>
           <w:ilvl w:val="0"/>
           <w:numId w:val="6"/>
@@ -1726,11 +2163,16 @@
       <w:r>
         <w:t xml:space="preserve">La taille de la carte </w:t>
       </w:r>
+      <w:proofErr w:type="spellStart"/>
       <w:r>
         <w:t>micro</w:t>
       </w:r>
       <w:r>
-        <w:t>SD sélectionnée</w:t>
+        <w:t>SD</w:t>
+      </w:r>
+      <w:proofErr w:type="spellEnd"/>
+      <w:r>
+        <w:t xml:space="preserve"> sélectionnée</w:t>
       </w:r>
       <w:r>
         <w:t> ;</w:t>
@@ -1738,7 +2180,7 @@
     </w:p>
     <w:p>
       <w:pPr>
-        <w:pStyle w:val="Paragraphedeliste"/>
+        <w:pStyle w:val="ListParagraph"/>
         <w:numPr>
           <w:ilvl w:val="0"/>
           <w:numId w:val="6"/>
@@ -1753,7 +2195,7 @@
     </w:p>
     <w:p>
       <w:pPr>
-        <w:pStyle w:val="Paragraphedeliste"/>
+        <w:pStyle w:val="ListParagraph"/>
         <w:numPr>
           <w:ilvl w:val="0"/>
           <w:numId w:val="6"/>
@@ -1793,11 +2235,13 @@
     <w:p/>
     <w:p>
       <w:pPr>
-        <w:pStyle w:val="Titre3"/>
-      </w:pPr>
+        <w:pStyle w:val="Heading3"/>
+      </w:pPr>
+      <w:proofErr w:type="spellStart"/>
       <w:r>
         <w:t>EduPi</w:t>
       </w:r>
+      <w:proofErr w:type="spellEnd"/>
     </w:p>
     <w:p>
       <w:r>
@@ -1829,7 +2273,7 @@
                     <pic:cNvPicPr/>
                   </pic:nvPicPr>
                   <pic:blipFill>
-                    <a:blip r:embed="rId20">
+                    <a:blip r:embed="rId19">
                       <a:extLst>
                         <a:ext uri="{28A0092B-C50C-407E-A947-70E740481C1C}">
                           <a14:useLocalDpi xmlns:a14="http://schemas.microsoft.com/office/drawing/2010/main" val="0"/>
@@ -1861,8 +2305,21 @@
           </wp:anchor>
         </w:drawing>
       </w:r>
-      <w:r>
-        <w:t>EduPi est un outil interactif permettant à l’administrateur de partager des fichiers. Il ne consomme pas d’espace disque car c’est l’administrateur qui ajoutera des fichiers sur le Hotspot déployé.</w:t>
+      <w:proofErr w:type="spellStart"/>
+      <w:r>
+        <w:t>EduPi</w:t>
+      </w:r>
+      <w:proofErr w:type="spellEnd"/>
+      <w:r>
+        <w:t xml:space="preserve"> est un outil interactif permettant à l’administrateur de partager des fichiers. Il ne consomme pas d’espace disque car c’est l’administrateur qui ajoutera des fichiers sur le </w:t>
+      </w:r>
+      <w:proofErr w:type="spellStart"/>
+      <w:r>
+        <w:t>Hotspot</w:t>
+      </w:r>
+      <w:proofErr w:type="spellEnd"/>
+      <w:r>
+        <w:t xml:space="preserve"> déployé.</w:t>
       </w:r>
     </w:p>
     <w:p/>
@@ -1871,19 +2328,35 @@
       <w:r>
         <w:t xml:space="preserve">En l’activant, une nouvelle option, </w:t>
       </w:r>
+      <w:proofErr w:type="spellStart"/>
       <w:r>
         <w:rPr>
           <w:i/>
         </w:rPr>
-        <w:t>EduPi Initial Data</w:t>
-      </w:r>
-      <w:r>
-        <w:t xml:space="preserve"> apparaît. Celle-ci permet de fournir un fichier ZIP contenant une arborescence à importer dans EduPi dès la création de l’</w:t>
-      </w:r>
+        <w:t>EduPi</w:t>
+      </w:r>
+      <w:proofErr w:type="spellEnd"/>
       <w:r>
         <w:rPr>
           <w:i/>
         </w:rPr>
+        <w:t xml:space="preserve"> Initial Data</w:t>
+      </w:r>
+      <w:r>
+        <w:t xml:space="preserve"> apparaît. Celle-ci permet de fournir un fichier ZIP contenant une arborescence à importer dans </w:t>
+      </w:r>
+      <w:proofErr w:type="spellStart"/>
+      <w:r>
+        <w:t>EduPi</w:t>
+      </w:r>
+      <w:proofErr w:type="spellEnd"/>
+      <w:r>
+        <w:t xml:space="preserve"> dès la création de l’</w:t>
+      </w:r>
+      <w:r>
+        <w:rPr>
+          <w:i/>
+        </w:rPr>
         <w:t>image</w:t>
       </w:r>
       <w:r>
@@ -1903,7 +2376,7 @@
     </w:p>
     <w:p>
       <w:pPr>
-        <w:pStyle w:val="Paragraphedeliste"/>
+        <w:pStyle w:val="ListParagraph"/>
         <w:numPr>
           <w:ilvl w:val="0"/>
           <w:numId w:val="7"/>
@@ -1915,7 +2388,7 @@
     </w:p>
     <w:p>
       <w:pPr>
-        <w:pStyle w:val="Paragraphedeliste"/>
+        <w:pStyle w:val="ListParagraph"/>
         <w:numPr>
           <w:ilvl w:val="0"/>
           <w:numId w:val="7"/>
@@ -1927,7 +2400,7 @@
     </w:p>
     <w:p>
       <w:pPr>
-        <w:pStyle w:val="Paragraphedeliste"/>
+        <w:pStyle w:val="ListParagraph"/>
         <w:numPr>
           <w:ilvl w:val="0"/>
           <w:numId w:val="7"/>
@@ -1940,37 +2413,90 @@
         <w:t>s</w:t>
       </w:r>
       <w:r>
-        <w:t xml:space="preserve"> par l’administrateur du Hotspot.</w:t>
-      </w:r>
-    </w:p>
-    <w:p>
-      <w:pPr>
-        <w:pStyle w:val="Paragraphedeliste"/>
+        <w:t xml:space="preserve"> par l’administrateur du </w:t>
+      </w:r>
+      <w:proofErr w:type="spellStart"/>
+      <w:r>
+        <w:t>Hotspot</w:t>
+      </w:r>
+      <w:proofErr w:type="spellEnd"/>
+      <w:r>
+        <w:t>.</w:t>
+      </w:r>
+    </w:p>
+    <w:p>
+      <w:pPr>
+        <w:pStyle w:val="ListParagraph"/>
         <w:numPr>
           <w:ilvl w:val="0"/>
           <w:numId w:val="7"/>
         </w:numPr>
       </w:pPr>
       <w:r>
-        <w:t>L’administrateur pourra supprimer ces fichiers depuis le Hotspot.</w:t>
-      </w:r>
-    </w:p>
-    <w:p>
-      <w:pPr>
-        <w:pStyle w:val="Titre3"/>
-      </w:pPr>
-    </w:p>
-    <w:p>
-      <w:pPr>
-        <w:pStyle w:val="Titre3"/>
-      </w:pPr>
-      <w:r>
-        <w:t>KA-Lite, WikiFundi et Aflatoun</w:t>
-      </w:r>
-    </w:p>
-    <w:p>
-      <w:r>
-        <w:t>KA-Lite (Khan Academy), WikiFundi et Aflatoun sont des outils interactifs.</w:t>
+        <w:t xml:space="preserve">L’administrateur pourra supprimer ces fichiers depuis le </w:t>
+      </w:r>
+      <w:proofErr w:type="spellStart"/>
+      <w:r>
+        <w:t>Hotspot</w:t>
+      </w:r>
+      <w:proofErr w:type="spellEnd"/>
+      <w:r>
+        <w:t>.</w:t>
+      </w:r>
+    </w:p>
+    <w:p>
+      <w:pPr>
+        <w:pStyle w:val="Heading3"/>
+      </w:pPr>
+    </w:p>
+    <w:p>
+      <w:pPr>
+        <w:pStyle w:val="Heading3"/>
+      </w:pPr>
+      <w:r>
+        <w:t xml:space="preserve">KA-Lite, </w:t>
+      </w:r>
+      <w:proofErr w:type="spellStart"/>
+      <w:r>
+        <w:t>WikiFundi</w:t>
+      </w:r>
+      <w:proofErr w:type="spellEnd"/>
+      <w:r>
+        <w:t xml:space="preserve"> et </w:t>
+      </w:r>
+      <w:proofErr w:type="spellStart"/>
+      <w:r>
+        <w:t>Aflatoun</w:t>
+      </w:r>
+      <w:proofErr w:type="spellEnd"/>
+    </w:p>
+    <w:p>
+      <w:r>
+        <w:t xml:space="preserve">KA-Lite (Khan </w:t>
+      </w:r>
+      <w:proofErr w:type="spellStart"/>
+      <w:r>
+        <w:t>Academy</w:t>
+      </w:r>
+      <w:proofErr w:type="spellEnd"/>
+      <w:r>
+        <w:t xml:space="preserve">), </w:t>
+      </w:r>
+      <w:proofErr w:type="spellStart"/>
+      <w:r>
+        <w:t>WikiFundi</w:t>
+      </w:r>
+      <w:proofErr w:type="spellEnd"/>
+      <w:r>
+        <w:t xml:space="preserve"> et </w:t>
+      </w:r>
+      <w:proofErr w:type="spellStart"/>
+      <w:r>
+        <w:t>Aflatoun</w:t>
+      </w:r>
+      <w:proofErr w:type="spellEnd"/>
+      <w:r>
+        <w:t xml:space="preserve"> sont des outils interactifs.</w:t>
       </w:r>
       <w:r>
         <w:t xml:space="preserve"> </w:t>
@@ -1988,10 +2514,15 @@
     <w:p/>
     <w:p>
       <w:pPr>
-        <w:pStyle w:val="Titre3"/>
-      </w:pPr>
-      <w:r>
-        <w:t>Static Content</w:t>
+        <w:pStyle w:val="Heading3"/>
+      </w:pPr>
+      <w:proofErr w:type="spellStart"/>
+      <w:r>
+        <w:t>Static</w:t>
+      </w:r>
+      <w:proofErr w:type="spellEnd"/>
+      <w:r>
+        <w:t xml:space="preserve"> Content</w:t>
       </w:r>
     </w:p>
     <w:p>
@@ -2016,7 +2547,7 @@
                     <pic:cNvPicPr/>
                   </pic:nvPicPr>
                   <pic:blipFill>
-                    <a:blip r:embed="rId21">
+                    <a:blip r:embed="rId20">
                       <a:extLst>
                         <a:ext uri="{28A0092B-C50C-407E-A947-70E740481C1C}">
                           <a14:useLocalDpi xmlns:a14="http://schemas.microsoft.com/office/drawing/2010/main" val="0"/>
@@ -2066,7 +2597,7 @@
     </w:p>
     <w:p>
       <w:pPr>
-        <w:pStyle w:val="Paragraphedeliste"/>
+        <w:pStyle w:val="ListParagraph"/>
         <w:numPr>
           <w:ilvl w:val="0"/>
           <w:numId w:val="9"/>
@@ -2082,7 +2613,7 @@
     </w:p>
     <w:p>
       <w:pPr>
-        <w:pStyle w:val="Paragraphedeliste"/>
+        <w:pStyle w:val="ListParagraph"/>
         <w:numPr>
           <w:ilvl w:val="0"/>
           <w:numId w:val="9"/>
@@ -2098,7 +2629,7 @@
     </w:p>
     <w:p>
       <w:pPr>
-        <w:pStyle w:val="Paragraphedeliste"/>
+        <w:pStyle w:val="ListParagraph"/>
         <w:numPr>
           <w:ilvl w:val="0"/>
           <w:numId w:val="9"/>
@@ -2114,7 +2645,7 @@
     </w:p>
     <w:p>
       <w:pPr>
-        <w:pStyle w:val="Paragraphedeliste"/>
+        <w:pStyle w:val="ListParagraph"/>
         <w:numPr>
           <w:ilvl w:val="0"/>
           <w:numId w:val="9"/>
@@ -2143,7 +2674,7 @@
     </w:p>
     <w:p>
       <w:pPr>
-        <w:pStyle w:val="Titre1"/>
+        <w:pStyle w:val="Heading1"/>
       </w:pPr>
       <w:r>
         <w:t>Utilisation : lancement</w:t>
@@ -2158,11 +2689,19 @@
       <w:r>
         <w:t xml:space="preserve">En cliquant sur le bouton </w:t>
       </w:r>
+      <w:proofErr w:type="spellStart"/>
       <w:r>
         <w:rPr>
           <w:i/>
         </w:rPr>
-        <w:t>Run Installation</w:t>
+        <w:t>Run</w:t>
+      </w:r>
+      <w:proofErr w:type="spellEnd"/>
+      <w:r>
+        <w:rPr>
+          <w:i/>
+        </w:rPr>
+        <w:t xml:space="preserve"> Installation</w:t>
       </w:r>
       <w:r>
         <w:t>, vous lancez le processus (long), de création de l’image et potentiellement d’écriture de celle-ci si vous avez choisi le mode carte SD.</w:t>
@@ -2199,7 +2738,7 @@
                     <pic:cNvPicPr/>
                   </pic:nvPicPr>
                   <pic:blipFill>
-                    <a:blip r:embed="rId22">
+                    <a:blip r:embed="rId21">
                       <a:extLst>
                         <a:ext uri="{28A0092B-C50C-407E-A947-70E740481C1C}">
                           <a14:useLocalDpi xmlns:a14="http://schemas.microsoft.com/office/drawing/2010/main" val="0"/>
@@ -2249,12 +2788,28 @@
       <w:r>
         <w:t xml:space="preserve"> la quantité d’espace supplémentaire nécessaire (</w:t>
       </w:r>
+      <w:proofErr w:type="spellStart"/>
       <w:r>
         <w:rPr>
           <w:i/>
         </w:rPr>
-        <w:t>Space missing</w:t>
-      </w:r>
+        <w:t>Space</w:t>
+      </w:r>
+      <w:proofErr w:type="spellEnd"/>
+      <w:r>
+        <w:rPr>
+          <w:i/>
+        </w:rPr>
+        <w:t xml:space="preserve"> </w:t>
+      </w:r>
+      <w:proofErr w:type="spellStart"/>
+      <w:r>
+        <w:rPr>
+          <w:i/>
+        </w:rPr>
+        <w:t>missing</w:t>
+      </w:r>
+      <w:proofErr w:type="spellEnd"/>
       <w:r>
         <w:t>).</w:t>
       </w:r>
@@ -2263,24 +2818,28 @@
       <w:r>
         <w:t xml:space="preserve">Rappel : vous pouvez placer le répertoire </w:t>
       </w:r>
+      <w:proofErr w:type="spellStart"/>
       <w:r>
         <w:rPr>
           <w:i/>
         </w:rPr>
         <w:t>Build</w:t>
       </w:r>
+      <w:proofErr w:type="spellEnd"/>
       <w:r>
         <w:rPr>
           <w:i/>
         </w:rPr>
         <w:t> </w:t>
       </w:r>
+      <w:proofErr w:type="spellStart"/>
       <w:r>
         <w:rPr>
           <w:i/>
         </w:rPr>
         <w:t>path</w:t>
       </w:r>
+      <w:proofErr w:type="spellEnd"/>
       <w:r>
         <w:t xml:space="preserve"> sur un disque externe.</w:t>
       </w:r>
@@ -2311,7 +2870,7 @@
                     <pic:cNvPicPr/>
                   </pic:nvPicPr>
                   <pic:blipFill>
-                    <a:blip r:embed="rId23">
+                    <a:blip r:embed="rId22">
                       <a:extLst>
                         <a:ext uri="{28A0092B-C50C-407E-A947-70E740481C1C}">
                           <a14:useLocalDpi xmlns:a14="http://schemas.microsoft.com/office/drawing/2010/main" val="0"/>
@@ -2357,8 +2916,16 @@
         <w:rPr>
           <w:i/>
         </w:rPr>
-        <w:t>Installation done</w:t>
-      </w:r>
+        <w:t xml:space="preserve">Installation </w:t>
+      </w:r>
+      <w:proofErr w:type="spellStart"/>
+      <w:r>
+        <w:rPr>
+          <w:i/>
+        </w:rPr>
+        <w:t>done</w:t>
+      </w:r>
+      <w:proofErr w:type="spellEnd"/>
       <w:r>
         <w:t xml:space="preserve"> ou </w:t>
       </w:r>
@@ -2366,8 +2933,16 @@
         <w:rPr>
           <w:i/>
         </w:rPr>
-        <w:t>Installation failed</w:t>
-      </w:r>
+        <w:t xml:space="preserve">Installation </w:t>
+      </w:r>
+      <w:proofErr w:type="spellStart"/>
+      <w:r>
+        <w:rPr>
+          <w:i/>
+        </w:rPr>
+        <w:t>failed</w:t>
+      </w:r>
+      <w:proofErr w:type="spellEnd"/>
       <w:r>
         <w:t>).</w:t>
       </w:r>
@@ -2397,7 +2972,7 @@
                     <pic:cNvPicPr/>
                   </pic:nvPicPr>
                   <pic:blipFill>
-                    <a:blip r:embed="rId24">
+                    <a:blip r:embed="rId23">
                       <a:extLst>
                         <a:ext uri="{28A0092B-C50C-407E-A947-70E740481C1C}">
                           <a14:useLocalDpi xmlns:a14="http://schemas.microsoft.com/office/drawing/2010/main" val="0"/>
@@ -2447,7 +3022,7 @@
                     <pic:cNvPicPr/>
                   </pic:nvPicPr>
                   <pic:blipFill>
-                    <a:blip r:embed="rId25">
+                    <a:blip r:embed="rId24">
                       <a:extLst>
                         <a:ext uri="{28A0092B-C50C-407E-A947-70E740481C1C}">
                           <a14:useLocalDpi xmlns:a14="http://schemas.microsoft.com/office/drawing/2010/main" val="0"/>
@@ -2483,8 +3058,16 @@
         <w:rPr>
           <w:i/>
         </w:rPr>
-        <w:t>Installation done</w:t>
-      </w:r>
+        <w:t xml:space="preserve">Installation </w:t>
+      </w:r>
+      <w:proofErr w:type="spellStart"/>
+      <w:r>
+        <w:rPr>
+          <w:i/>
+        </w:rPr>
+        <w:t>done</w:t>
+      </w:r>
+      <w:proofErr w:type="spellEnd"/>
       <w:r>
         <w:t>. Deux cas de figures</w:t>
       </w:r>
@@ -2497,7 +3080,7 @@
     </w:p>
     <w:p>
       <w:pPr>
-        <w:pStyle w:val="Paragraphedeliste"/>
+        <w:pStyle w:val="ListParagraph"/>
         <w:numPr>
           <w:ilvl w:val="0"/>
           <w:numId w:val="10"/>
@@ -2518,19 +3101,21 @@
       <w:r>
         <w:t xml:space="preserve"> dans un </w:t>
       </w:r>
+      <w:proofErr w:type="spellStart"/>
       <w:r>
         <w:rPr>
           <w:i/>
         </w:rPr>
         <w:t>RaspberryPi</w:t>
       </w:r>
+      <w:proofErr w:type="spellEnd"/>
       <w:r>
         <w:t>.</w:t>
       </w:r>
     </w:p>
     <w:p>
       <w:pPr>
-        <w:pStyle w:val="Paragraphedeliste"/>
+        <w:pStyle w:val="ListParagraph"/>
         <w:numPr>
           <w:ilvl w:val="0"/>
           <w:numId w:val="10"/>
@@ -2557,12 +3142,28 @@
       <w:r>
         <w:t xml:space="preserve"> est disponible dans le répertoire choisit à l’option </w:t>
       </w:r>
+      <w:proofErr w:type="spellStart"/>
       <w:r>
         <w:rPr>
           <w:i/>
         </w:rPr>
-        <w:t>Build path</w:t>
-      </w:r>
+        <w:t>Build</w:t>
+      </w:r>
+      <w:proofErr w:type="spellEnd"/>
+      <w:r>
+        <w:rPr>
+          <w:i/>
+        </w:rPr>
+        <w:t xml:space="preserve"> </w:t>
+      </w:r>
+      <w:proofErr w:type="spellStart"/>
+      <w:r>
+        <w:rPr>
+          <w:i/>
+        </w:rPr>
+        <w:t>path</w:t>
+      </w:r>
+      <w:proofErr w:type="spellEnd"/>
       <w:r>
         <w:t>.</w:t>
       </w:r>
@@ -2577,8 +3178,13 @@
         <w:t xml:space="preserve"> via un outil tiers (voir « installer avec</w:t>
       </w:r>
       <w:r>
-        <w:t xml:space="preserve"> Etcher</w:t>
-      </w:r>
+        <w:t xml:space="preserve"> </w:t>
+      </w:r>
+      <w:proofErr w:type="spellStart"/>
+      <w:r>
+        <w:t>Etcher</w:t>
+      </w:r>
+      <w:proofErr w:type="spellEnd"/>
       <w:r>
         <w:t> », plus bas</w:t>
       </w:r>
@@ -2624,10 +3230,10 @@
       <w:r>
         <w:t xml:space="preserve"> (</w:t>
       </w:r>
-      <w:hyperlink r:id="rId26" w:history="1">
+      <w:hyperlink r:id="rId25" w:history="1">
         <w:r>
           <w:rPr>
-            <w:rStyle w:val="Lienhypertexte"/>
+            <w:rStyle w:val="Hyperlink"/>
           </w:rPr>
           <w:t>contact@kiwix.org</w:t>
         </w:r>
@@ -2641,7 +3247,7 @@
     </w:p>
     <w:p>
       <w:pPr>
-        <w:pStyle w:val="Titre1"/>
+        <w:pStyle w:val="Heading1"/>
       </w:pPr>
       <w:r>
         <w:rPr>
@@ -2672,7 +3278,7 @@
                     <pic:cNvPicPr/>
                   </pic:nvPicPr>
                   <pic:blipFill>
-                    <a:blip r:embed="rId27">
+                    <a:blip r:embed="rId26">
                       <a:extLst>
                         <a:ext uri="{28A0092B-C50C-407E-A947-70E740481C1C}">
                           <a14:useLocalDpi xmlns:a14="http://schemas.microsoft.com/office/drawing/2010/main" val="0"/>
@@ -2725,7 +3331,7 @@
     <w:p/>
     <w:p>
       <w:pPr>
-        <w:pStyle w:val="Titre2"/>
+        <w:pStyle w:val="Heading2"/>
       </w:pPr>
       <w:r>
         <w:t>Connection via un Proxy</w:t>
@@ -2776,7 +3382,7 @@
                     <pic:cNvPicPr/>
                   </pic:nvPicPr>
                   <pic:blipFill>
-                    <a:blip r:embed="rId28">
+                    <a:blip r:embed="rId27">
                       <a:extLst>
                         <a:ext uri="{28A0092B-C50C-407E-A947-70E740481C1C}">
                           <a14:useLocalDpi xmlns:a14="http://schemas.microsoft.com/office/drawing/2010/main" val="0"/>
@@ -2826,7 +3432,7 @@
                     <pic:cNvPicPr/>
                   </pic:nvPicPr>
                   <pic:blipFill>
-                    <a:blip r:embed="rId29">
+                    <a:blip r:embed="rId28">
                       <a:extLst>
                         <a:ext uri="{28A0092B-C50C-407E-A947-70E740481C1C}">
                           <a14:useLocalDpi xmlns:a14="http://schemas.microsoft.com/office/drawing/2010/main" val="0"/>
@@ -2917,7 +3523,7 @@
                     <pic:cNvPicPr/>
                   </pic:nvPicPr>
                   <pic:blipFill>
-                    <a:blip r:embed="rId30" cstate="print">
+                    <a:blip r:embed="rId29" cstate="print">
                       <a:extLst>
                         <a:ext uri="{28A0092B-C50C-407E-A947-70E740481C1C}">
                           <a14:useLocalDpi xmlns:a14="http://schemas.microsoft.com/office/drawing/2010/main" val="0"/>
@@ -2952,7 +3558,15 @@
     </w:p>
     <w:p>
       <w:r>
-        <w:t>Les informations à renseigner sont les mêmes que celles se trouvant dans les paramètres de connexion internet de votre navigateur ou d’Internet Explorer/IE Edge sous Windows.</w:t>
+        <w:t xml:space="preserve">Les informations à renseigner sont les mêmes que celles se trouvant dans les paramètres de connexion internet de votre navigateur ou d’Internet Explorer/IE </w:t>
+      </w:r>
+      <w:proofErr w:type="spellStart"/>
+      <w:r>
+        <w:t>Edge</w:t>
+      </w:r>
+      <w:proofErr w:type="spellEnd"/>
+      <w:r>
+        <w:t xml:space="preserve"> sous Windows.</w:t>
       </w:r>
     </w:p>
     <w:p>
@@ -2973,12 +3587,12 @@
     </w:p>
     <w:p>
       <w:pPr>
-        <w:pStyle w:val="Titre2"/>
-      </w:pPr>
-    </w:p>
-    <w:p>
-      <w:pPr>
-        <w:pStyle w:val="Titre2"/>
+        <w:pStyle w:val="Heading2"/>
+      </w:pPr>
+    </w:p>
+    <w:p>
+      <w:pPr>
+        <w:pStyle w:val="Heading2"/>
       </w:pPr>
       <w:r>
         <w:t>Export de configuration</w:t>
@@ -3029,12 +3643,12 @@
     </w:p>
     <w:p>
       <w:pPr>
-        <w:pStyle w:val="Titre2"/>
-      </w:pPr>
-    </w:p>
-    <w:p>
-      <w:pPr>
-        <w:pStyle w:val="Titre2"/>
+        <w:pStyle w:val="Heading2"/>
+      </w:pPr>
+    </w:p>
+    <w:p>
+      <w:pPr>
+        <w:pStyle w:val="Heading2"/>
       </w:pPr>
       <w:r>
         <w:t>Import de configuration</w:t>
@@ -3056,7 +3670,21 @@
         <w:rPr>
           <w:i/>
         </w:rPr>
-        <w:t>Import configuration from file</w:t>
+        <w:t xml:space="preserve">Import configuration </w:t>
+      </w:r>
+      <w:proofErr w:type="spellStart"/>
+      <w:r>
+        <w:rPr>
+          <w:i/>
+        </w:rPr>
+        <w:t>from</w:t>
+      </w:r>
+      <w:proofErr w:type="spellEnd"/>
+      <w:r>
+        <w:rPr>
+          <w:i/>
+        </w:rPr>
+        <w:t xml:space="preserve"> file</w:t>
       </w:r>
       <w:r>
         <w:t xml:space="preserve"> du menu </w:t>
@@ -3094,11 +3722,16 @@
     <w:p/>
     <w:p>
       <w:pPr>
-        <w:pStyle w:val="Titre2"/>
-      </w:pPr>
-      <w:r>
-        <w:t>Installation et désinstallation manuelle d’imDisk</w:t>
-      </w:r>
+        <w:pStyle w:val="Heading2"/>
+      </w:pPr>
+      <w:r>
+        <w:t>Installation et désinstallation manuelle d’</w:t>
+      </w:r>
+      <w:proofErr w:type="spellStart"/>
+      <w:r>
+        <w:t>imDisk</w:t>
+      </w:r>
+      <w:proofErr w:type="spellEnd"/>
     </w:p>
     <w:p>
       <w:r>
@@ -3112,16 +3745,21 @@
     </w:p>
     <w:p>
       <w:pPr>
-        <w:pStyle w:val="Titre2"/>
-      </w:pPr>
-    </w:p>
-    <w:p>
-      <w:pPr>
-        <w:pStyle w:val="Titre2"/>
-      </w:pPr>
-      <w:r>
-        <w:t>Écriture de carte SD via Etcher</w:t>
-      </w:r>
+        <w:pStyle w:val="Heading2"/>
+      </w:pPr>
+    </w:p>
+    <w:p>
+      <w:pPr>
+        <w:pStyle w:val="Heading2"/>
+      </w:pPr>
+      <w:r>
+        <w:t xml:space="preserve">Écriture de carte SD via </w:t>
+      </w:r>
+      <w:proofErr w:type="spellStart"/>
+      <w:r>
+        <w:t>Etcher</w:t>
+      </w:r>
+      <w:proofErr w:type="spellEnd"/>
     </w:p>
     <w:p>
       <w:r>
@@ -3144,7 +3782,15 @@
     </w:p>
     <w:p>
       <w:r>
-        <w:t>Cet outil tiers est nommé Etcher et peut être téléchargé depuis cette entrée de menu.</w:t>
+        <w:t xml:space="preserve">Cet outil tiers est nommé </w:t>
+      </w:r>
+      <w:proofErr w:type="spellStart"/>
+      <w:r>
+        <w:t>Etcher</w:t>
+      </w:r>
+      <w:proofErr w:type="spellEnd"/>
+      <w:r>
+        <w:t xml:space="preserve"> et peut être téléchargé depuis cette entrée de menu.</w:t>
       </w:r>
     </w:p>
     <w:p>
@@ -3154,12 +3800,20 @@
         </w:rPr>
       </w:pPr>
       <w:r>
-        <w:t>Note : Etcher permet également d’écrire une même image sur plusieurs cartes SD en même temps.</w:t>
-      </w:r>
-    </w:p>
-    <w:p>
-      <w:pPr>
-        <w:pStyle w:val="Titre1"/>
+        <w:t xml:space="preserve">Note : </w:t>
+      </w:r>
+      <w:proofErr w:type="spellStart"/>
+      <w:r>
+        <w:t>Etcher</w:t>
+      </w:r>
+      <w:proofErr w:type="spellEnd"/>
+      <w:r>
+        <w:t xml:space="preserve"> permet également d’écrire une même image sur plusieurs cartes SD en même temps.</w:t>
+      </w:r>
+    </w:p>
+    <w:p>
+      <w:pPr>
+        <w:pStyle w:val="Heading1"/>
       </w:pPr>
       <w:r>
         <w:t>En cas d’erreur</w:t>
@@ -3167,7 +3821,15 @@
     </w:p>
     <w:p>
       <w:r>
-        <w:t>La création de Hotspot personnalisé fait intervenir de nombreuses tâches complexes ; les erreurs restent donc possibles.</w:t>
+        <w:t xml:space="preserve">La création de </w:t>
+      </w:r>
+      <w:proofErr w:type="spellStart"/>
+      <w:r>
+        <w:t>Hotspot</w:t>
+      </w:r>
+      <w:proofErr w:type="spellEnd"/>
+      <w:r>
+        <w:t xml:space="preserve"> personnalisé fait intervenir de nombreuses tâches complexes ; les erreurs restent donc possibles.</w:t>
       </w:r>
     </w:p>
     <w:p>
@@ -3201,7 +3863,7 @@
     </w:p>
     <w:p>
       <w:pPr>
-        <w:pStyle w:val="Paragraphedeliste"/>
+        <w:pStyle w:val="ListParagraph"/>
         <w:numPr>
           <w:ilvl w:val="0"/>
           <w:numId w:val="11"/>
@@ -3213,7 +3875,7 @@
     </w:p>
     <w:p>
       <w:pPr>
-        <w:pStyle w:val="Paragraphedeliste"/>
+        <w:pStyle w:val="ListParagraph"/>
         <w:numPr>
           <w:ilvl w:val="0"/>
           <w:numId w:val="11"/>
@@ -3240,7 +3902,7 @@
     </w:p>
     <w:p>
       <w:pPr>
-        <w:pStyle w:val="Paragraphedeliste"/>
+        <w:pStyle w:val="ListParagraph"/>
         <w:numPr>
           <w:ilvl w:val="0"/>
           <w:numId w:val="11"/>
@@ -3284,10 +3946,10 @@
       <w:r>
         <w:t xml:space="preserve"> à </w:t>
       </w:r>
-      <w:hyperlink r:id="rId31" w:history="1">
+      <w:hyperlink r:id="rId30" w:history="1">
         <w:r>
           <w:rPr>
-            <w:rStyle w:val="Lienhypertexte"/>
+            <w:rStyle w:val="Hyperlink"/>
           </w:rPr>
           <w:t>https://framagit.org/ideascube/pibox-installer/issues/new</w:t>
         </w:r>
@@ -3303,7 +3965,7 @@
     </w:p>
     <w:p>
       <w:pPr>
-        <w:pStyle w:val="Titre1"/>
+        <w:pStyle w:val="Heading1"/>
       </w:pPr>
       <w:r>
         <w:lastRenderedPageBreak/>
@@ -3312,18 +3974,31 @@
     </w:p>
     <w:p/>
     <w:p>
-      <w:r>
-        <w:t>Kiwix Hotspot propose deux types de contenus différents : les outils interactifs et les contenus statiques.</w:t>
-      </w:r>
-    </w:p>
-    <w:p>
-      <w:pPr>
-        <w:pStyle w:val="Titre2"/>
-      </w:pPr>
-    </w:p>
-    <w:p>
-      <w:pPr>
-        <w:pStyle w:val="Titre2"/>
+      <w:proofErr w:type="spellStart"/>
+      <w:r>
+        <w:t>Kiwix</w:t>
+      </w:r>
+      <w:proofErr w:type="spellEnd"/>
+      <w:r>
+        <w:t xml:space="preserve"> </w:t>
+      </w:r>
+      <w:proofErr w:type="spellStart"/>
+      <w:r>
+        <w:t>Hotspot</w:t>
+      </w:r>
+      <w:proofErr w:type="spellEnd"/>
+      <w:r>
+        <w:t xml:space="preserve"> propose deux types de contenus différents : les outils interactifs et les contenus statiques.</w:t>
+      </w:r>
+    </w:p>
+    <w:p>
+      <w:pPr>
+        <w:pStyle w:val="Heading2"/>
+      </w:pPr>
+    </w:p>
+    <w:p>
+      <w:pPr>
+        <w:pStyle w:val="Heading2"/>
       </w:pPr>
       <w:r>
         <w:t>Les outils interactifs</w:t>
@@ -3331,7 +4006,7 @@
     </w:p>
     <w:p>
       <w:pPr>
-        <w:pStyle w:val="Titre3"/>
+        <w:pStyle w:val="Heading3"/>
       </w:pPr>
       <w:r>
         <w:rPr>
@@ -3362,7 +4037,7 @@
                     <pic:cNvPicPr/>
                   </pic:nvPicPr>
                   <pic:blipFill>
-                    <a:blip r:embed="rId32" cstate="print">
+                    <a:blip r:embed="rId31" cstate="print">
                       <a:extLst>
                         <a:ext uri="{28A0092B-C50C-407E-A947-70E740481C1C}">
                           <a14:useLocalDpi xmlns:a14="http://schemas.microsoft.com/office/drawing/2010/main" val="0"/>
@@ -3394,24 +4069,39 @@
           </wp:anchor>
         </w:drawing>
       </w:r>
-      <w:r>
-        <w:t>EduPi : partage de fichiers</w:t>
-      </w:r>
-    </w:p>
-    <w:p>
+      <w:proofErr w:type="spellStart"/>
+      <w:r>
+        <w:t>EduPi</w:t>
+      </w:r>
+      <w:proofErr w:type="spellEnd"/>
+      <w:r>
+        <w:t> : partage de fichiers</w:t>
+      </w:r>
+    </w:p>
+    <w:p>
+      <w:proofErr w:type="spellStart"/>
       <w:r>
         <w:rPr>
           <w:i/>
         </w:rPr>
         <w:t>Edupi</w:t>
       </w:r>
+      <w:proofErr w:type="spellEnd"/>
       <w:r>
         <w:t xml:space="preserve"> est un outil de mise à disposition de fichiers. Il permet à l’administrateur de partager très simplement tout type de fichiers ou dossiers.</w:t>
       </w:r>
     </w:p>
     <w:p>
       <w:r>
-        <w:t xml:space="preserve">Tous les utilisateurs du Hotspot peuvent naviguer dans l’arborescence des dossiers ainsi copiés sur le </w:t>
+        <w:t xml:space="preserve">Tous les utilisateurs du </w:t>
+      </w:r>
+      <w:proofErr w:type="spellStart"/>
+      <w:r>
+        <w:t>Hotspot</w:t>
+      </w:r>
+      <w:proofErr w:type="spellEnd"/>
+      <w:r>
+        <w:t xml:space="preserve"> peuvent naviguer dans l’arborescence des dossiers ainsi copiés sur le </w:t>
       </w:r>
       <w:r>
         <w:rPr>
@@ -3430,15 +4120,23 @@
     </w:p>
     <w:p>
       <w:pPr>
-        <w:pStyle w:val="Titre3"/>
-      </w:pPr>
-    </w:p>
-    <w:p>
-      <w:pPr>
-        <w:pStyle w:val="Titre3"/>
-      </w:pPr>
-      <w:r>
-        <w:t>Khan Academy : apprentissage</w:t>
+        <w:pStyle w:val="Heading3"/>
+      </w:pPr>
+    </w:p>
+    <w:p>
+      <w:pPr>
+        <w:pStyle w:val="Heading3"/>
+      </w:pPr>
+      <w:r>
+        <w:t xml:space="preserve">Khan </w:t>
+      </w:r>
+      <w:proofErr w:type="spellStart"/>
+      <w:r>
+        <w:t>Academy</w:t>
+      </w:r>
+      <w:proofErr w:type="spellEnd"/>
+      <w:r>
+        <w:t> : apprentissage</w:t>
       </w:r>
     </w:p>
     <w:p>
@@ -3471,7 +4169,7 @@
                     <pic:cNvPicPr/>
                   </pic:nvPicPr>
                   <pic:blipFill>
-                    <a:blip r:embed="rId33" cstate="print">
+                    <a:blip r:embed="rId32" cstate="print">
                       <a:extLst>
                         <a:ext uri="{28A0092B-C50C-407E-A947-70E740481C1C}">
                           <a14:useLocalDpi xmlns:a14="http://schemas.microsoft.com/office/drawing/2010/main" val="0"/>
@@ -3504,7 +4202,15 @@
         </w:drawing>
       </w:r>
       <w:r>
-        <w:t xml:space="preserve">L’outil Khan Academy est une copie allégée de la plateforme d’apprentissage en ligne </w:t>
+        <w:t xml:space="preserve">L’outil Khan </w:t>
+      </w:r>
+      <w:proofErr w:type="spellStart"/>
+      <w:r>
+        <w:t>Academy</w:t>
+      </w:r>
+      <w:proofErr w:type="spellEnd"/>
+      <w:r>
+        <w:t xml:space="preserve"> est une copie allégée de la plateforme d’apprentissage en ligne </w:t>
       </w:r>
       <w:r>
         <w:t>khanacademy.org</w:t>
@@ -3515,7 +4221,15 @@
     </w:p>
     <w:p>
       <w:r>
-        <w:t>Khan Academy propose des exercices d’entrainement, des vidéos de cours et une plateforme d’apprentissage permettant aux utilisateurs d’apprendre et progresser à leur rythme.</w:t>
+        <w:t xml:space="preserve">Khan </w:t>
+      </w:r>
+      <w:proofErr w:type="spellStart"/>
+      <w:r>
+        <w:t>Academy</w:t>
+      </w:r>
+      <w:proofErr w:type="spellEnd"/>
+      <w:r>
+        <w:t xml:space="preserve"> propose des exercices d’entrainement, des vidéos de cours et une plateforme d’apprentissage permettant aux utilisateurs d’apprendre et progresser à leur rythme.</w:t>
       </w:r>
     </w:p>
     <w:p>
@@ -3535,12 +4249,12 @@
     <w:p/>
     <w:p>
       <w:pPr>
-        <w:pStyle w:val="Titre3"/>
-      </w:pPr>
-    </w:p>
-    <w:p>
-      <w:pPr>
-        <w:pStyle w:val="Titre3"/>
+        <w:pStyle w:val="Heading3"/>
+      </w:pPr>
+    </w:p>
+    <w:p>
+      <w:pPr>
+        <w:pStyle w:val="Heading3"/>
       </w:pPr>
       <w:r>
         <w:rPr>
@@ -3571,7 +4285,7 @@
                     <pic:cNvPicPr/>
                   </pic:nvPicPr>
                   <pic:blipFill>
-                    <a:blip r:embed="rId34" cstate="print">
+                    <a:blip r:embed="rId33" cstate="print">
                       <a:extLst>
                         <a:ext uri="{28A0092B-C50C-407E-A947-70E740481C1C}">
                           <a14:useLocalDpi xmlns:a14="http://schemas.microsoft.com/office/drawing/2010/main" val="0"/>
@@ -3603,28 +4317,70 @@
           </wp:anchor>
         </w:drawing>
       </w:r>
-      <w:r>
-        <w:t>Aflatoun : formation des enseignants</w:t>
-      </w:r>
-    </w:p>
-    <w:p>
-      <w:r>
-        <w:t>Basé sur la plateforme technique de Khan Academy, Aflatoun est une plateforme d’apprentissage à destination des enseignants.</w:t>
-      </w:r>
-    </w:p>
-    <w:p>
-      <w:r>
-        <w:t>Depuis Aflatoun, ils peuvent se former au curriculum et à la méthodologie d’apprentissage d’Aflatoun International.</w:t>
-      </w:r>
-    </w:p>
-    <w:p>
-      <w:r>
-        <w:t>Aflatoun est multilingue, anglais et français.</w:t>
-      </w:r>
-    </w:p>
-    <w:p>
-      <w:pPr>
-        <w:pStyle w:val="Titre3"/>
+      <w:proofErr w:type="spellStart"/>
+      <w:r>
+        <w:t>Aflatoun</w:t>
+      </w:r>
+      <w:proofErr w:type="spellEnd"/>
+      <w:r>
+        <w:t> : formation des enseignants</w:t>
+      </w:r>
+    </w:p>
+    <w:p>
+      <w:r>
+        <w:t xml:space="preserve">Basé sur la plateforme technique de Khan </w:t>
+      </w:r>
+      <w:proofErr w:type="spellStart"/>
+      <w:r>
+        <w:t>Academy</w:t>
+      </w:r>
+      <w:proofErr w:type="spellEnd"/>
+      <w:r>
+        <w:t xml:space="preserve">, </w:t>
+      </w:r>
+      <w:proofErr w:type="spellStart"/>
+      <w:r>
+        <w:t>Aflatoun</w:t>
+      </w:r>
+      <w:proofErr w:type="spellEnd"/>
+      <w:r>
+        <w:t xml:space="preserve"> est une plateforme d’apprentissage à destination des enseignants.</w:t>
+      </w:r>
+    </w:p>
+    <w:p>
+      <w:r>
+        <w:t xml:space="preserve">Depuis </w:t>
+      </w:r>
+      <w:proofErr w:type="spellStart"/>
+      <w:r>
+        <w:t>Aflatoun</w:t>
+      </w:r>
+      <w:proofErr w:type="spellEnd"/>
+      <w:r>
+        <w:t>, ils peuvent se former au curriculum et à la méthodologie d’apprentissage d’</w:t>
+      </w:r>
+      <w:proofErr w:type="spellStart"/>
+      <w:r>
+        <w:t>Aflatoun</w:t>
+      </w:r>
+      <w:proofErr w:type="spellEnd"/>
+      <w:r>
+        <w:t xml:space="preserve"> International.</w:t>
+      </w:r>
+    </w:p>
+    <w:p>
+      <w:proofErr w:type="spellStart"/>
+      <w:r>
+        <w:t>Aflatoun</w:t>
+      </w:r>
+      <w:proofErr w:type="spellEnd"/>
+      <w:r>
+        <w:t xml:space="preserve"> est multilingue, anglais et français.</w:t>
+      </w:r>
+    </w:p>
+    <w:p>
+      <w:pPr>
+        <w:pStyle w:val="Heading3"/>
       </w:pPr>
     </w:p>
     <w:p>
@@ -3640,11 +4396,16 @@
     </w:p>
     <w:p>
       <w:pPr>
-        <w:pStyle w:val="Titre3"/>
-      </w:pPr>
+        <w:pStyle w:val="Heading3"/>
+      </w:pPr>
+      <w:proofErr w:type="spellStart"/>
       <w:r>
         <w:lastRenderedPageBreak/>
-        <w:t xml:space="preserve">WikiFundi : l’édition </w:t>
+        <w:t>WikiFundi</w:t>
+      </w:r>
+      <w:proofErr w:type="spellEnd"/>
+      <w:r>
+        <w:t xml:space="preserve"> : l’édition </w:t>
       </w:r>
       <w:r>
         <w:t xml:space="preserve">hors-ligne de </w:t>
@@ -3658,8 +4419,13 @@
         <w:keepNext/>
         <w:keepLines/>
       </w:pPr>
-      <w:r>
-        <w:t xml:space="preserve">WikiFundi est une copie de la plateforme </w:t>
+      <w:proofErr w:type="spellStart"/>
+      <w:r>
+        <w:t>WikiFundi</w:t>
+      </w:r>
+      <w:proofErr w:type="spellEnd"/>
+      <w:r>
+        <w:t xml:space="preserve"> est une copie de la plateforme </w:t>
       </w:r>
       <w:r>
         <w:rPr>
@@ -3717,7 +4483,7 @@
                     <pic:cNvPicPr/>
                   </pic:nvPicPr>
                   <pic:blipFill>
-                    <a:blip r:embed="rId35" cstate="print">
+                    <a:blip r:embed="rId34" cstate="print">
                       <a:extLst>
                         <a:ext uri="{28A0092B-C50C-407E-A947-70E740481C1C}">
                           <a14:useLocalDpi xmlns:a14="http://schemas.microsoft.com/office/drawing/2010/main" val="0"/>
@@ -3755,7 +4521,7 @@
     </w:p>
     <w:p>
       <w:pPr>
-        <w:pStyle w:val="Paragraphedeliste"/>
+        <w:pStyle w:val="ListParagraph"/>
         <w:numPr>
           <w:ilvl w:val="0"/>
           <w:numId w:val="3"/>
@@ -3770,30 +4536,48 @@
     </w:p>
     <w:p>
       <w:pPr>
-        <w:pStyle w:val="Paragraphedeliste"/>
+        <w:pStyle w:val="ListParagraph"/>
         <w:numPr>
           <w:ilvl w:val="0"/>
           <w:numId w:val="3"/>
         </w:numPr>
       </w:pPr>
       <w:r>
-        <w:t>Fournir une plateforme d’édition collaborative aux utilisateurs du Hotspot.</w:t>
-      </w:r>
-    </w:p>
-    <w:p>
-      <w:r>
-        <w:t>WikiFundi inclut également des articles et des documents d’aide à la formation et à l’autoformation sur le wiki.</w:t>
-      </w:r>
-    </w:p>
-    <w:p>
-      <w:r>
-        <w:t>WikiFundi est disponible en anglais et en français.</w:t>
+        <w:t xml:space="preserve">Fournir une plateforme d’édition collaborative aux utilisateurs du </w:t>
+      </w:r>
+      <w:proofErr w:type="spellStart"/>
+      <w:r>
+        <w:t>Hotspot</w:t>
+      </w:r>
+      <w:proofErr w:type="spellEnd"/>
+      <w:r>
+        <w:t>.</w:t>
+      </w:r>
+    </w:p>
+    <w:p>
+      <w:proofErr w:type="spellStart"/>
+      <w:r>
+        <w:t>WikiFundi</w:t>
+      </w:r>
+      <w:proofErr w:type="spellEnd"/>
+      <w:r>
+        <w:t xml:space="preserve"> inclut également des articles et des documents d’aide à la formation et à l’autoformation sur le wiki.</w:t>
+      </w:r>
+    </w:p>
+    <w:p>
+      <w:proofErr w:type="spellStart"/>
+      <w:r>
+        <w:t>WikiFundi</w:t>
+      </w:r>
+      <w:proofErr w:type="spellEnd"/>
+      <w:r>
+        <w:t xml:space="preserve"> est disponible en anglais et en français.</w:t>
       </w:r>
     </w:p>
     <w:p/>
     <w:p>
       <w:pPr>
-        <w:pStyle w:val="Titre2"/>
+        <w:pStyle w:val="Heading2"/>
       </w:pPr>
       <w:r>
         <w:t>Les contenus statiques</w:t>
@@ -3829,7 +4613,7 @@
                     <pic:cNvPicPr/>
                   </pic:nvPicPr>
                   <pic:blipFill>
-                    <a:blip r:embed="rId36" cstate="print">
+                    <a:blip r:embed="rId35" cstate="print">
                       <a:extLst>
                         <a:ext uri="{28A0092B-C50C-407E-A947-70E740481C1C}">
                           <a14:useLocalDpi xmlns:a14="http://schemas.microsoft.com/office/drawing/2010/main" val="0"/>
@@ -3867,20 +4651,12 @@
     </w:p>
     <w:p>
       <w:r>
-        <w:t xml:space="preserve">Il en existe </w:t>
-      </w:r>
-      <w:proofErr w:type="gramStart"/>
-      <w:r>
-        <w:t>une très grande variété</w:t>
-      </w:r>
-      <w:proofErr w:type="gramEnd"/>
-      <w:r>
-        <w:t> ; les plus populaires étant :</w:t>
-      </w:r>
-    </w:p>
-    <w:p>
-      <w:pPr>
-        <w:pStyle w:val="Paragraphedeliste"/>
+        <w:t>Il en existe une très grande variété ; les plus populaires étant :</w:t>
+      </w:r>
+    </w:p>
+    <w:p>
+      <w:pPr>
+        <w:pStyle w:val="ListParagraph"/>
         <w:numPr>
           <w:ilvl w:val="0"/>
           <w:numId w:val="8"/>
@@ -3892,14 +4668,30 @@
     </w:p>
     <w:p>
       <w:pPr>
-        <w:pStyle w:val="Paragraphedeliste"/>
+        <w:pStyle w:val="ListParagraph"/>
         <w:numPr>
           <w:ilvl w:val="0"/>
           <w:numId w:val="8"/>
         </w:numPr>
       </w:pPr>
       <w:r>
-        <w:t xml:space="preserve">D’autres projets Wikimédia tels Wikilivres, Wikiversité, </w:t>
+        <w:t xml:space="preserve">D’autres projets Wikimédia tels </w:t>
+      </w:r>
+      <w:proofErr w:type="spellStart"/>
+      <w:r>
+        <w:t>Wikilivres</w:t>
+      </w:r>
+      <w:proofErr w:type="spellEnd"/>
+      <w:r>
+        <w:t xml:space="preserve">, </w:t>
+      </w:r>
+      <w:proofErr w:type="spellStart"/>
+      <w:r>
+        <w:t>Wikiversité</w:t>
+      </w:r>
+      <w:proofErr w:type="spellEnd"/>
+      <w:r>
+        <w:t xml:space="preserve">, </w:t>
       </w:r>
       <w:r>
         <w:rPr>
@@ -3919,14 +4711,19 @@
     </w:p>
     <w:p>
       <w:pPr>
-        <w:pStyle w:val="Paragraphedeliste"/>
+        <w:pStyle w:val="ListParagraph"/>
         <w:numPr>
           <w:ilvl w:val="0"/>
           <w:numId w:val="8"/>
         </w:numPr>
       </w:pPr>
-      <w:r>
-        <w:t xml:space="preserve">Wikimed, une </w:t>
+      <w:proofErr w:type="spellStart"/>
+      <w:r>
+        <w:t>Wikimed</w:t>
+      </w:r>
+      <w:proofErr w:type="spellEnd"/>
+      <w:r>
+        <w:t xml:space="preserve">, une </w:t>
       </w:r>
       <w:r>
         <w:t>sélection des contenus médicaux de Wikipédia ;</w:t>
@@ -3934,7 +4731,7 @@
     </w:p>
     <w:p>
       <w:pPr>
-        <w:pStyle w:val="Paragraphedeliste"/>
+        <w:pStyle w:val="ListParagraph"/>
         <w:numPr>
           <w:ilvl w:val="0"/>
           <w:numId w:val="8"/>
@@ -3949,7 +4746,7 @@
     </w:p>
     <w:p>
       <w:pPr>
-        <w:pStyle w:val="Paragraphedeliste"/>
+        <w:pStyle w:val="ListParagraph"/>
         <w:numPr>
           <w:ilvl w:val="0"/>
           <w:numId w:val="8"/>
@@ -3961,11 +4758,19 @@
       <w:r>
         <w:t xml:space="preserve"> (</w:t>
       </w:r>
+      <w:proofErr w:type="spellStart"/>
       <w:r>
         <w:rPr>
           <w:i/>
         </w:rPr>
-        <w:t>Technology, Entertainment and Design</w:t>
+        <w:t>Technology</w:t>
+      </w:r>
+      <w:proofErr w:type="spellEnd"/>
+      <w:r>
+        <w:rPr>
+          <w:i/>
+        </w:rPr>
+        <w:t>, Entertainment and Design</w:t>
       </w:r>
       <w:r>
         <w:t>)</w:t>
@@ -3994,8 +4799,8 @@
     </w:p>
     <w:p/>
     <w:sectPr>
-      <w:footerReference w:type="even" r:id="rId37"/>
-      <w:footerReference w:type="default" r:id="rId38"/>
+      <w:footerReference w:type="even" r:id="rId36"/>
+      <w:footerReference w:type="default" r:id="rId37"/>
       <w:pgSz w:w="11900" w:h="16840"/>
       <w:pgMar w:top="1440" w:right="1440" w:bottom="1440" w:left="1440" w:header="708" w:footer="708" w:gutter="0"/>
       <w:cols w:space="708"/>
@@ -4006,7 +4811,7 @@
 </file>
 
 <file path=word/endnotes.xml><?xml version="1.0" encoding="utf-8"?>
-<w:endnotes xmlns:wpc="http://schemas.microsoft.com/office/word/2010/wordprocessingCanvas" xmlns:mo="http://schemas.microsoft.com/office/mac/office/2008/main" xmlns:mc="http://schemas.openxmlformats.org/markup-compatibility/2006" xmlns:mv="urn:schemas-microsoft-com:mac:vml" xmlns:o="urn:schemas-microsoft-com:office:office" xmlns:r="http://schemas.openxmlformats.org/officeDocument/2006/relationships" xmlns:m="http://schemas.openxmlformats.org/officeDocument/2006/math" xmlns:v="urn:schemas-microsoft-com:vml" xmlns:wp14="http://schemas.microsoft.com/office/word/2010/wordprocessingDrawing" xmlns:wp="http://schemas.openxmlformats.org/drawingml/2006/wordprocessingDrawing" xmlns:w10="urn:schemas-microsoft-com:office:word" xmlns:w="http://schemas.openxmlformats.org/wordprocessingml/2006/main" xmlns:w14="http://schemas.microsoft.com/office/word/2010/wordml" xmlns:wpg="http://schemas.microsoft.com/office/word/2010/wordprocessingGroup" xmlns:wpi="http://schemas.microsoft.com/office/word/2010/wordprocessingInk" xmlns:wne="http://schemas.microsoft.com/office/word/2006/wordml" xmlns:wps="http://schemas.microsoft.com/office/word/2010/wordprocessingShape" mc:Ignorable="w14 wp14">
+<w:endnotes xmlns:wpc="http://schemas.microsoft.com/office/word/2010/wordprocessingCanvas" xmlns:cx="http://schemas.microsoft.com/office/drawing/2014/chartex" xmlns:cx1="http://schemas.microsoft.com/office/drawing/2015/9/8/chartex" xmlns:cx2="http://schemas.microsoft.com/office/drawing/2015/10/21/chartex" xmlns:cx3="http://schemas.microsoft.com/office/drawing/2016/5/9/chartex" xmlns:cx4="http://schemas.microsoft.com/office/drawing/2016/5/10/chartex" xmlns:cx5="http://schemas.microsoft.com/office/drawing/2016/5/11/chartex" xmlns:cx6="http://schemas.microsoft.com/office/drawing/2016/5/12/chartex" xmlns:cx7="http://schemas.microsoft.com/office/drawing/2016/5/13/chartex" xmlns:cx8="http://schemas.microsoft.com/office/drawing/2016/5/14/chartex" xmlns:mc="http://schemas.openxmlformats.org/markup-compatibility/2006" xmlns:aink="http://schemas.microsoft.com/office/drawing/2016/ink" xmlns:am3d="http://schemas.microsoft.com/office/drawing/2017/model3d" xmlns:o="urn:schemas-microsoft-com:office:office" xmlns:r="http://schemas.openxmlformats.org/officeDocument/2006/relationships" xmlns:m="http://schemas.openxmlformats.org/officeDocument/2006/math" xmlns:v="urn:schemas-microsoft-com:vml" xmlns:wp14="http://schemas.microsoft.com/office/word/2010/wordprocessingDrawing" xmlns:wp="http://schemas.openxmlformats.org/drawingml/2006/wordprocessingDrawing" xmlns:w10="urn:schemas-microsoft-com:office:word" xmlns:w="http://schemas.openxmlformats.org/wordprocessingml/2006/main" xmlns:w14="http://schemas.microsoft.com/office/word/2010/wordml" xmlns:w15="http://schemas.microsoft.com/office/word/2012/wordml" xmlns:w16cid="http://schemas.microsoft.com/office/word/2016/wordml/cid" xmlns:w16se="http://schemas.microsoft.com/office/word/2015/wordml/symex" xmlns:wpg="http://schemas.microsoft.com/office/word/2010/wordprocessingGroup" xmlns:wpi="http://schemas.microsoft.com/office/word/2010/wordprocessingInk" xmlns:wne="http://schemas.microsoft.com/office/word/2006/wordml" xmlns:wps="http://schemas.microsoft.com/office/word/2010/wordprocessingShape" mc:Ignorable="w14 w15 w16se w16cid wp14">
   <w:endnote w:type="separator" w:id="-1">
     <w:p>
       <w:r>
@@ -4025,11 +4830,11 @@
 </file>
 
 <file path=word/footer1.xml><?xml version="1.0" encoding="utf-8"?>
-<w:ftr xmlns:wpc="http://schemas.microsoft.com/office/word/2010/wordprocessingCanvas" xmlns:mo="http://schemas.microsoft.com/office/mac/office/2008/main" xmlns:mc="http://schemas.openxmlformats.org/markup-compatibility/2006" xmlns:mv="urn:schemas-microsoft-com:mac:vml" xmlns:o="urn:schemas-microsoft-com:office:office" xmlns:r="http://schemas.openxmlformats.org/officeDocument/2006/relationships" xmlns:m="http://schemas.openxmlformats.org/officeDocument/2006/math" xmlns:v="urn:schemas-microsoft-com:vml" xmlns:wp14="http://schemas.microsoft.com/office/word/2010/wordprocessingDrawing" xmlns:wp="http://schemas.openxmlformats.org/drawingml/2006/wordprocessingDrawing" xmlns:w10="urn:schemas-microsoft-com:office:word" xmlns:w="http://schemas.openxmlformats.org/wordprocessingml/2006/main" xmlns:w14="http://schemas.microsoft.com/office/word/2010/wordml" xmlns:wpg="http://schemas.microsoft.com/office/word/2010/wordprocessingGroup" xmlns:wpi="http://schemas.microsoft.com/office/word/2010/wordprocessingInk" xmlns:wne="http://schemas.microsoft.com/office/word/2006/wordml" xmlns:wps="http://schemas.microsoft.com/office/word/2010/wordprocessingShape" mc:Ignorable="w14 wp14">
+<w:ftr xmlns:wpc="http://schemas.microsoft.com/office/word/2010/wordprocessingCanvas" xmlns:cx="http://schemas.microsoft.com/office/drawing/2014/chartex" xmlns:cx1="http://schemas.microsoft.com/office/drawing/2015/9/8/chartex" xmlns:cx2="http://schemas.microsoft.com/office/drawing/2015/10/21/chartex" xmlns:cx3="http://schemas.microsoft.com/office/drawing/2016/5/9/chartex" xmlns:cx4="http://schemas.microsoft.com/office/drawing/2016/5/10/chartex" xmlns:cx5="http://schemas.microsoft.com/office/drawing/2016/5/11/chartex" xmlns:cx6="http://schemas.microsoft.com/office/drawing/2016/5/12/chartex" xmlns:cx7="http://schemas.microsoft.com/office/drawing/2016/5/13/chartex" xmlns:cx8="http://schemas.microsoft.com/office/drawing/2016/5/14/chartex" xmlns:mc="http://schemas.openxmlformats.org/markup-compatibility/2006" xmlns:aink="http://schemas.microsoft.com/office/drawing/2016/ink" xmlns:am3d="http://schemas.microsoft.com/office/drawing/2017/model3d" xmlns:o="urn:schemas-microsoft-com:office:office" xmlns:r="http://schemas.openxmlformats.org/officeDocument/2006/relationships" xmlns:m="http://schemas.openxmlformats.org/officeDocument/2006/math" xmlns:v="urn:schemas-microsoft-com:vml" xmlns:wp14="http://schemas.microsoft.com/office/word/2010/wordprocessingDrawing" xmlns:wp="http://schemas.openxmlformats.org/drawingml/2006/wordprocessingDrawing" xmlns:w10="urn:schemas-microsoft-com:office:word" xmlns:w="http://schemas.openxmlformats.org/wordprocessingml/2006/main" xmlns:w14="http://schemas.microsoft.com/office/word/2010/wordml" xmlns:w15="http://schemas.microsoft.com/office/word/2012/wordml" xmlns:w16cid="http://schemas.microsoft.com/office/word/2016/wordml/cid" xmlns:w16se="http://schemas.microsoft.com/office/word/2015/wordml/symex" xmlns:wpg="http://schemas.microsoft.com/office/word/2010/wordprocessingGroup" xmlns:wpi="http://schemas.microsoft.com/office/word/2010/wordprocessingInk" xmlns:wne="http://schemas.microsoft.com/office/word/2006/wordml" xmlns:wps="http://schemas.microsoft.com/office/word/2010/wordprocessingShape" mc:Ignorable="w14 w15 w16se w16cid wp14">
   <w:sdt>
     <w:sdtPr>
       <w:rPr>
-        <w:rStyle w:val="Numrodepage"/>
+        <w:rStyle w:val="PageNumber"/>
       </w:rPr>
       <w:id w:val="97223405"/>
       <w:docPartObj>
@@ -4039,33 +4844,33 @@
     </w:sdtPr>
     <w:sdtEndPr>
       <w:rPr>
-        <w:rStyle w:val="Numrodepage"/>
+        <w:rStyle w:val="PageNumber"/>
       </w:rPr>
     </w:sdtEndPr>
     <w:sdtContent>
       <w:p>
         <w:pPr>
-          <w:pStyle w:val="Pieddepage"/>
+          <w:pStyle w:val="Footer"/>
           <w:framePr w:wrap="none" w:vAnchor="text" w:hAnchor="margin" w:xAlign="right" w:y="1"/>
           <w:rPr>
-            <w:rStyle w:val="Numrodepage"/>
+            <w:rStyle w:val="PageNumber"/>
           </w:rPr>
         </w:pPr>
         <w:r>
           <w:rPr>
-            <w:rStyle w:val="Numrodepage"/>
+            <w:rStyle w:val="PageNumber"/>
           </w:rPr>
           <w:fldChar w:fldCharType="begin"/>
         </w:r>
         <w:r>
           <w:rPr>
-            <w:rStyle w:val="Numrodepage"/>
+            <w:rStyle w:val="PageNumber"/>
           </w:rPr>
           <w:instrText xml:space="preserve"> PAGE </w:instrText>
         </w:r>
         <w:r>
           <w:rPr>
-            <w:rStyle w:val="Numrodepage"/>
+            <w:rStyle w:val="PageNumber"/>
           </w:rPr>
           <w:fldChar w:fldCharType="end"/>
         </w:r>
@@ -4074,7 +4879,7 @@
   </w:sdt>
   <w:p>
     <w:pPr>
-      <w:pStyle w:val="Pieddepage"/>
+      <w:pStyle w:val="Footer"/>
       <w:ind w:right="360"/>
     </w:pPr>
   </w:p>
@@ -4082,11 +4887,11 @@
 </file>
 
 <file path=word/footer2.xml><?xml version="1.0" encoding="utf-8"?>
-<w:ftr xmlns:wpc="http://schemas.microsoft.com/office/word/2010/wordprocessingCanvas" xmlns:mo="http://schemas.microsoft.com/office/mac/office/2008/main" xmlns:mc="http://schemas.openxmlformats.org/markup-compatibility/2006" xmlns:mv="urn:schemas-microsoft-com:mac:vml" xmlns:o="urn:schemas-microsoft-com:office:office" xmlns:r="http://schemas.openxmlformats.org/officeDocument/2006/relationships" xmlns:m="http://schemas.openxmlformats.org/officeDocument/2006/math" xmlns:v="urn:schemas-microsoft-com:vml" xmlns:wp14="http://schemas.microsoft.com/office/word/2010/wordprocessingDrawing" xmlns:wp="http://schemas.openxmlformats.org/drawingml/2006/wordprocessingDrawing" xmlns:w10="urn:schemas-microsoft-com:office:word" xmlns:w="http://schemas.openxmlformats.org/wordprocessingml/2006/main" xmlns:w14="http://schemas.microsoft.com/office/word/2010/wordml" xmlns:wpg="http://schemas.microsoft.com/office/word/2010/wordprocessingGroup" xmlns:wpi="http://schemas.microsoft.com/office/word/2010/wordprocessingInk" xmlns:wne="http://schemas.microsoft.com/office/word/2006/wordml" xmlns:wps="http://schemas.microsoft.com/office/word/2010/wordprocessingShape" mc:Ignorable="w14 wp14">
+<w:ftr xmlns:wpc="http://schemas.microsoft.com/office/word/2010/wordprocessingCanvas" xmlns:cx="http://schemas.microsoft.com/office/drawing/2014/chartex" xmlns:cx1="http://schemas.microsoft.com/office/drawing/2015/9/8/chartex" xmlns:cx2="http://schemas.microsoft.com/office/drawing/2015/10/21/chartex" xmlns:cx3="http://schemas.microsoft.com/office/drawing/2016/5/9/chartex" xmlns:cx4="http://schemas.microsoft.com/office/drawing/2016/5/10/chartex" xmlns:cx5="http://schemas.microsoft.com/office/drawing/2016/5/11/chartex" xmlns:cx6="http://schemas.microsoft.com/office/drawing/2016/5/12/chartex" xmlns:cx7="http://schemas.microsoft.com/office/drawing/2016/5/13/chartex" xmlns:cx8="http://schemas.microsoft.com/office/drawing/2016/5/14/chartex" xmlns:mc="http://schemas.openxmlformats.org/markup-compatibility/2006" xmlns:aink="http://schemas.microsoft.com/office/drawing/2016/ink" xmlns:am3d="http://schemas.microsoft.com/office/drawing/2017/model3d" xmlns:o="urn:schemas-microsoft-com:office:office" xmlns:r="http://schemas.openxmlformats.org/officeDocument/2006/relationships" xmlns:m="http://schemas.openxmlformats.org/officeDocument/2006/math" xmlns:v="urn:schemas-microsoft-com:vml" xmlns:wp14="http://schemas.microsoft.com/office/word/2010/wordprocessingDrawing" xmlns:wp="http://schemas.openxmlformats.org/drawingml/2006/wordprocessingDrawing" xmlns:w10="urn:schemas-microsoft-com:office:word" xmlns:w="http://schemas.openxmlformats.org/wordprocessingml/2006/main" xmlns:w14="http://schemas.microsoft.com/office/word/2010/wordml" xmlns:w15="http://schemas.microsoft.com/office/word/2012/wordml" xmlns:w16cid="http://schemas.microsoft.com/office/word/2016/wordml/cid" xmlns:w16se="http://schemas.microsoft.com/office/word/2015/wordml/symex" xmlns:wpg="http://schemas.microsoft.com/office/word/2010/wordprocessingGroup" xmlns:wpi="http://schemas.microsoft.com/office/word/2010/wordprocessingInk" xmlns:wne="http://schemas.microsoft.com/office/word/2006/wordml" xmlns:wps="http://schemas.microsoft.com/office/word/2010/wordprocessingShape" mc:Ignorable="w14 w15 w16se w16cid wp14">
   <w:sdt>
     <w:sdtPr>
       <w:rPr>
-        <w:rStyle w:val="Numrodepage"/>
+        <w:rStyle w:val="PageNumber"/>
       </w:rPr>
       <w:id w:val="220325664"/>
       <w:docPartObj>
@@ -4096,83 +4901,83 @@
     </w:sdtPr>
     <w:sdtEndPr>
       <w:rPr>
-        <w:rStyle w:val="Numrodepage"/>
+        <w:rStyle w:val="PageNumber"/>
       </w:rPr>
     </w:sdtEndPr>
     <w:sdtContent>
       <w:p>
         <w:pPr>
-          <w:pStyle w:val="Pieddepage"/>
+          <w:pStyle w:val="Footer"/>
           <w:framePr w:wrap="none" w:vAnchor="text" w:hAnchor="margin" w:xAlign="right" w:y="1"/>
           <w:rPr>
-            <w:rStyle w:val="Numrodepage"/>
+            <w:rStyle w:val="PageNumber"/>
           </w:rPr>
         </w:pPr>
         <w:r>
           <w:rPr>
-            <w:rStyle w:val="Numrodepage"/>
+            <w:rStyle w:val="PageNumber"/>
           </w:rPr>
           <w:fldChar w:fldCharType="begin"/>
         </w:r>
         <w:r>
           <w:rPr>
-            <w:rStyle w:val="Numrodepage"/>
+            <w:rStyle w:val="PageNumber"/>
           </w:rPr>
           <w:instrText xml:space="preserve"> PAGE </w:instrText>
         </w:r>
         <w:r>
           <w:rPr>
-            <w:rStyle w:val="Numrodepage"/>
+            <w:rStyle w:val="PageNumber"/>
           </w:rPr>
           <w:fldChar w:fldCharType="separate"/>
         </w:r>
         <w:r>
           <w:rPr>
-            <w:rStyle w:val="Numrodepage"/>
+            <w:rStyle w:val="PageNumber"/>
             <w:noProof/>
           </w:rPr>
           <w:t>4</w:t>
         </w:r>
         <w:r>
           <w:rPr>
-            <w:rStyle w:val="Numrodepage"/>
+            <w:rStyle w:val="PageNumber"/>
           </w:rPr>
           <w:fldChar w:fldCharType="end"/>
         </w:r>
         <w:r>
           <w:rPr>
-            <w:rStyle w:val="Numrodepage"/>
+            <w:rStyle w:val="PageNumber"/>
           </w:rPr>
           <w:t>/</w:t>
         </w:r>
         <w:r>
           <w:rPr>
-            <w:rStyle w:val="Numrodepage"/>
+            <w:rStyle w:val="PageNumber"/>
           </w:rPr>
           <w:fldChar w:fldCharType="begin"/>
         </w:r>
         <w:r>
           <w:rPr>
-            <w:rStyle w:val="Numrodepage"/>
+            <w:rStyle w:val="PageNumber"/>
           </w:rPr>
           <w:instrText xml:space="preserve"> NUMPAGES  \* MERGEFORMAT </w:instrText>
         </w:r>
         <w:r>
           <w:rPr>
-            <w:rStyle w:val="Numrodepage"/>
+            <w:rStyle w:val="PageNumber"/>
           </w:rPr>
           <w:fldChar w:fldCharType="separate"/>
         </w:r>
         <w:r>
           <w:rPr>
-            <w:rStyle w:val="Numrodepage"/>
+            <w:rStyle w:val="PageNumber"/>
             <w:noProof/>
           </w:rPr>
           <w:t>12</w:t>
         </w:r>
         <w:r>
           <w:rPr>
-            <w:rStyle w:val="Numrodepage"/>
+            <w:rStyle w:val="PageNumber"/>
           </w:rPr>
           <w:fldChar w:fldCharType="end"/>
         </w:r>
@@ -4181,7 +4986,7 @@
   </w:sdt>
   <w:p>
     <w:pPr>
-      <w:pStyle w:val="Pieddepage"/>
+      <w:pStyle w:val="Footer"/>
       <w:tabs>
         <w:tab w:val="clear" w:pos="4680"/>
         <w:tab w:val="clear" w:pos="9360"/>
@@ -4190,7 +4995,23 @@
       <w:ind w:right="360"/>
     </w:pPr>
     <w:r>
-      <w:t>Guide utilisateur Kiwix Hotspot v2</w:t>
+      <w:t xml:space="preserve">Guide utilisateur </w:t>
+    </w:r>
+    <w:proofErr w:type="spellStart"/>
+    <w:r>
+      <w:t>Kiwix</w:t>
+    </w:r>
+    <w:proofErr w:type="spellEnd"/>
+    <w:r>
+      <w:t xml:space="preserve"> </w:t>
+    </w:r>
+    <w:proofErr w:type="spellStart"/>
+    <w:r>
+      <w:t>Hotspot</w:t>
+    </w:r>
+    <w:proofErr w:type="spellEnd"/>
+    <w:r>
+      <w:t xml:space="preserve"> v2</w:t>
     </w:r>
     <w:r>
       <w:tab/>
@@ -4200,7 +5021,7 @@
 </file>
 
 <file path=word/footnotes.xml><?xml version="1.0" encoding="utf-8"?>
-<w:footnotes xmlns:wpc="http://schemas.microsoft.com/office/word/2010/wordprocessingCanvas" xmlns:mo="http://schemas.microsoft.com/office/mac/office/2008/main" xmlns:mc="http://schemas.openxmlformats.org/markup-compatibility/2006" xmlns:mv="urn:schemas-microsoft-com:mac:vml" xmlns:o="urn:schemas-microsoft-com:office:office" xmlns:r="http://schemas.openxmlformats.org/officeDocument/2006/relationships" xmlns:m="http://schemas.openxmlformats.org/officeDocument/2006/math" xmlns:v="urn:schemas-microsoft-com:vml" xmlns:wp14="http://schemas.microsoft.com/office/word/2010/wordprocessingDrawing" xmlns:wp="http://schemas.openxmlformats.org/drawingml/2006/wordprocessingDrawing" xmlns:w10="urn:schemas-microsoft-com:office:word" xmlns:w="http://schemas.openxmlformats.org/wordprocessingml/2006/main" xmlns:w14="http://schemas.microsoft.com/office/word/2010/wordml" xmlns:wpg="http://schemas.microsoft.com/office/word/2010/wordprocessingGroup" xmlns:wpi="http://schemas.microsoft.com/office/word/2010/wordprocessingInk" xmlns:wne="http://schemas.microsoft.com/office/word/2006/wordml" xmlns:wps="http://schemas.microsoft.com/office/word/2010/wordprocessingShape" mc:Ignorable="w14 wp14">
+<w:footnotes xmlns:wpc="http://schemas.microsoft.com/office/word/2010/wordprocessingCanvas" xmlns:cx="http://schemas.microsoft.com/office/drawing/2014/chartex" xmlns:cx1="http://schemas.microsoft.com/office/drawing/2015/9/8/chartex" xmlns:cx2="http://schemas.microsoft.com/office/drawing/2015/10/21/chartex" xmlns:cx3="http://schemas.microsoft.com/office/drawing/2016/5/9/chartex" xmlns:cx4="http://schemas.microsoft.com/office/drawing/2016/5/10/chartex" xmlns:cx5="http://schemas.microsoft.com/office/drawing/2016/5/11/chartex" xmlns:cx6="http://schemas.microsoft.com/office/drawing/2016/5/12/chartex" xmlns:cx7="http://schemas.microsoft.com/office/drawing/2016/5/13/chartex" xmlns:cx8="http://schemas.microsoft.com/office/drawing/2016/5/14/chartex" xmlns:mc="http://schemas.openxmlformats.org/markup-compatibility/2006" xmlns:aink="http://schemas.microsoft.com/office/drawing/2016/ink" xmlns:am3d="http://schemas.microsoft.com/office/drawing/2017/model3d" xmlns:o="urn:schemas-microsoft-com:office:office" xmlns:r="http://schemas.openxmlformats.org/officeDocument/2006/relationships" xmlns:m="http://schemas.openxmlformats.org/officeDocument/2006/math" xmlns:v="urn:schemas-microsoft-com:vml" xmlns:wp14="http://schemas.microsoft.com/office/word/2010/wordprocessingDrawing" xmlns:wp="http://schemas.openxmlformats.org/drawingml/2006/wordprocessingDrawing" xmlns:w10="urn:schemas-microsoft-com:office:word" xmlns:w="http://schemas.openxmlformats.org/wordprocessingml/2006/main" xmlns:w14="http://schemas.microsoft.com/office/word/2010/wordml" xmlns:w15="http://schemas.microsoft.com/office/word/2012/wordml" xmlns:w16cid="http://schemas.microsoft.com/office/word/2016/wordml/cid" xmlns:w16se="http://schemas.microsoft.com/office/word/2015/wordml/symex" xmlns:wpg="http://schemas.microsoft.com/office/word/2010/wordprocessingGroup" xmlns:wpi="http://schemas.microsoft.com/office/word/2010/wordprocessingInk" xmlns:wne="http://schemas.microsoft.com/office/word/2006/wordml" xmlns:wps="http://schemas.microsoft.com/office/word/2010/wordprocessingShape" mc:Ignorable="w14 w15 w16se w16cid wp14">
   <w:footnote w:type="separator" w:id="-1">
     <w:p>
       <w:r>
@@ -4219,8 +5040,8 @@
 </file>
 
 <file path=word/numbering.xml><?xml version="1.0" encoding="utf-8"?>
-<w:numbering xmlns:wpc="http://schemas.microsoft.com/office/word/2010/wordprocessingCanvas" xmlns:mo="http://schemas.microsoft.com/office/mac/office/2008/main" xmlns:mc="http://schemas.openxmlformats.org/markup-compatibility/2006" xmlns:mv="urn:schemas-microsoft-com:mac:vml" xmlns:o="urn:schemas-microsoft-com:office:office" xmlns:r="http://schemas.openxmlformats.org/officeDocument/2006/relationships" xmlns:m="http://schemas.openxmlformats.org/officeDocument/2006/math" xmlns:v="urn:schemas-microsoft-com:vml" xmlns:wp14="http://schemas.microsoft.com/office/word/2010/wordprocessingDrawing" xmlns:wp="http://schemas.openxmlformats.org/drawingml/2006/wordprocessingDrawing" xmlns:w10="urn:schemas-microsoft-com:office:word" xmlns:w="http://schemas.openxmlformats.org/wordprocessingml/2006/main" xmlns:w14="http://schemas.microsoft.com/office/word/2010/wordml" xmlns:wpg="http://schemas.microsoft.com/office/word/2010/wordprocessingGroup" xmlns:wpi="http://schemas.microsoft.com/office/word/2010/wordprocessingInk" xmlns:wne="http://schemas.microsoft.com/office/word/2006/wordml" xmlns:wps="http://schemas.microsoft.com/office/word/2010/wordprocessingShape" mc:Ignorable="w14 wp14">
-  <w:abstractNum w:abstractNumId="0">
+<w:numbering xmlns:wpc="http://schemas.microsoft.com/office/word/2010/wordprocessingCanvas" xmlns:cx="http://schemas.microsoft.com/office/drawing/2014/chartex" xmlns:cx1="http://schemas.microsoft.com/office/drawing/2015/9/8/chartex" xmlns:cx2="http://schemas.microsoft.com/office/drawing/2015/10/21/chartex" xmlns:cx3="http://schemas.microsoft.com/office/drawing/2016/5/9/chartex" xmlns:cx4="http://schemas.microsoft.com/office/drawing/2016/5/10/chartex" xmlns:cx5="http://schemas.microsoft.com/office/drawing/2016/5/11/chartex" xmlns:cx6="http://schemas.microsoft.com/office/drawing/2016/5/12/chartex" xmlns:cx7="http://schemas.microsoft.com/office/drawing/2016/5/13/chartex" xmlns:cx8="http://schemas.microsoft.com/office/drawing/2016/5/14/chartex" xmlns:mc="http://schemas.openxmlformats.org/markup-compatibility/2006" xmlns:aink="http://schemas.microsoft.com/office/drawing/2016/ink" xmlns:am3d="http://schemas.microsoft.com/office/drawing/2017/model3d" xmlns:o="urn:schemas-microsoft-com:office:office" xmlns:r="http://schemas.openxmlformats.org/officeDocument/2006/relationships" xmlns:m="http://schemas.openxmlformats.org/officeDocument/2006/math" xmlns:v="urn:schemas-microsoft-com:vml" xmlns:wp14="http://schemas.microsoft.com/office/word/2010/wordprocessingDrawing" xmlns:wp="http://schemas.openxmlformats.org/drawingml/2006/wordprocessingDrawing" xmlns:w10="urn:schemas-microsoft-com:office:word" xmlns:w="http://schemas.openxmlformats.org/wordprocessingml/2006/main" xmlns:w14="http://schemas.microsoft.com/office/word/2010/wordml" xmlns:w15="http://schemas.microsoft.com/office/word/2012/wordml" xmlns:w16cid="http://schemas.microsoft.com/office/word/2016/wordml/cid" xmlns:w16se="http://schemas.microsoft.com/office/word/2015/wordml/symex" xmlns:wpg="http://schemas.microsoft.com/office/word/2010/wordprocessingGroup" xmlns:wpi="http://schemas.microsoft.com/office/word/2010/wordprocessingInk" xmlns:wne="http://schemas.microsoft.com/office/word/2006/wordml" xmlns:wps="http://schemas.microsoft.com/office/word/2010/wordprocessingShape" mc:Ignorable="w14 w15 w16se w16cid wp14">
+  <w:abstractNum w:abstractNumId="0" w15:restartNumberingAfterBreak="0">
     <w:nsid w:val="1B8B6A9D"/>
     <w:multiLevelType w:val="hybridMultilevel"/>
     <w:tmpl w:val="94AE4BBA"/>
@@ -4333,7 +5154,7 @@
       </w:rPr>
     </w:lvl>
   </w:abstractNum>
-  <w:abstractNum w:abstractNumId="1">
+  <w:abstractNum w:abstractNumId="1" w15:restartNumberingAfterBreak="0">
     <w:nsid w:val="20E06D61"/>
     <w:multiLevelType w:val="hybridMultilevel"/>
     <w:tmpl w:val="C4928A92"/>
@@ -4446,7 +5267,7 @@
       </w:rPr>
     </w:lvl>
   </w:abstractNum>
-  <w:abstractNum w:abstractNumId="2">
+  <w:abstractNum w:abstractNumId="2" w15:restartNumberingAfterBreak="0">
     <w:nsid w:val="27412A9D"/>
     <w:multiLevelType w:val="hybridMultilevel"/>
     <w:tmpl w:val="02C0D436"/>
@@ -4559,7 +5380,7 @@
       </w:rPr>
     </w:lvl>
   </w:abstractNum>
-  <w:abstractNum w:abstractNumId="3">
+  <w:abstractNum w:abstractNumId="3" w15:restartNumberingAfterBreak="0">
     <w:nsid w:val="31455DC4"/>
     <w:multiLevelType w:val="hybridMultilevel"/>
     <w:tmpl w:val="F6001FC2"/>
@@ -4672,7 +5493,7 @@
       </w:rPr>
     </w:lvl>
   </w:abstractNum>
-  <w:abstractNum w:abstractNumId="4">
+  <w:abstractNum w:abstractNumId="4" w15:restartNumberingAfterBreak="0">
     <w:nsid w:val="37C54FD1"/>
     <w:multiLevelType w:val="hybridMultilevel"/>
     <w:tmpl w:val="8DB004D8"/>
@@ -4785,7 +5606,7 @@
       </w:rPr>
     </w:lvl>
   </w:abstractNum>
-  <w:abstractNum w:abstractNumId="5">
+  <w:abstractNum w:abstractNumId="5" w15:restartNumberingAfterBreak="0">
     <w:nsid w:val="3A5C2C48"/>
     <w:multiLevelType w:val="hybridMultilevel"/>
     <w:tmpl w:val="EC703DBE"/>
@@ -4898,7 +5719,7 @@
       </w:rPr>
     </w:lvl>
   </w:abstractNum>
-  <w:abstractNum w:abstractNumId="6">
+  <w:abstractNum w:abstractNumId="6" w15:restartNumberingAfterBreak="0">
     <w:nsid w:val="3A616520"/>
     <w:multiLevelType w:val="hybridMultilevel"/>
     <w:tmpl w:val="81A0492A"/>
@@ -4984,7 +5805,7 @@
       </w:pPr>
     </w:lvl>
   </w:abstractNum>
-  <w:abstractNum w:abstractNumId="7">
+  <w:abstractNum w:abstractNumId="7" w15:restartNumberingAfterBreak="0">
     <w:nsid w:val="420B53E9"/>
     <w:multiLevelType w:val="hybridMultilevel"/>
     <w:tmpl w:val="D3501FF8"/>
@@ -5097,7 +5918,7 @@
       </w:rPr>
     </w:lvl>
   </w:abstractNum>
-  <w:abstractNum w:abstractNumId="8">
+  <w:abstractNum w:abstractNumId="8" w15:restartNumberingAfterBreak="0">
     <w:nsid w:val="44E37A30"/>
     <w:multiLevelType w:val="hybridMultilevel"/>
     <w:tmpl w:val="AA18CE8A"/>
@@ -5210,7 +6031,7 @@
       </w:rPr>
     </w:lvl>
   </w:abstractNum>
-  <w:abstractNum w:abstractNumId="9">
+  <w:abstractNum w:abstractNumId="9" w15:restartNumberingAfterBreak="0">
     <w:nsid w:val="5C9468AC"/>
     <w:multiLevelType w:val="hybridMultilevel"/>
     <w:tmpl w:val="97E4AD38"/>
@@ -5323,7 +6144,7 @@
       </w:rPr>
     </w:lvl>
   </w:abstractNum>
-  <w:abstractNum w:abstractNumId="10">
+  <w:abstractNum w:abstractNumId="10" w15:restartNumberingAfterBreak="0">
     <w:nsid w:val="724B671F"/>
     <w:multiLevelType w:val="hybridMultilevel"/>
     <w:tmpl w:val="D7686DC4"/>
@@ -5473,7 +6294,7 @@
 </file>
 
 <file path=word/styles.xml><?xml version="1.0" encoding="utf-8"?>
-<w:styles xmlns:mc="http://schemas.openxmlformats.org/markup-compatibility/2006" xmlns:r="http://schemas.openxmlformats.org/officeDocument/2006/relationships" xmlns:w="http://schemas.openxmlformats.org/wordprocessingml/2006/main" xmlns:w14="http://schemas.microsoft.com/office/word/2010/wordml" mc:Ignorable="w14">
+<w:styles xmlns:mc="http://schemas.openxmlformats.org/markup-compatibility/2006" xmlns:r="http://schemas.openxmlformats.org/officeDocument/2006/relationships" xmlns:w="http://schemas.openxmlformats.org/wordprocessingml/2006/main" xmlns:w14="http://schemas.microsoft.com/office/word/2010/wordml" xmlns:w15="http://schemas.microsoft.com/office/word/2012/wordml" xmlns:w16cid="http://schemas.microsoft.com/office/word/2016/wordml/cid" xmlns:w16se="http://schemas.microsoft.com/office/word/2015/wordml/symex" mc:Ignorable="w14 w15 w16se w16cid">
   <w:docDefaults>
     <w:rPrDefault>
       <w:rPr>
@@ -5485,153 +6306,377 @@
     </w:rPrDefault>
     <w:pPrDefault/>
   </w:docDefaults>
-  <w:latentStyles w:defLockedState="0" w:defUIPriority="99" w:defSemiHidden="1" w:defUnhideWhenUsed="1" w:defQFormat="0" w:count="276">
-    <w:lsdException w:name="Normal" w:semiHidden="0" w:uiPriority="0" w:unhideWhenUsed="0" w:qFormat="1"/>
-    <w:lsdException w:name="heading 1" w:semiHidden="0" w:uiPriority="9" w:unhideWhenUsed="0" w:qFormat="1"/>
-    <w:lsdException w:name="heading 2" w:uiPriority="9" w:qFormat="1"/>
-    <w:lsdException w:name="heading 3" w:uiPriority="9" w:qFormat="1"/>
-    <w:lsdException w:name="heading 4" w:uiPriority="9" w:qFormat="1"/>
-    <w:lsdException w:name="heading 5" w:uiPriority="9" w:qFormat="1"/>
-    <w:lsdException w:name="heading 6" w:uiPriority="9" w:qFormat="1"/>
-    <w:lsdException w:name="heading 7" w:uiPriority="9" w:qFormat="1"/>
-    <w:lsdException w:name="heading 8" w:uiPriority="9" w:qFormat="1"/>
-    <w:lsdException w:name="heading 9" w:uiPriority="9" w:qFormat="1"/>
-    <w:lsdException w:name="toc 1" w:uiPriority="39"/>
-    <w:lsdException w:name="toc 2" w:uiPriority="39"/>
-    <w:lsdException w:name="toc 3" w:uiPriority="39"/>
-    <w:lsdException w:name="toc 4" w:uiPriority="39"/>
-    <w:lsdException w:name="toc 5" w:uiPriority="39"/>
-    <w:lsdException w:name="toc 6" w:uiPriority="39"/>
-    <w:lsdException w:name="toc 7" w:uiPriority="39"/>
-    <w:lsdException w:name="toc 8" w:uiPriority="39"/>
-    <w:lsdException w:name="toc 9" w:uiPriority="39"/>
-    <w:lsdException w:name="caption" w:uiPriority="35" w:qFormat="1"/>
-    <w:lsdException w:name="Title" w:semiHidden="0" w:uiPriority="10" w:unhideWhenUsed="0" w:qFormat="1"/>
-    <w:lsdException w:name="Default Paragraph Font" w:uiPriority="1"/>
-    <w:lsdException w:name="Subtitle" w:semiHidden="0" w:uiPriority="11" w:unhideWhenUsed="0" w:qFormat="1"/>
-    <w:lsdException w:name="Strong" w:semiHidden="0" w:uiPriority="22" w:unhideWhenUsed="0" w:qFormat="1"/>
-    <w:lsdException w:name="Emphasis" w:semiHidden="0" w:uiPriority="20" w:unhideWhenUsed="0" w:qFormat="1"/>
-    <w:lsdException w:name="Table Grid" w:semiHidden="0" w:uiPriority="39" w:unhideWhenUsed="0"/>
-    <w:lsdException w:name="Note Level 1" w:semiHidden="0" w:unhideWhenUsed="0"/>
-    <w:lsdException w:name="Note Level 2" w:semiHidden="0" w:unhideWhenUsed="0"/>
-    <w:lsdException w:name="Note Level 3" w:semiHidden="0" w:unhideWhenUsed="0"/>
-    <w:lsdException w:name="Note Level 4" w:semiHidden="0" w:unhideWhenUsed="0"/>
-    <w:lsdException w:name="Note Level 5" w:semiHidden="0" w:unhideWhenUsed="0"/>
-    <w:lsdException w:name="Note Level 6" w:semiHidden="0" w:unhideWhenUsed="0"/>
-    <w:lsdException w:name="Note Level 7" w:semiHidden="0" w:unhideWhenUsed="0"/>
-    <w:lsdException w:name="Note Level 8" w:semiHidden="0" w:unhideWhenUsed="0"/>
-    <w:lsdException w:name="Note Level 9" w:semiHidden="0" w:unhideWhenUsed="0"/>
-    <w:lsdException w:name="Placeholder Text" w:unhideWhenUsed="0"/>
-    <w:lsdException w:name="No Spacing" w:semiHidden="0" w:uiPriority="1" w:unhideWhenUsed="0" w:qFormat="1"/>
-    <w:lsdException w:name="Light Shading" w:semiHidden="0" w:uiPriority="60" w:unhideWhenUsed="0"/>
-    <w:lsdException w:name="Light List" w:semiHidden="0" w:uiPriority="61" w:unhideWhenUsed="0"/>
-    <w:lsdException w:name="Light Grid" w:semiHidden="0" w:uiPriority="62" w:unhideWhenUsed="0"/>
-    <w:lsdException w:name="Medium Shading 1" w:semiHidden="0" w:uiPriority="63" w:unhideWhenUsed="0"/>
-    <w:lsdException w:name="Medium Shading 2" w:semiHidden="0" w:uiPriority="64" w:unhideWhenUsed="0"/>
-    <w:lsdException w:name="Medium List 1" w:semiHidden="0" w:uiPriority="65" w:unhideWhenUsed="0"/>
-    <w:lsdException w:name="Medium List 2" w:semiHidden="0" w:uiPriority="66" w:unhideWhenUsed="0"/>
-    <w:lsdException w:name="Medium Grid 1" w:semiHidden="0" w:uiPriority="67" w:unhideWhenUsed="0"/>
-    <w:lsdException w:name="Medium Grid 2" w:semiHidden="0" w:uiPriority="68" w:unhideWhenUsed="0"/>
-    <w:lsdException w:name="Medium Grid 3" w:semiHidden="0" w:uiPriority="69" w:unhideWhenUsed="0"/>
-    <w:lsdException w:name="Dark List" w:semiHidden="0" w:uiPriority="70" w:unhideWhenUsed="0"/>
-    <w:lsdException w:name="Colorful Shading" w:semiHidden="0" w:uiPriority="71" w:unhideWhenUsed="0"/>
-    <w:lsdException w:name="Colorful List" w:semiHidden="0" w:uiPriority="72" w:unhideWhenUsed="0"/>
-    <w:lsdException w:name="Colorful Grid" w:semiHidden="0" w:uiPriority="73" w:unhideWhenUsed="0"/>
-    <w:lsdException w:name="Light Shading Accent 1" w:semiHidden="0" w:uiPriority="60" w:unhideWhenUsed="0"/>
-    <w:lsdException w:name="Light List Accent 1" w:semiHidden="0" w:uiPriority="61" w:unhideWhenUsed="0"/>
-    <w:lsdException w:name="Light Grid Accent 1" w:semiHidden="0" w:uiPriority="62" w:unhideWhenUsed="0"/>
-    <w:lsdException w:name="Medium Shading 1 Accent 1" w:semiHidden="0" w:uiPriority="63" w:unhideWhenUsed="0"/>
-    <w:lsdException w:name="Medium Shading 2 Accent 1" w:semiHidden="0" w:uiPriority="64" w:unhideWhenUsed="0"/>
-    <w:lsdException w:name="Medium List 1 Accent 1" w:semiHidden="0" w:uiPriority="65" w:unhideWhenUsed="0"/>
-    <w:lsdException w:name="Revision" w:unhideWhenUsed="0"/>
-    <w:lsdException w:name="List Paragraph" w:semiHidden="0" w:uiPriority="34" w:unhideWhenUsed="0" w:qFormat="1"/>
-    <w:lsdException w:name="Quote" w:semiHidden="0" w:uiPriority="29" w:unhideWhenUsed="0" w:qFormat="1"/>
-    <w:lsdException w:name="Intense Quote" w:semiHidden="0" w:uiPriority="30" w:unhideWhenUsed="0" w:qFormat="1"/>
-    <w:lsdException w:name="Medium List 2 Accent 1" w:semiHidden="0" w:uiPriority="66" w:unhideWhenUsed="0"/>
-    <w:lsdException w:name="Medium Grid 1 Accent 1" w:semiHidden="0" w:uiPriority="67" w:unhideWhenUsed="0"/>
-    <w:lsdException w:name="Medium Grid 2 Accent 1" w:semiHidden="0" w:uiPriority="68" w:unhideWhenUsed="0"/>
-    <w:lsdException w:name="Medium Grid 3 Accent 1" w:semiHidden="0" w:uiPriority="69" w:unhideWhenUsed="0"/>
-    <w:lsdException w:name="Dark List Accent 1" w:semiHidden="0" w:uiPriority="70" w:unhideWhenUsed="0"/>
-    <w:lsdException w:name="Colorful Shading Accent 1" w:semiHidden="0" w:uiPriority="71" w:unhideWhenUsed="0"/>
-    <w:lsdException w:name="Colorful List Accent 1" w:semiHidden="0" w:uiPriority="72" w:unhideWhenUsed="0"/>
-    <w:lsdException w:name="Colorful Grid Accent 1" w:semiHidden="0" w:uiPriority="73" w:unhideWhenUsed="0"/>
-    <w:lsdException w:name="Light Shading Accent 2" w:semiHidden="0" w:uiPriority="60" w:unhideWhenUsed="0"/>
-    <w:lsdException w:name="Light List Accent 2" w:semiHidden="0" w:uiPriority="61" w:unhideWhenUsed="0"/>
-    <w:lsdException w:name="Light Grid Accent 2" w:semiHidden="0" w:uiPriority="62" w:unhideWhenUsed="0"/>
-    <w:lsdException w:name="Medium Shading 1 Accent 2" w:semiHidden="0" w:uiPriority="63" w:unhideWhenUsed="0"/>
-    <w:lsdException w:name="Medium Shading 2 Accent 2" w:semiHidden="0" w:uiPriority="64" w:unhideWhenUsed="0"/>
-    <w:lsdException w:name="Medium List 1 Accent 2" w:semiHidden="0" w:uiPriority="65" w:unhideWhenUsed="0"/>
-    <w:lsdException w:name="Medium List 2 Accent 2" w:semiHidden="0" w:uiPriority="66" w:unhideWhenUsed="0"/>
-    <w:lsdException w:name="Medium Grid 1 Accent 2" w:semiHidden="0" w:uiPriority="67" w:unhideWhenUsed="0"/>
-    <w:lsdException w:name="Medium Grid 2 Accent 2" w:semiHidden="0" w:uiPriority="68" w:unhideWhenUsed="0"/>
-    <w:lsdException w:name="Medium Grid 3 Accent 2" w:semiHidden="0" w:uiPriority="69" w:unhideWhenUsed="0"/>
-    <w:lsdException w:name="Dark List Accent 2" w:semiHidden="0" w:uiPriority="70" w:unhideWhenUsed="0"/>
-    <w:lsdException w:name="Colorful Shading Accent 2" w:semiHidden="0" w:uiPriority="71" w:unhideWhenUsed="0"/>
-    <w:lsdException w:name="Colorful List Accent 2" w:semiHidden="0" w:uiPriority="72" w:unhideWhenUsed="0"/>
-    <w:lsdException w:name="Colorful Grid Accent 2" w:semiHidden="0" w:uiPriority="73" w:unhideWhenUsed="0"/>
-    <w:lsdException w:name="Light Shading Accent 3" w:semiHidden="0" w:uiPriority="60" w:unhideWhenUsed="0"/>
-    <w:lsdException w:name="Light List Accent 3" w:semiHidden="0" w:uiPriority="61" w:unhideWhenUsed="0"/>
-    <w:lsdException w:name="Light Grid Accent 3" w:semiHidden="0" w:uiPriority="62" w:unhideWhenUsed="0"/>
-    <w:lsdException w:name="Medium Shading 1 Accent 3" w:semiHidden="0" w:uiPriority="63" w:unhideWhenUsed="0"/>
-    <w:lsdException w:name="Medium Shading 2 Accent 3" w:semiHidden="0" w:uiPriority="64" w:unhideWhenUsed="0"/>
-    <w:lsdException w:name="Medium List 1 Accent 3" w:semiHidden="0" w:uiPriority="65" w:unhideWhenUsed="0"/>
-    <w:lsdException w:name="Medium List 2 Accent 3" w:semiHidden="0" w:uiPriority="66" w:unhideWhenUsed="0"/>
-    <w:lsdException w:name="Medium Grid 1 Accent 3" w:semiHidden="0" w:uiPriority="67" w:unhideWhenUsed="0"/>
-    <w:lsdException w:name="Medium Grid 2 Accent 3" w:semiHidden="0" w:uiPriority="68" w:unhideWhenUsed="0"/>
-    <w:lsdException w:name="Medium Grid 3 Accent 3" w:semiHidden="0" w:uiPriority="69" w:unhideWhenUsed="0"/>
-    <w:lsdException w:name="Dark List Accent 3" w:semiHidden="0" w:uiPriority="70" w:unhideWhenUsed="0"/>
-    <w:lsdException w:name="Colorful Shading Accent 3" w:semiHidden="0" w:uiPriority="71" w:unhideWhenUsed="0"/>
-    <w:lsdException w:name="Colorful List Accent 3" w:semiHidden="0" w:uiPriority="72" w:unhideWhenUsed="0"/>
-    <w:lsdException w:name="Colorful Grid Accent 3" w:semiHidden="0" w:uiPriority="73" w:unhideWhenUsed="0"/>
-    <w:lsdException w:name="Light Shading Accent 4" w:semiHidden="0" w:uiPriority="60" w:unhideWhenUsed="0"/>
-    <w:lsdException w:name="Light List Accent 4" w:semiHidden="0" w:uiPriority="61" w:unhideWhenUsed="0"/>
-    <w:lsdException w:name="Light Grid Accent 4" w:semiHidden="0" w:uiPriority="62" w:unhideWhenUsed="0"/>
-    <w:lsdException w:name="Medium Shading 1 Accent 4" w:semiHidden="0" w:uiPriority="63" w:unhideWhenUsed="0"/>
-    <w:lsdException w:name="Medium Shading 2 Accent 4" w:semiHidden="0" w:uiPriority="64" w:unhideWhenUsed="0"/>
-    <w:lsdException w:name="Medium List 1 Accent 4" w:semiHidden="0" w:uiPriority="65" w:unhideWhenUsed="0"/>
-    <w:lsdException w:name="Medium List 2 Accent 4" w:semiHidden="0" w:uiPriority="66" w:unhideWhenUsed="0"/>
-    <w:lsdException w:name="Medium Grid 1 Accent 4" w:semiHidden="0" w:uiPriority="67" w:unhideWhenUsed="0"/>
-    <w:lsdException w:name="Medium Grid 2 Accent 4" w:semiHidden="0" w:uiPriority="68" w:unhideWhenUsed="0"/>
-    <w:lsdException w:name="Medium Grid 3 Accent 4" w:semiHidden="0" w:uiPriority="69" w:unhideWhenUsed="0"/>
-    <w:lsdException w:name="Dark List Accent 4" w:semiHidden="0" w:uiPriority="70" w:unhideWhenUsed="0"/>
-    <w:lsdException w:name="Colorful Shading Accent 4" w:semiHidden="0" w:uiPriority="71" w:unhideWhenUsed="0"/>
-    <w:lsdException w:name="Colorful List Accent 4" w:semiHidden="0" w:uiPriority="72" w:unhideWhenUsed="0"/>
-    <w:lsdException w:name="Colorful Grid Accent 4" w:semiHidden="0" w:uiPriority="73" w:unhideWhenUsed="0"/>
-    <w:lsdException w:name="Light Shading Accent 5" w:semiHidden="0" w:uiPriority="60" w:unhideWhenUsed="0"/>
-    <w:lsdException w:name="Light List Accent 5" w:semiHidden="0" w:uiPriority="61" w:unhideWhenUsed="0"/>
-    <w:lsdException w:name="Light Grid Accent 5" w:semiHidden="0" w:uiPriority="62" w:unhideWhenUsed="0"/>
-    <w:lsdException w:name="Medium Shading 1 Accent 5" w:semiHidden="0" w:uiPriority="63" w:unhideWhenUsed="0"/>
-    <w:lsdException w:name="Medium Shading 2 Accent 5" w:semiHidden="0" w:uiPriority="64" w:unhideWhenUsed="0"/>
-    <w:lsdException w:name="Medium List 1 Accent 5" w:semiHidden="0" w:uiPriority="65" w:unhideWhenUsed="0"/>
-    <w:lsdException w:name="Medium List 2 Accent 5" w:semiHidden="0" w:uiPriority="66" w:unhideWhenUsed="0"/>
-    <w:lsdException w:name="Medium Grid 1 Accent 5" w:semiHidden="0" w:uiPriority="67" w:unhideWhenUsed="0"/>
-    <w:lsdException w:name="Medium Grid 2 Accent 5" w:semiHidden="0" w:uiPriority="68" w:unhideWhenUsed="0"/>
-    <w:lsdException w:name="Medium Grid 3 Accent 5" w:semiHidden="0" w:uiPriority="69" w:unhideWhenUsed="0"/>
-    <w:lsdException w:name="Dark List Accent 5" w:semiHidden="0" w:uiPriority="70" w:unhideWhenUsed="0"/>
-    <w:lsdException w:name="Colorful Shading Accent 5" w:semiHidden="0" w:uiPriority="71" w:unhideWhenUsed="0"/>
-    <w:lsdException w:name="Colorful List Accent 5" w:semiHidden="0" w:uiPriority="72" w:unhideWhenUsed="0"/>
-    <w:lsdException w:name="Colorful Grid Accent 5" w:semiHidden="0" w:uiPriority="73" w:unhideWhenUsed="0"/>
-    <w:lsdException w:name="Light Shading Accent 6" w:semiHidden="0" w:uiPriority="60" w:unhideWhenUsed="0"/>
-    <w:lsdException w:name="Light List Accent 6" w:semiHidden="0" w:uiPriority="61" w:unhideWhenUsed="0"/>
-    <w:lsdException w:name="Light Grid Accent 6" w:semiHidden="0" w:uiPriority="62" w:unhideWhenUsed="0"/>
-    <w:lsdException w:name="Medium Shading 1 Accent 6" w:semiHidden="0" w:uiPriority="63" w:unhideWhenUsed="0"/>
-    <w:lsdException w:name="Medium Shading 2 Accent 6" w:semiHidden="0" w:uiPriority="64" w:unhideWhenUsed="0"/>
-    <w:lsdException w:name="Medium List 1 Accent 6" w:semiHidden="0" w:uiPriority="65" w:unhideWhenUsed="0"/>
-    <w:lsdException w:name="Medium List 2 Accent 6" w:semiHidden="0" w:uiPriority="66" w:unhideWhenUsed="0"/>
-    <w:lsdException w:name="Medium Grid 1 Accent 6" w:semiHidden="0" w:uiPriority="67" w:unhideWhenUsed="0"/>
-    <w:lsdException w:name="Medium Grid 2 Accent 6" w:semiHidden="0" w:uiPriority="68" w:unhideWhenUsed="0"/>
-    <w:lsdException w:name="Medium Grid 3 Accent 6" w:semiHidden="0" w:uiPriority="69" w:unhideWhenUsed="0"/>
-    <w:lsdException w:name="Dark List Accent 6" w:semiHidden="0" w:uiPriority="70" w:unhideWhenUsed="0"/>
-    <w:lsdException w:name="Colorful Shading Accent 6" w:semiHidden="0" w:uiPriority="71" w:unhideWhenUsed="0"/>
-    <w:lsdException w:name="Colorful List Accent 6" w:semiHidden="0" w:uiPriority="72" w:unhideWhenUsed="0"/>
-    <w:lsdException w:name="Colorful Grid Accent 6" w:semiHidden="0" w:uiPriority="73" w:unhideWhenUsed="0"/>
-    <w:lsdException w:name="Subtle Emphasis" w:semiHidden="0" w:uiPriority="19" w:unhideWhenUsed="0" w:qFormat="1"/>
-    <w:lsdException w:name="Intense Emphasis" w:semiHidden="0" w:uiPriority="21" w:unhideWhenUsed="0" w:qFormat="1"/>
-    <w:lsdException w:name="Subtle Reference" w:semiHidden="0" w:uiPriority="31" w:unhideWhenUsed="0" w:qFormat="1"/>
-    <w:lsdException w:name="Intense Reference" w:semiHidden="0" w:uiPriority="32" w:unhideWhenUsed="0" w:qFormat="1"/>
-    <w:lsdException w:name="Book Title" w:semiHidden="0" w:uiPriority="33" w:unhideWhenUsed="0" w:qFormat="1"/>
-    <w:lsdException w:name="Bibliography" w:uiPriority="37"/>
-    <w:lsdException w:name="TOC Heading" w:uiPriority="39" w:qFormat="1"/>
+  <w:latentStyles w:defLockedState="0" w:defUIPriority="99" w:defSemiHidden="0" w:defUnhideWhenUsed="0" w:defQFormat="0" w:count="375">
+    <w:lsdException w:name="Normal" w:uiPriority="0" w:qFormat="1"/>
+    <w:lsdException w:name="heading 1" w:uiPriority="9" w:qFormat="1"/>
+    <w:lsdException w:name="heading 2" w:semiHidden="1" w:uiPriority="9" w:unhideWhenUsed="1" w:qFormat="1"/>
+    <w:lsdException w:name="heading 3" w:semiHidden="1" w:uiPriority="9" w:unhideWhenUsed="1" w:qFormat="1"/>
+    <w:lsdException w:name="heading 4" w:semiHidden="1" w:uiPriority="9" w:unhideWhenUsed="1" w:qFormat="1"/>
+    <w:lsdException w:name="heading 5" w:semiHidden="1" w:uiPriority="9" w:unhideWhenUsed="1" w:qFormat="1"/>
+    <w:lsdException w:name="heading 6" w:semiHidden="1" w:uiPriority="9" w:unhideWhenUsed="1" w:qFormat="1"/>
+    <w:lsdException w:name="heading 7" w:semiHidden="1" w:uiPriority="9" w:unhideWhenUsed="1" w:qFormat="1"/>
+    <w:lsdException w:name="heading 8" w:semiHidden="1" w:uiPriority="9" w:unhideWhenUsed="1" w:qFormat="1"/>
+    <w:lsdException w:name="heading 9" w:semiHidden="1" w:uiPriority="9" w:unhideWhenUsed="1" w:qFormat="1"/>
+    <w:lsdException w:name="index 1" w:semiHidden="1" w:unhideWhenUsed="1"/>
+    <w:lsdException w:name="index 2" w:semiHidden="1" w:unhideWhenUsed="1"/>
+    <w:lsdException w:name="index 3" w:semiHidden="1" w:unhideWhenUsed="1"/>
+    <w:lsdException w:name="index 4" w:semiHidden="1" w:unhideWhenUsed="1"/>
+    <w:lsdException w:name="index 5" w:semiHidden="1" w:unhideWhenUsed="1"/>
+    <w:lsdException w:name="index 6" w:semiHidden="1" w:unhideWhenUsed="1"/>
+    <w:lsdException w:name="index 7" w:semiHidden="1" w:unhideWhenUsed="1"/>
+    <w:lsdException w:name="index 8" w:semiHidden="1" w:unhideWhenUsed="1"/>
+    <w:lsdException w:name="index 9" w:semiHidden="1" w:unhideWhenUsed="1"/>
+    <w:lsdException w:name="toc 1" w:semiHidden="1" w:uiPriority="39" w:unhideWhenUsed="1"/>
+    <w:lsdException w:name="toc 2" w:semiHidden="1" w:uiPriority="39" w:unhideWhenUsed="1"/>
+    <w:lsdException w:name="toc 3" w:semiHidden="1" w:uiPriority="39" w:unhideWhenUsed="1"/>
+    <w:lsdException w:name="toc 4" w:semiHidden="1" w:uiPriority="39" w:unhideWhenUsed="1"/>
+    <w:lsdException w:name="toc 5" w:semiHidden="1" w:uiPriority="39" w:unhideWhenUsed="1"/>
+    <w:lsdException w:name="toc 6" w:semiHidden="1" w:uiPriority="39" w:unhideWhenUsed="1"/>
+    <w:lsdException w:name="toc 7" w:semiHidden="1" w:uiPriority="39" w:unhideWhenUsed="1"/>
+    <w:lsdException w:name="toc 8" w:semiHidden="1" w:uiPriority="39" w:unhideWhenUsed="1"/>
+    <w:lsdException w:name="toc 9" w:semiHidden="1" w:uiPriority="39" w:unhideWhenUsed="1"/>
+    <w:lsdException w:name="Normal Indent" w:semiHidden="1" w:unhideWhenUsed="1"/>
+    <w:lsdException w:name="footnote text" w:semiHidden="1" w:unhideWhenUsed="1"/>
+    <w:lsdException w:name="annotation text" w:semiHidden="1" w:unhideWhenUsed="1"/>
+    <w:lsdException w:name="header" w:semiHidden="1" w:unhideWhenUsed="1"/>
+    <w:lsdException w:name="footer" w:semiHidden="1" w:unhideWhenUsed="1"/>
+    <w:lsdException w:name="index heading" w:semiHidden="1" w:unhideWhenUsed="1"/>
+    <w:lsdException w:name="caption" w:semiHidden="1" w:uiPriority="35" w:unhideWhenUsed="1" w:qFormat="1"/>
+    <w:lsdException w:name="table of figures" w:semiHidden="1" w:unhideWhenUsed="1"/>
+    <w:lsdException w:name="envelope address" w:semiHidden="1" w:unhideWhenUsed="1"/>
+    <w:lsdException w:name="envelope return" w:semiHidden="1" w:unhideWhenUsed="1"/>
+    <w:lsdException w:name="footnote reference" w:semiHidden="1" w:unhideWhenUsed="1"/>
+    <w:lsdException w:name="annotation reference" w:semiHidden="1" w:unhideWhenUsed="1"/>
+    <w:lsdException w:name="line number" w:semiHidden="1" w:unhideWhenUsed="1"/>
+    <w:lsdException w:name="page number" w:semiHidden="1" w:unhideWhenUsed="1"/>
+    <w:lsdException w:name="endnote reference" w:semiHidden="1" w:unhideWhenUsed="1"/>
+    <w:lsdException w:name="endnote text" w:semiHidden="1" w:unhideWhenUsed="1"/>
+    <w:lsdException w:name="table of authorities" w:semiHidden="1" w:unhideWhenUsed="1"/>
+    <w:lsdException w:name="macro" w:semiHidden="1" w:unhideWhenUsed="1"/>
+    <w:lsdException w:name="toa heading" w:semiHidden="1" w:unhideWhenUsed="1"/>
+    <w:lsdException w:name="List" w:semiHidden="1" w:unhideWhenUsed="1"/>
+    <w:lsdException w:name="List Bullet" w:semiHidden="1" w:unhideWhenUsed="1"/>
+    <w:lsdException w:name="List Number" w:semiHidden="1" w:unhideWhenUsed="1"/>
+    <w:lsdException w:name="List 2" w:semiHidden="1" w:unhideWhenUsed="1"/>
+    <w:lsdException w:name="List 3" w:semiHidden="1" w:unhideWhenUsed="1"/>
+    <w:lsdException w:name="List 4" w:semiHidden="1" w:unhideWhenUsed="1"/>
+    <w:lsdException w:name="List 5" w:semiHidden="1" w:unhideWhenUsed="1"/>
+    <w:lsdException w:name="List Bullet 2" w:semiHidden="1" w:unhideWhenUsed="1"/>
+    <w:lsdException w:name="List Bullet 3" w:semiHidden="1" w:unhideWhenUsed="1"/>
+    <w:lsdException w:name="List Bullet 4" w:semiHidden="1" w:unhideWhenUsed="1"/>
+    <w:lsdException w:name="List Bullet 5" w:semiHidden="1" w:unhideWhenUsed="1"/>
+    <w:lsdException w:name="List Number 2" w:semiHidden="1" w:unhideWhenUsed="1"/>
+    <w:lsdException w:name="List Number 3" w:semiHidden="1" w:unhideWhenUsed="1"/>
+    <w:lsdException w:name="List Number 4" w:semiHidden="1" w:unhideWhenUsed="1"/>
+    <w:lsdException w:name="List Number 5" w:semiHidden="1" w:unhideWhenUsed="1"/>
+    <w:lsdException w:name="Title" w:uiPriority="10" w:qFormat="1"/>
+    <w:lsdException w:name="Closing" w:semiHidden="1" w:unhideWhenUsed="1"/>
+    <w:lsdException w:name="Signature" w:semiHidden="1" w:unhideWhenUsed="1"/>
+    <w:lsdException w:name="Default Paragraph Font" w:semiHidden="1" w:uiPriority="1" w:unhideWhenUsed="1"/>
+    <w:lsdException w:name="Body Text" w:semiHidden="1" w:unhideWhenUsed="1"/>
+    <w:lsdException w:name="Body Text Indent" w:semiHidden="1" w:unhideWhenUsed="1"/>
+    <w:lsdException w:name="List Continue" w:semiHidden="1" w:unhideWhenUsed="1"/>
+    <w:lsdException w:name="List Continue 2" w:semiHidden="1" w:unhideWhenUsed="1"/>
+    <w:lsdException w:name="List Continue 3" w:semiHidden="1" w:unhideWhenUsed="1"/>
+    <w:lsdException w:name="List Continue 4" w:semiHidden="1" w:unhideWhenUsed="1"/>
+    <w:lsdException w:name="List Continue 5" w:semiHidden="1" w:unhideWhenUsed="1"/>
+    <w:lsdException w:name="Message Header" w:semiHidden="1" w:unhideWhenUsed="1"/>
+    <w:lsdException w:name="Subtitle" w:uiPriority="11" w:qFormat="1"/>
+    <w:lsdException w:name="Salutation" w:semiHidden="1" w:unhideWhenUsed="1"/>
+    <w:lsdException w:name="Date" w:semiHidden="1" w:unhideWhenUsed="1"/>
+    <w:lsdException w:name="Body Text First Indent" w:semiHidden="1" w:unhideWhenUsed="1"/>
+    <w:lsdException w:name="Body Text First Indent 2" w:semiHidden="1" w:unhideWhenUsed="1"/>
+    <w:lsdException w:name="Note Heading" w:semiHidden="1" w:unhideWhenUsed="1"/>
+    <w:lsdException w:name="Body Text 2" w:semiHidden="1" w:unhideWhenUsed="1"/>
+    <w:lsdException w:name="Body Text 3" w:semiHidden="1" w:unhideWhenUsed="1"/>
+    <w:lsdException w:name="Body Text Indent 2" w:semiHidden="1" w:unhideWhenUsed="1"/>
+    <w:lsdException w:name="Body Text Indent 3" w:semiHidden="1" w:unhideWhenUsed="1"/>
+    <w:lsdException w:name="Block Text" w:semiHidden="1" w:unhideWhenUsed="1"/>
+    <w:lsdException w:name="Hyperlink" w:semiHidden="1" w:unhideWhenUsed="1"/>
+    <w:lsdException w:name="FollowedHyperlink" w:semiHidden="1" w:unhideWhenUsed="1"/>
+    <w:lsdException w:name="Strong" w:uiPriority="22" w:qFormat="1"/>
+    <w:lsdException w:name="Emphasis" w:uiPriority="20" w:qFormat="1"/>
+    <w:lsdException w:name="Document Map" w:semiHidden="1" w:unhideWhenUsed="1"/>
+    <w:lsdException w:name="Plain Text" w:semiHidden="1" w:unhideWhenUsed="1"/>
+    <w:lsdException w:name="E-mail Signature" w:semiHidden="1" w:unhideWhenUsed="1"/>
+    <w:lsdException w:name="HTML Top of Form" w:semiHidden="1" w:unhideWhenUsed="1"/>
+    <w:lsdException w:name="HTML Bottom of Form" w:semiHidden="1" w:unhideWhenUsed="1"/>
+    <w:lsdException w:name="Normal (Web)" w:semiHidden="1" w:unhideWhenUsed="1"/>
+    <w:lsdException w:name="HTML Acronym" w:semiHidden="1" w:unhideWhenUsed="1"/>
+    <w:lsdException w:name="HTML Address" w:semiHidden="1" w:unhideWhenUsed="1"/>
+    <w:lsdException w:name="HTML Cite" w:semiHidden="1" w:unhideWhenUsed="1"/>
+    <w:lsdException w:name="HTML Code" w:semiHidden="1" w:unhideWhenUsed="1"/>
+    <w:lsdException w:name="HTML Definition" w:semiHidden="1" w:unhideWhenUsed="1"/>
+    <w:lsdException w:name="HTML Keyboard" w:semiHidden="1" w:unhideWhenUsed="1"/>
+    <w:lsdException w:name="HTML Preformatted" w:semiHidden="1" w:unhideWhenUsed="1"/>
+    <w:lsdException w:name="HTML Sample" w:semiHidden="1" w:unhideWhenUsed="1"/>
+    <w:lsdException w:name="HTML Typewriter" w:semiHidden="1" w:unhideWhenUsed="1"/>
+    <w:lsdException w:name="HTML Variable" w:semiHidden="1" w:unhideWhenUsed="1"/>
+    <w:lsdException w:name="Normal Table" w:semiHidden="1" w:unhideWhenUsed="1"/>
+    <w:lsdException w:name="annotation subject" w:semiHidden="1" w:unhideWhenUsed="1"/>
+    <w:lsdException w:name="No List" w:semiHidden="1" w:unhideWhenUsed="1"/>
+    <w:lsdException w:name="Outline List 1" w:semiHidden="1" w:unhideWhenUsed="1"/>
+    <w:lsdException w:name="Outline List 2" w:semiHidden="1" w:unhideWhenUsed="1"/>
+    <w:lsdException w:name="Outline List 3" w:semiHidden="1" w:unhideWhenUsed="1"/>
+    <w:lsdException w:name="Table Simple 1" w:semiHidden="1" w:unhideWhenUsed="1"/>
+    <w:lsdException w:name="Table Simple 2" w:semiHidden="1" w:unhideWhenUsed="1"/>
+    <w:lsdException w:name="Table Simple 3" w:semiHidden="1" w:unhideWhenUsed="1"/>
+    <w:lsdException w:name="Table Classic 1" w:semiHidden="1" w:unhideWhenUsed="1"/>
+    <w:lsdException w:name="Table Classic 2" w:semiHidden="1" w:unhideWhenUsed="1"/>
+    <w:lsdException w:name="Table Classic 3" w:semiHidden="1" w:unhideWhenUsed="1"/>
+    <w:lsdException w:name="Table Classic 4" w:semiHidden="1" w:unhideWhenUsed="1"/>
+    <w:lsdException w:name="Table Colorful 1" w:semiHidden="1" w:unhideWhenUsed="1"/>
+    <w:lsdException w:name="Table Colorful 2" w:semiHidden="1" w:unhideWhenUsed="1"/>
+    <w:lsdException w:name="Table Colorful 3" w:semiHidden="1" w:unhideWhenUsed="1"/>
+    <w:lsdException w:name="Table Columns 1" w:semiHidden="1" w:unhideWhenUsed="1"/>
+    <w:lsdException w:name="Table Columns 2" w:semiHidden="1" w:unhideWhenUsed="1"/>
+    <w:lsdException w:name="Table Columns 3" w:semiHidden="1" w:unhideWhenUsed="1"/>
+    <w:lsdException w:name="Table Columns 4" w:semiHidden="1" w:unhideWhenUsed="1"/>
+    <w:lsdException w:name="Table Columns 5" w:semiHidden="1" w:unhideWhenUsed="1"/>
+    <w:lsdException w:name="Table Grid 1" w:semiHidden="1" w:unhideWhenUsed="1"/>
+    <w:lsdException w:name="Table Grid 2" w:semiHidden="1" w:unhideWhenUsed="1"/>
+    <w:lsdException w:name="Table Grid 3" w:semiHidden="1" w:unhideWhenUsed="1"/>
+    <w:lsdException w:name="Table Grid 4" w:semiHidden="1" w:unhideWhenUsed="1"/>
+    <w:lsdException w:name="Table Grid 5" w:semiHidden="1" w:unhideWhenUsed="1"/>
+    <w:lsdException w:name="Table Grid 6" w:semiHidden="1" w:unhideWhenUsed="1"/>
+    <w:lsdException w:name="Table Grid 7" w:semiHidden="1" w:unhideWhenUsed="1"/>
+    <w:lsdException w:name="Table Grid 8" w:semiHidden="1" w:unhideWhenUsed="1"/>
+    <w:lsdException w:name="Table List 1" w:semiHidden="1" w:unhideWhenUsed="1"/>
+    <w:lsdException w:name="Table List 2" w:semiHidden="1" w:unhideWhenUsed="1"/>
+    <w:lsdException w:name="Table List 3" w:semiHidden="1" w:unhideWhenUsed="1"/>
+    <w:lsdException w:name="Table List 4" w:semiHidden="1" w:unhideWhenUsed="1"/>
+    <w:lsdException w:name="Table List 5" w:semiHidden="1" w:unhideWhenUsed="1"/>
+    <w:lsdException w:name="Table List 6" w:semiHidden="1" w:unhideWhenUsed="1"/>
+    <w:lsdException w:name="Table List 7" w:semiHidden="1" w:unhideWhenUsed="1"/>
+    <w:lsdException w:name="Table List 8" w:semiHidden="1" w:unhideWhenUsed="1"/>
+    <w:lsdException w:name="Table 3D effects 1" w:semiHidden="1" w:unhideWhenUsed="1"/>
+    <w:lsdException w:name="Table 3D effects 2" w:semiHidden="1" w:unhideWhenUsed="1"/>
+    <w:lsdException w:name="Table 3D effects 3" w:semiHidden="1" w:unhideWhenUsed="1"/>
+    <w:lsdException w:name="Table Contemporary" w:semiHidden="1" w:unhideWhenUsed="1"/>
+    <w:lsdException w:name="Table Elegant" w:semiHidden="1" w:unhideWhenUsed="1"/>
+    <w:lsdException w:name="Table Professional" w:semiHidden="1" w:unhideWhenUsed="1"/>
+    <w:lsdException w:name="Table Subtle 1" w:semiHidden="1" w:unhideWhenUsed="1"/>
+    <w:lsdException w:name="Table Subtle 2" w:semiHidden="1" w:unhideWhenUsed="1"/>
+    <w:lsdException w:name="Table Web 1" w:semiHidden="1" w:unhideWhenUsed="1"/>
+    <w:lsdException w:name="Table Web 2" w:semiHidden="1" w:unhideWhenUsed="1"/>
+    <w:lsdException w:name="Table Web 3" w:semiHidden="1" w:unhideWhenUsed="1"/>
+    <w:lsdException w:name="Balloon Text" w:semiHidden="1" w:unhideWhenUsed="1"/>
+    <w:lsdException w:name="Table Grid" w:uiPriority="39"/>
+    <w:lsdException w:name="Table Theme" w:semiHidden="1" w:unhideWhenUsed="1"/>
+    <w:lsdException w:name="Placeholder Text" w:semiHidden="1"/>
+    <w:lsdException w:name="No Spacing" w:uiPriority="1" w:qFormat="1"/>
+    <w:lsdException w:name="Light Shading" w:uiPriority="60"/>
+    <w:lsdException w:name="Light List" w:uiPriority="61"/>
+    <w:lsdException w:name="Light Grid" w:uiPriority="62"/>
+    <w:lsdException w:name="Medium Shading 1" w:uiPriority="63"/>
+    <w:lsdException w:name="Medium Shading 2" w:uiPriority="64"/>
+    <w:lsdException w:name="Medium List 1" w:uiPriority="65"/>
+    <w:lsdException w:name="Medium List 2" w:uiPriority="66"/>
+    <w:lsdException w:name="Medium Grid 1" w:uiPriority="67"/>
+    <w:lsdException w:name="Medium Grid 2" w:uiPriority="68"/>
+    <w:lsdException w:name="Medium Grid 3" w:uiPriority="69"/>
+    <w:lsdException w:name="Dark List" w:uiPriority="70"/>
+    <w:lsdException w:name="Colorful Shading" w:uiPriority="71"/>
+    <w:lsdException w:name="Colorful List" w:uiPriority="72"/>
+    <w:lsdException w:name="Colorful Grid" w:uiPriority="73"/>
+    <w:lsdException w:name="Light Shading Accent 1" w:uiPriority="60"/>
+    <w:lsdException w:name="Light List Accent 1" w:uiPriority="61"/>
+    <w:lsdException w:name="Light Grid Accent 1" w:uiPriority="62"/>
+    <w:lsdException w:name="Medium Shading 1 Accent 1" w:uiPriority="63"/>
+    <w:lsdException w:name="Medium Shading 2 Accent 1" w:uiPriority="64"/>
+    <w:lsdException w:name="Medium List 1 Accent 1" w:uiPriority="65"/>
+    <w:lsdException w:name="Revision" w:semiHidden="1"/>
+    <w:lsdException w:name="List Paragraph" w:uiPriority="34" w:qFormat="1"/>
+    <w:lsdException w:name="Quote" w:uiPriority="29" w:qFormat="1"/>
+    <w:lsdException w:name="Intense Quote" w:uiPriority="30" w:qFormat="1"/>
+    <w:lsdException w:name="Medium List 2 Accent 1" w:uiPriority="66"/>
+    <w:lsdException w:name="Medium Grid 1 Accent 1" w:uiPriority="67"/>
+    <w:lsdException w:name="Medium Grid 2 Accent 1" w:uiPriority="68"/>
+    <w:lsdException w:name="Medium Grid 3 Accent 1" w:uiPriority="69"/>
+    <w:lsdException w:name="Dark List Accent 1" w:uiPriority="70"/>
+    <w:lsdException w:name="Colorful Shading Accent 1" w:uiPriority="71"/>
+    <w:lsdException w:name="Colorful List Accent 1" w:uiPriority="72"/>
+    <w:lsdException w:name="Colorful Grid Accent 1" w:uiPriority="73"/>
+    <w:lsdException w:name="Light Shading Accent 2" w:uiPriority="60"/>
+    <w:lsdException w:name="Light List Accent 2" w:uiPriority="61"/>
+    <w:lsdException w:name="Light Grid Accent 2" w:uiPriority="62"/>
+    <w:lsdException w:name="Medium Shading 1 Accent 2" w:uiPriority="63"/>
+    <w:lsdException w:name="Medium Shading 2 Accent 2" w:uiPriority="64"/>
+    <w:lsdException w:name="Medium List 1 Accent 2" w:uiPriority="65"/>
+    <w:lsdException w:name="Medium List 2 Accent 2" w:uiPriority="66"/>
+    <w:lsdException w:name="Medium Grid 1 Accent 2" w:uiPriority="67"/>
+    <w:lsdException w:name="Medium Grid 2 Accent 2" w:uiPriority="68"/>
+    <w:lsdException w:name="Medium Grid 3 Accent 2" w:uiPriority="69"/>
+    <w:lsdException w:name="Dark List Accent 2" w:uiPriority="70"/>
+    <w:lsdException w:name="Colorful Shading Accent 2" w:uiPriority="71"/>
+    <w:lsdException w:name="Colorful List Accent 2" w:uiPriority="72"/>
+    <w:lsdException w:name="Colorful Grid Accent 2" w:uiPriority="73"/>
+    <w:lsdException w:name="Light Shading Accent 3" w:uiPriority="60"/>
+    <w:lsdException w:name="Light List Accent 3" w:uiPriority="61"/>
+    <w:lsdException w:name="Light Grid Accent 3" w:uiPriority="62"/>
+    <w:lsdException w:name="Medium Shading 1 Accent 3" w:uiPriority="63"/>
+    <w:lsdException w:name="Medium Shading 2 Accent 3" w:uiPriority="64"/>
+    <w:lsdException w:name="Medium List 1 Accent 3" w:uiPriority="65"/>
+    <w:lsdException w:name="Medium List 2 Accent 3" w:uiPriority="66"/>
+    <w:lsdException w:name="Medium Grid 1 Accent 3" w:uiPriority="67"/>
+    <w:lsdException w:name="Medium Grid 2 Accent 3" w:uiPriority="68"/>
+    <w:lsdException w:name="Medium Grid 3 Accent 3" w:uiPriority="69"/>
+    <w:lsdException w:name="Dark List Accent 3" w:uiPriority="70"/>
+    <w:lsdException w:name="Colorful Shading Accent 3" w:uiPriority="71"/>
+    <w:lsdException w:name="Colorful List Accent 3" w:uiPriority="72"/>
+    <w:lsdException w:name="Colorful Grid Accent 3" w:uiPriority="73"/>
+    <w:lsdException w:name="Light Shading Accent 4" w:uiPriority="60"/>
+    <w:lsdException w:name="Light List Accent 4" w:uiPriority="61"/>
+    <w:lsdException w:name="Light Grid Accent 4" w:uiPriority="62"/>
+    <w:lsdException w:name="Medium Shading 1 Accent 4" w:uiPriority="63"/>
+    <w:lsdException w:name="Medium Shading 2 Accent 4" w:uiPriority="64"/>
+    <w:lsdException w:name="Medium List 1 Accent 4" w:uiPriority="65"/>
+    <w:lsdException w:name="Medium List 2 Accent 4" w:uiPriority="66"/>
+    <w:lsdException w:name="Medium Grid 1 Accent 4" w:uiPriority="67"/>
+    <w:lsdException w:name="Medium Grid 2 Accent 4" w:uiPriority="68"/>
+    <w:lsdException w:name="Medium Grid 3 Accent 4" w:uiPriority="69"/>
+    <w:lsdException w:name="Dark List Accent 4" w:uiPriority="70"/>
+    <w:lsdException w:name="Colorful Shading Accent 4" w:uiPriority="71"/>
+    <w:lsdException w:name="Colorful List Accent 4" w:uiPriority="72"/>
+    <w:lsdException w:name="Colorful Grid Accent 4" w:uiPriority="73"/>
+    <w:lsdException w:name="Light Shading Accent 5" w:uiPriority="60"/>
+    <w:lsdException w:name="Light List Accent 5" w:uiPriority="61"/>
+    <w:lsdException w:name="Light Grid Accent 5" w:uiPriority="62"/>
+    <w:lsdException w:name="Medium Shading 1 Accent 5" w:uiPriority="63"/>
+    <w:lsdException w:name="Medium Shading 2 Accent 5" w:uiPriority="64"/>
+    <w:lsdException w:name="Medium List 1 Accent 5" w:uiPriority="65"/>
+    <w:lsdException w:name="Medium List 2 Accent 5" w:uiPriority="66"/>
+    <w:lsdException w:name="Medium Grid 1 Accent 5" w:uiPriority="67"/>
+    <w:lsdException w:name="Medium Grid 2 Accent 5" w:uiPriority="68"/>
+    <w:lsdException w:name="Medium Grid 3 Accent 5" w:uiPriority="69"/>
+    <w:lsdException w:name="Dark List Accent 5" w:uiPriority="70"/>
+    <w:lsdException w:name="Colorful Shading Accent 5" w:uiPriority="71"/>
+    <w:lsdException w:name="Colorful List Accent 5" w:uiPriority="72"/>
+    <w:lsdException w:name="Colorful Grid Accent 5" w:uiPriority="73"/>
+    <w:lsdException w:name="Light Shading Accent 6" w:uiPriority="60"/>
+    <w:lsdException w:name="Light List Accent 6" w:uiPriority="61"/>
+    <w:lsdException w:name="Light Grid Accent 6" w:uiPriority="62"/>
+    <w:lsdException w:name="Medium Shading 1 Accent 6" w:uiPriority="63"/>
+    <w:lsdException w:name="Medium Shading 2 Accent 6" w:uiPriority="64"/>
+    <w:lsdException w:name="Medium List 1 Accent 6" w:uiPriority="65"/>
+    <w:lsdException w:name="Medium List 2 Accent 6" w:uiPriority="66"/>
+    <w:lsdException w:name="Medium Grid 1 Accent 6" w:uiPriority="67"/>
+    <w:lsdException w:name="Medium Grid 2 Accent 6" w:uiPriority="68"/>
+    <w:lsdException w:name="Medium Grid 3 Accent 6" w:uiPriority="69"/>
+    <w:lsdException w:name="Dark List Accent 6" w:uiPriority="70"/>
+    <w:lsdException w:name="Colorful Shading Accent 6" w:uiPriority="71"/>
+    <w:lsdException w:name="Colorful List Accent 6" w:uiPriority="72"/>
+    <w:lsdException w:name="Colorful Grid Accent 6" w:uiPriority="73"/>
+    <w:lsdException w:name="Subtle Emphasis" w:uiPriority="19" w:qFormat="1"/>
+    <w:lsdException w:name="Intense Emphasis" w:uiPriority="21" w:qFormat="1"/>
+    <w:lsdException w:name="Subtle Reference" w:uiPriority="31" w:qFormat="1"/>
+    <w:lsdException w:name="Intense Reference" w:uiPriority="32" w:qFormat="1"/>
+    <w:lsdException w:name="Book Title" w:uiPriority="33" w:qFormat="1"/>
+    <w:lsdException w:name="Bibliography" w:semiHidden="1" w:uiPriority="37" w:unhideWhenUsed="1"/>
+    <w:lsdException w:name="TOC Heading" w:semiHidden="1" w:uiPriority="39" w:unhideWhenUsed="1" w:qFormat="1"/>
+    <w:lsdException w:name="Grid Table Light" w:semiHidden="1" w:unhideWhenUsed="1"/>
+    <w:lsdException w:name="Grid Table 1 Light" w:semiHidden="1" w:unhideWhenUsed="1"/>
+    <w:lsdException w:name="Grid Table 2" w:semiHidden="1" w:unhideWhenUsed="1"/>
+    <w:lsdException w:name="Grid Table 3" w:semiHidden="1" w:unhideWhenUsed="1"/>
+    <w:lsdException w:name="Grid Table 4" w:uiPriority="49"/>
+    <w:lsdException w:name="Grid Table 5 Dark" w:uiPriority="50"/>
+    <w:lsdException w:name="Grid Table 6 Colorful" w:uiPriority="51"/>
+    <w:lsdException w:name="Grid Table 7 Colorful" w:uiPriority="52"/>
+    <w:lsdException w:name="Grid Table 1 Light Accent 1" w:uiPriority="46"/>
+    <w:lsdException w:name="Grid Table 2 Accent 1" w:uiPriority="47"/>
+    <w:lsdException w:name="Grid Table 3 Accent 1" w:uiPriority="48"/>
+    <w:lsdException w:name="Grid Table 4 Accent 1" w:uiPriority="49"/>
+    <w:lsdException w:name="Grid Table 5 Dark Accent 1" w:uiPriority="50"/>
+    <w:lsdException w:name="Grid Table 6 Colorful Accent 1" w:uiPriority="51"/>
+    <w:lsdException w:name="Grid Table 7 Colorful Accent 1" w:uiPriority="52"/>
+    <w:lsdException w:name="Grid Table 1 Light Accent 2" w:uiPriority="46"/>
+    <w:lsdException w:name="Grid Table 2 Accent 2" w:uiPriority="47"/>
+    <w:lsdException w:name="Grid Table 3 Accent 2" w:uiPriority="48"/>
+    <w:lsdException w:name="Grid Table 4 Accent 2" w:uiPriority="49"/>
+    <w:lsdException w:name="Grid Table 5 Dark Accent 2" w:uiPriority="50"/>
+    <w:lsdException w:name="Grid Table 6 Colorful Accent 2" w:uiPriority="51"/>
+    <w:lsdException w:name="Grid Table 7 Colorful Accent 2" w:uiPriority="52"/>
+    <w:lsdException w:name="Grid Table 1 Light Accent 3" w:uiPriority="46"/>
+    <w:lsdException w:name="Grid Table 2 Accent 3" w:uiPriority="47"/>
+    <w:lsdException w:name="Grid Table 3 Accent 3" w:uiPriority="48"/>
+    <w:lsdException w:name="Grid Table 4 Accent 3" w:uiPriority="49"/>
+    <w:lsdException w:name="Grid Table 5 Dark Accent 3" w:uiPriority="50"/>
+    <w:lsdException w:name="Grid Table 6 Colorful Accent 3" w:uiPriority="51"/>
+    <w:lsdException w:name="Grid Table 7 Colorful Accent 3" w:uiPriority="52"/>
+    <w:lsdException w:name="Grid Table 1 Light Accent 4" w:uiPriority="46"/>
+    <w:lsdException w:name="Grid Table 2 Accent 4" w:uiPriority="47"/>
+    <w:lsdException w:name="Grid Table 3 Accent 4" w:uiPriority="48"/>
+    <w:lsdException w:name="Grid Table 4 Accent 4" w:uiPriority="49"/>
+    <w:lsdException w:name="Grid Table 5 Dark Accent 4" w:uiPriority="50"/>
+    <w:lsdException w:name="Grid Table 6 Colorful Accent 4" w:uiPriority="51"/>
+    <w:lsdException w:name="Grid Table 7 Colorful Accent 4" w:uiPriority="52"/>
+    <w:lsdException w:name="Grid Table 1 Light Accent 5" w:uiPriority="46"/>
+    <w:lsdException w:name="Grid Table 2 Accent 5" w:uiPriority="47"/>
+    <w:lsdException w:name="Grid Table 3 Accent 5" w:uiPriority="48"/>
+    <w:lsdException w:name="Grid Table 4 Accent 5" w:uiPriority="49"/>
+    <w:lsdException w:name="Grid Table 5 Dark Accent 5" w:uiPriority="50"/>
+    <w:lsdException w:name="Grid Table 6 Colorful Accent 5" w:uiPriority="51"/>
+    <w:lsdException w:name="Grid Table 7 Colorful Accent 5" w:uiPriority="52"/>
+    <w:lsdException w:name="Grid Table 1 Light Accent 6" w:uiPriority="46"/>
+    <w:lsdException w:name="Grid Table 2 Accent 6" w:uiPriority="47"/>
+    <w:lsdException w:name="Grid Table 3 Accent 6" w:uiPriority="48"/>
+    <w:lsdException w:name="Grid Table 4 Accent 6" w:uiPriority="49"/>
+    <w:lsdException w:name="Grid Table 5 Dark Accent 6" w:uiPriority="50"/>
+    <w:lsdException w:name="Grid Table 6 Colorful Accent 6" w:uiPriority="51"/>
+    <w:lsdException w:name="Grid Table 7 Colorful Accent 6" w:uiPriority="52"/>
+    <w:lsdException w:name="List Table 1 Light" w:uiPriority="46"/>
+    <w:lsdException w:name="List Table 2" w:uiPriority="47"/>
+    <w:lsdException w:name="List Table 3" w:uiPriority="48"/>
+    <w:lsdException w:name="List Table 4" w:uiPriority="49"/>
+    <w:lsdException w:name="List Table 5 Dark" w:uiPriority="50"/>
+    <w:lsdException w:name="List Table 6 Colorful" w:uiPriority="51"/>
+    <w:lsdException w:name="List Table 7 Colorful" w:uiPriority="52"/>
+    <w:lsdException w:name="List Table 1 Light Accent 1" w:uiPriority="46"/>
+    <w:lsdException w:name="List Table 2 Accent 1" w:uiPriority="47"/>
+    <w:lsdException w:name="List Table 3 Accent 1" w:uiPriority="48"/>
+    <w:lsdException w:name="List Table 4 Accent 1" w:uiPriority="49"/>
+    <w:lsdException w:name="List Table 5 Dark Accent 1" w:uiPriority="50"/>
+    <w:lsdException w:name="List Table 6 Colorful Accent 1" w:uiPriority="51"/>
+    <w:lsdException w:name="List Table 7 Colorful Accent 1" w:uiPriority="52"/>
+    <w:lsdException w:name="List Table 1 Light Accent 2" w:uiPriority="46"/>
+    <w:lsdException w:name="List Table 2 Accent 2" w:uiPriority="47"/>
+    <w:lsdException w:name="List Table 3 Accent 2" w:uiPriority="48"/>
+    <w:lsdException w:name="List Table 4 Accent 2" w:uiPriority="49"/>
+    <w:lsdException w:name="List Table 5 Dark Accent 2" w:uiPriority="50"/>
+    <w:lsdException w:name="List Table 6 Colorful Accent 2" w:uiPriority="51"/>
+    <w:lsdException w:name="List Table 7 Colorful Accent 2" w:uiPriority="52"/>
+    <w:lsdException w:name="List Table 1 Light Accent 3" w:uiPriority="46"/>
+    <w:lsdException w:name="List Table 2 Accent 3" w:uiPriority="47"/>
+    <w:lsdException w:name="List Table 3 Accent 3" w:uiPriority="48"/>
+    <w:lsdException w:name="List Table 4 Accent 3" w:uiPriority="49"/>
+    <w:lsdException w:name="List Table 5 Dark Accent 3" w:uiPriority="50"/>
+    <w:lsdException w:name="List Table 6 Colorful Accent 3" w:uiPriority="51"/>
+    <w:lsdException w:name="List Table 7 Colorful Accent 3" w:uiPriority="52"/>
+    <w:lsdException w:name="List Table 1 Light Accent 4" w:uiPriority="46"/>
+    <w:lsdException w:name="List Table 2 Accent 4" w:uiPriority="47"/>
+    <w:lsdException w:name="List Table 3 Accent 4" w:uiPriority="48"/>
+    <w:lsdException w:name="List Table 4 Accent 4" w:uiPriority="49"/>
+    <w:lsdException w:name="List Table 5 Dark Accent 4" w:uiPriority="50"/>
+    <w:lsdException w:name="List Table 6 Colorful Accent 4" w:uiPriority="51"/>
+    <w:lsdException w:name="List Table 7 Colorful Accent 4" w:uiPriority="52"/>
+    <w:lsdException w:name="List Table 1 Light Accent 5" w:uiPriority="46"/>
+    <w:lsdException w:name="List Table 2 Accent 5" w:uiPriority="47"/>
+    <w:lsdException w:name="List Table 3 Accent 5" w:uiPriority="48"/>
+    <w:lsdException w:name="List Table 4 Accent 5" w:uiPriority="49"/>
+    <w:lsdException w:name="List Table 5 Dark Accent 5" w:uiPriority="50"/>
+    <w:lsdException w:name="List Table 6 Colorful Accent 5" w:uiPriority="51"/>
+    <w:lsdException w:name="List Table 7 Colorful Accent 5" w:uiPriority="52"/>
+    <w:lsdException w:name="List Table 1 Light Accent 6" w:uiPriority="46"/>
+    <w:lsdException w:name="List Table 2 Accent 6" w:uiPriority="47"/>
+    <w:lsdException w:name="List Table 3 Accent 6" w:uiPriority="48"/>
+    <w:lsdException w:name="List Table 4 Accent 6" w:uiPriority="49"/>
+    <w:lsdException w:name="List Table 5 Dark Accent 6" w:uiPriority="50"/>
+    <w:lsdException w:name="List Table 6 Colorful Accent 6" w:uiPriority="51"/>
+    <w:lsdException w:name="List Table 7 Colorful Accent 6" w:uiPriority="52"/>
+    <w:lsdException w:name="Mention" w:semiHidden="1" w:unhideWhenUsed="1"/>
+    <w:lsdException w:name="Smart Hyperlink" w:semiHidden="1" w:unhideWhenUsed="1"/>
+    <w:lsdException w:name="Hashtag" w:semiHidden="1" w:unhideWhenUsed="1"/>
+    <w:lsdException w:name="Unresolved Mention" w:semiHidden="1" w:unhideWhenUsed="1"/>
   </w:latentStyles>
   <w:style w:type="paragraph" w:default="1" w:styleId="Normal">
     <w:name w:val="Normal"/>
@@ -5640,11 +6685,11 @@
       <w:lang w:val="fr-FR"/>
     </w:rPr>
   </w:style>
-  <w:style w:type="paragraph" w:styleId="Titre1">
+  <w:style w:type="paragraph" w:styleId="Heading1">
     <w:name w:val="heading 1"/>
     <w:basedOn w:val="Normal"/>
     <w:next w:val="Normal"/>
-    <w:link w:val="Titre1Car"/>
+    <w:link w:val="Heading1Char"/>
     <w:uiPriority w:val="9"/>
     <w:qFormat/>
     <w:rsid w:val="006A7E3D"/>
@@ -5661,11 +6706,11 @@
       <w:szCs w:val="32"/>
     </w:rPr>
   </w:style>
-  <w:style w:type="paragraph" w:styleId="Titre2">
+  <w:style w:type="paragraph" w:styleId="Heading2">
     <w:name w:val="heading 2"/>
     <w:basedOn w:val="Normal"/>
     <w:next w:val="Normal"/>
-    <w:link w:val="Titre2Car"/>
+    <w:link w:val="Heading2Char"/>
     <w:uiPriority w:val="9"/>
     <w:unhideWhenUsed/>
     <w:qFormat/>
@@ -5683,11 +6728,11 @@
       <w:szCs w:val="26"/>
     </w:rPr>
   </w:style>
-  <w:style w:type="paragraph" w:styleId="Titre3">
+  <w:style w:type="paragraph" w:styleId="Heading3">
     <w:name w:val="heading 3"/>
     <w:basedOn w:val="Normal"/>
     <w:next w:val="Normal"/>
-    <w:link w:val="Titre3Car"/>
+    <w:link w:val="Heading3Char"/>
     <w:uiPriority w:val="9"/>
     <w:unhideWhenUsed/>
     <w:qFormat/>
@@ -5703,13 +6748,13 @@
       <w:color w:val="1F3763" w:themeColor="accent1" w:themeShade="7F"/>
     </w:rPr>
   </w:style>
-  <w:style w:type="character" w:default="1" w:styleId="Policepardfaut">
+  <w:style w:type="character" w:default="1" w:styleId="DefaultParagraphFont">
     <w:name w:val="Default Paragraph Font"/>
     <w:uiPriority w:val="1"/>
     <w:semiHidden/>
     <w:unhideWhenUsed/>
   </w:style>
-  <w:style w:type="table" w:default="1" w:styleId="TableauNormal">
+  <w:style w:type="table" w:default="1" w:styleId="TableNormal">
     <w:name w:val="Normal Table"/>
     <w:uiPriority w:val="99"/>
     <w:semiHidden/>
@@ -5724,17 +6769,17 @@
       </w:tblCellMar>
     </w:tblPr>
   </w:style>
-  <w:style w:type="numbering" w:default="1" w:styleId="Aucuneliste">
+  <w:style w:type="numbering" w:default="1" w:styleId="NoList">
     <w:name w:val="No List"/>
     <w:uiPriority w:val="99"/>
     <w:semiHidden/>
     <w:unhideWhenUsed/>
   </w:style>
-  <w:style w:type="paragraph" w:styleId="Titre">
+  <w:style w:type="paragraph" w:styleId="Title">
     <w:name w:val="Title"/>
     <w:basedOn w:val="Normal"/>
     <w:next w:val="Normal"/>
-    <w:link w:val="TitreCar"/>
+    <w:link w:val="TitleChar"/>
     <w:uiPriority w:val="10"/>
     <w:qFormat/>
     <w:rsid w:val="00791803"/>
@@ -5749,10 +6794,10 @@
       <w:szCs w:val="56"/>
     </w:rPr>
   </w:style>
-  <w:style w:type="character" w:customStyle="1" w:styleId="TitreCar">
-    <w:name w:val="Titre Car"/>
-    <w:basedOn w:val="Policepardfaut"/>
-    <w:link w:val="Titre"/>
+  <w:style w:type="character" w:customStyle="1" w:styleId="TitleChar">
+    <w:name w:val="Title Char"/>
+    <w:basedOn w:val="DefaultParagraphFont"/>
+    <w:link w:val="Title"/>
     <w:uiPriority w:val="10"/>
     <w:rsid w:val="00791803"/>
     <w:rPr>
@@ -5763,11 +6808,11 @@
       <w:szCs w:val="56"/>
     </w:rPr>
   </w:style>
-  <w:style w:type="paragraph" w:styleId="Sous-titre">
+  <w:style w:type="paragraph" w:styleId="Subtitle">
     <w:name w:val="Subtitle"/>
     <w:basedOn w:val="Normal"/>
     <w:next w:val="Normal"/>
-    <w:link w:val="Sous-titreCar"/>
+    <w:link w:val="SubtitleChar"/>
     <w:uiPriority w:val="11"/>
     <w:qFormat/>
     <w:rsid w:val="00791803"/>
@@ -5785,10 +6830,10 @@
       <w:szCs w:val="22"/>
     </w:rPr>
   </w:style>
-  <w:style w:type="character" w:customStyle="1" w:styleId="Sous-titreCar">
-    <w:name w:val="Sous-titre Car"/>
-    <w:basedOn w:val="Policepardfaut"/>
-    <w:link w:val="Sous-titre"/>
+  <w:style w:type="character" w:customStyle="1" w:styleId="SubtitleChar">
+    <w:name w:val="Subtitle Char"/>
+    <w:basedOn w:val="DefaultParagraphFont"/>
+    <w:link w:val="Subtitle"/>
     <w:uiPriority w:val="11"/>
     <w:rsid w:val="00791803"/>
     <w:rPr>
@@ -5799,10 +6844,10 @@
       <w:szCs w:val="22"/>
     </w:rPr>
   </w:style>
-  <w:style w:type="character" w:customStyle="1" w:styleId="Titre1Car">
-    <w:name w:val="Titre 1 Car"/>
-    <w:basedOn w:val="Policepardfaut"/>
-    <w:link w:val="Titre1"/>
+  <w:style w:type="character" w:customStyle="1" w:styleId="Heading1Char">
+    <w:name w:val="Heading 1 Char"/>
+    <w:basedOn w:val="DefaultParagraphFont"/>
+    <w:link w:val="Heading1"/>
     <w:uiPriority w:val="9"/>
     <w:rsid w:val="006A7E3D"/>
     <w:rPr>
@@ -5813,10 +6858,10 @@
       <w:lang w:val="fr-FR"/>
     </w:rPr>
   </w:style>
-  <w:style w:type="character" w:customStyle="1" w:styleId="Titre2Car">
-    <w:name w:val="Titre 2 Car"/>
-    <w:basedOn w:val="Policepardfaut"/>
-    <w:link w:val="Titre2"/>
+  <w:style w:type="character" w:customStyle="1" w:styleId="Heading2Char">
+    <w:name w:val="Heading 2 Char"/>
+    <w:basedOn w:val="DefaultParagraphFont"/>
+    <w:link w:val="Heading2"/>
     <w:uiPriority w:val="9"/>
     <w:rsid w:val="003F411B"/>
     <w:rPr>
@@ -5827,10 +6872,10 @@
       <w:lang w:val="fr-FR"/>
     </w:rPr>
   </w:style>
-  <w:style w:type="character" w:customStyle="1" w:styleId="Titre3Car">
-    <w:name w:val="Titre 3 Car"/>
-    <w:basedOn w:val="Policepardfaut"/>
-    <w:link w:val="Titre3"/>
+  <w:style w:type="character" w:customStyle="1" w:styleId="Heading3Char">
+    <w:name w:val="Heading 3 Char"/>
+    <w:basedOn w:val="DefaultParagraphFont"/>
+    <w:link w:val="Heading3"/>
     <w:uiPriority w:val="9"/>
     <w:rsid w:val="003F411B"/>
     <w:rPr>
@@ -5839,7 +6884,7 @@
       <w:lang w:val="fr-FR"/>
     </w:rPr>
   </w:style>
-  <w:style w:type="paragraph" w:styleId="Paragraphedeliste">
+  <w:style w:type="paragraph" w:styleId="ListParagraph">
     <w:name w:val="List Paragraph"/>
     <w:basedOn w:val="Normal"/>
     <w:uiPriority w:val="34"/>
@@ -5850,9 +6895,9 @@
       <w:contextualSpacing/>
     </w:pPr>
   </w:style>
-  <w:style w:type="character" w:styleId="Lienhypertexte">
+  <w:style w:type="character" w:styleId="Hyperlink">
     <w:name w:val="Hyperlink"/>
-    <w:basedOn w:val="Policepardfaut"/>
+    <w:basedOn w:val="DefaultParagraphFont"/>
     <w:uiPriority w:val="99"/>
     <w:unhideWhenUsed/>
     <w:rsid w:val="00FD534A"/>
@@ -5861,9 +6906,9 @@
       <w:u w:val="single"/>
     </w:rPr>
   </w:style>
-  <w:style w:type="character" w:customStyle="1" w:styleId="UnresolvedMention">
-    <w:name w:val="Unresolved Mention"/>
-    <w:basedOn w:val="Policepardfaut"/>
+  <w:style w:type="character" w:customStyle="1" w:styleId="UnresolvedMention1">
+    <w:name w:val="Unresolved Mention1"/>
+    <w:basedOn w:val="DefaultParagraphFont"/>
     <w:uiPriority w:val="99"/>
     <w:rsid w:val="00FD534A"/>
     <w:rPr>
@@ -5871,10 +6916,10 @@
       <w:shd w:val="clear" w:color="auto" w:fill="E1DFDD"/>
     </w:rPr>
   </w:style>
-  <w:style w:type="paragraph" w:styleId="En-tte">
+  <w:style w:type="paragraph" w:styleId="Header">
     <w:name w:val="header"/>
     <w:basedOn w:val="Normal"/>
-    <w:link w:val="En-tteCar"/>
+    <w:link w:val="HeaderChar"/>
     <w:uiPriority w:val="99"/>
     <w:unhideWhenUsed/>
     <w:rsid w:val="00C74952"/>
@@ -5885,20 +6930,20 @@
       </w:tabs>
     </w:pPr>
   </w:style>
-  <w:style w:type="character" w:customStyle="1" w:styleId="En-tteCar">
-    <w:name w:val="En-tête Car"/>
-    <w:basedOn w:val="Policepardfaut"/>
-    <w:link w:val="En-tte"/>
+  <w:style w:type="character" w:customStyle="1" w:styleId="HeaderChar">
+    <w:name w:val="Header Char"/>
+    <w:basedOn w:val="DefaultParagraphFont"/>
+    <w:link w:val="Header"/>
     <w:uiPriority w:val="99"/>
     <w:rsid w:val="00C74952"/>
     <w:rPr>
       <w:lang w:val="fr-FR"/>
     </w:rPr>
   </w:style>
-  <w:style w:type="paragraph" w:styleId="Pieddepage">
+  <w:style w:type="paragraph" w:styleId="Footer">
     <w:name w:val="footer"/>
     <w:basedOn w:val="Normal"/>
-    <w:link w:val="PieddepageCar"/>
+    <w:link w:val="FooterChar"/>
     <w:uiPriority w:val="99"/>
     <w:unhideWhenUsed/>
     <w:rsid w:val="00C74952"/>
@@ -5909,28 +6954,28 @@
       </w:tabs>
     </w:pPr>
   </w:style>
-  <w:style w:type="character" w:customStyle="1" w:styleId="PieddepageCar">
-    <w:name w:val="Pied de page Car"/>
-    <w:basedOn w:val="Policepardfaut"/>
-    <w:link w:val="Pieddepage"/>
+  <w:style w:type="character" w:customStyle="1" w:styleId="FooterChar">
+    <w:name w:val="Footer Char"/>
+    <w:basedOn w:val="DefaultParagraphFont"/>
+    <w:link w:val="Footer"/>
     <w:uiPriority w:val="99"/>
     <w:rsid w:val="00C74952"/>
     <w:rPr>
       <w:lang w:val="fr-FR"/>
     </w:rPr>
   </w:style>
-  <w:style w:type="character" w:styleId="Numrodepage">
+  <w:style w:type="character" w:styleId="PageNumber">
     <w:name w:val="page number"/>
-    <w:basedOn w:val="Policepardfaut"/>
+    <w:basedOn w:val="DefaultParagraphFont"/>
     <w:uiPriority w:val="99"/>
     <w:semiHidden/>
     <w:unhideWhenUsed/>
     <w:rsid w:val="00C74952"/>
   </w:style>
-  <w:style w:type="paragraph" w:styleId="Textedebulles">
+  <w:style w:type="paragraph" w:styleId="BalloonText">
     <w:name w:val="Balloon Text"/>
     <w:basedOn w:val="Normal"/>
-    <w:link w:val="TextedebullesCar"/>
+    <w:link w:val="BalloonTextChar"/>
     <w:uiPriority w:val="99"/>
     <w:semiHidden/>
     <w:unhideWhenUsed/>
@@ -5941,10 +6986,10 @@
       <w:szCs w:val="18"/>
     </w:rPr>
   </w:style>
-  <w:style w:type="character" w:customStyle="1" w:styleId="TextedebullesCar">
-    <w:name w:val="Texte de bulles Car"/>
-    <w:basedOn w:val="Policepardfaut"/>
-    <w:link w:val="Textedebulles"/>
+  <w:style w:type="character" w:customStyle="1" w:styleId="BalloonTextChar">
+    <w:name w:val="Balloon Text Char"/>
+    <w:basedOn w:val="DefaultParagraphFont"/>
+    <w:link w:val="BalloonText"/>
     <w:uiPriority w:val="99"/>
     <w:semiHidden/>
     <w:rsid w:val="008F2E3C"/>
@@ -5955,507 +7000,9 @@
       <w:lang w:val="fr-FR"/>
     </w:rPr>
   </w:style>
-  <w:style w:type="character" w:styleId="Lienhypertextesuivi">
+  <w:style w:type="character" w:styleId="FollowedHyperlink">
     <w:name w:val="FollowedHyperlink"/>
-    <w:basedOn w:val="Policepardfaut"/>
-    <w:uiPriority w:val="99"/>
-    <w:semiHidden/>
-    <w:unhideWhenUsed/>
-    <w:rsid w:val="00B40892"/>
-    <w:rPr>
-      <w:color w:val="954F72" w:themeColor="followedHyperlink"/>
-      <w:u w:val="single"/>
-    </w:rPr>
-  </w:style>
-</w:styles>
-</file>
-
-<file path=word/stylesWithEffects.xml><?xml version="1.0" encoding="utf-8"?>
-<w:styles xmlns:wpc="http://schemas.microsoft.com/office/word/2010/wordprocessingCanvas" xmlns:mo="http://schemas.microsoft.com/office/mac/office/2008/main" xmlns:mc="http://schemas.openxmlformats.org/markup-compatibility/2006" xmlns:mv="urn:schemas-microsoft-com:mac:vml" xmlns:o="urn:schemas-microsoft-com:office:office" xmlns:r="http://schemas.openxmlformats.org/officeDocument/2006/relationships" xmlns:m="http://schemas.openxmlformats.org/officeDocument/2006/math" xmlns:v="urn:schemas-microsoft-com:vml" xmlns:wp14="http://schemas.microsoft.com/office/word/2010/wordprocessingDrawing" xmlns:wp="http://schemas.openxmlformats.org/drawingml/2006/wordprocessingDrawing" xmlns:w10="urn:schemas-microsoft-com:office:word" xmlns:w="http://schemas.openxmlformats.org/wordprocessingml/2006/main" xmlns:w14="http://schemas.microsoft.com/office/word/2010/wordml" xmlns:wpg="http://schemas.microsoft.com/office/word/2010/wordprocessingGroup" xmlns:wpi="http://schemas.microsoft.com/office/word/2010/wordprocessingInk" xmlns:wne="http://schemas.microsoft.com/office/word/2006/wordml" xmlns:wps="http://schemas.microsoft.com/office/word/2010/wordprocessingShape" mc:Ignorable="w14 wp14">
-  <w:docDefaults>
-    <w:rPrDefault>
-      <w:rPr>
-        <w:rFonts w:asciiTheme="minorHAnsi" w:eastAsiaTheme="minorHAnsi" w:hAnsiTheme="minorHAnsi" w:cstheme="minorBidi"/>
-        <w:sz w:val="24"/>
-        <w:szCs w:val="24"/>
-        <w:lang w:val="en-US" w:eastAsia="en-US" w:bidi="ar-SA"/>
-      </w:rPr>
-    </w:rPrDefault>
-    <w:pPrDefault/>
-  </w:docDefaults>
-  <w:latentStyles w:defLockedState="0" w:defUIPriority="99" w:defSemiHidden="1" w:defUnhideWhenUsed="1" w:defQFormat="0" w:count="276">
-    <w:lsdException w:name="Normal" w:semiHidden="0" w:uiPriority="0" w:unhideWhenUsed="0" w:qFormat="1"/>
-    <w:lsdException w:name="heading 1" w:semiHidden="0" w:uiPriority="9" w:unhideWhenUsed="0" w:qFormat="1"/>
-    <w:lsdException w:name="heading 2" w:uiPriority="9" w:qFormat="1"/>
-    <w:lsdException w:name="heading 3" w:uiPriority="9" w:qFormat="1"/>
-    <w:lsdException w:name="heading 4" w:uiPriority="9" w:qFormat="1"/>
-    <w:lsdException w:name="heading 5" w:uiPriority="9" w:qFormat="1"/>
-    <w:lsdException w:name="heading 6" w:uiPriority="9" w:qFormat="1"/>
-    <w:lsdException w:name="heading 7" w:uiPriority="9" w:qFormat="1"/>
-    <w:lsdException w:name="heading 8" w:uiPriority="9" w:qFormat="1"/>
-    <w:lsdException w:name="heading 9" w:uiPriority="9" w:qFormat="1"/>
-    <w:lsdException w:name="toc 1" w:uiPriority="39"/>
-    <w:lsdException w:name="toc 2" w:uiPriority="39"/>
-    <w:lsdException w:name="toc 3" w:uiPriority="39"/>
-    <w:lsdException w:name="toc 4" w:uiPriority="39"/>
-    <w:lsdException w:name="toc 5" w:uiPriority="39"/>
-    <w:lsdException w:name="toc 6" w:uiPriority="39"/>
-    <w:lsdException w:name="toc 7" w:uiPriority="39"/>
-    <w:lsdException w:name="toc 8" w:uiPriority="39"/>
-    <w:lsdException w:name="toc 9" w:uiPriority="39"/>
-    <w:lsdException w:name="caption" w:uiPriority="35" w:qFormat="1"/>
-    <w:lsdException w:name="Title" w:semiHidden="0" w:uiPriority="10" w:unhideWhenUsed="0" w:qFormat="1"/>
-    <w:lsdException w:name="Default Paragraph Font" w:uiPriority="1"/>
-    <w:lsdException w:name="Subtitle" w:semiHidden="0" w:uiPriority="11" w:unhideWhenUsed="0" w:qFormat="1"/>
-    <w:lsdException w:name="Strong" w:semiHidden="0" w:uiPriority="22" w:unhideWhenUsed="0" w:qFormat="1"/>
-    <w:lsdException w:name="Emphasis" w:semiHidden="0" w:uiPriority="20" w:unhideWhenUsed="0" w:qFormat="1"/>
-    <w:lsdException w:name="Table Grid" w:semiHidden="0" w:uiPriority="39" w:unhideWhenUsed="0"/>
-    <w:lsdException w:name="Note Level 1" w:semiHidden="0" w:unhideWhenUsed="0"/>
-    <w:lsdException w:name="Note Level 2" w:semiHidden="0" w:unhideWhenUsed="0"/>
-    <w:lsdException w:name="Note Level 3" w:semiHidden="0" w:unhideWhenUsed="0"/>
-    <w:lsdException w:name="Note Level 4" w:semiHidden="0" w:unhideWhenUsed="0"/>
-    <w:lsdException w:name="Note Level 5" w:semiHidden="0" w:unhideWhenUsed="0"/>
-    <w:lsdException w:name="Note Level 6" w:semiHidden="0" w:unhideWhenUsed="0"/>
-    <w:lsdException w:name="Note Level 7" w:semiHidden="0" w:unhideWhenUsed="0"/>
-    <w:lsdException w:name="Note Level 8" w:semiHidden="0" w:unhideWhenUsed="0"/>
-    <w:lsdException w:name="Note Level 9" w:semiHidden="0" w:unhideWhenUsed="0"/>
-    <w:lsdException w:name="Placeholder Text" w:unhideWhenUsed="0"/>
-    <w:lsdException w:name="No Spacing" w:semiHidden="0" w:uiPriority="1" w:unhideWhenUsed="0" w:qFormat="1"/>
-    <w:lsdException w:name="Light Shading" w:semiHidden="0" w:uiPriority="60" w:unhideWhenUsed="0"/>
-    <w:lsdException w:name="Light List" w:semiHidden="0" w:uiPriority="61" w:unhideWhenUsed="0"/>
-    <w:lsdException w:name="Light Grid" w:semiHidden="0" w:uiPriority="62" w:unhideWhenUsed="0"/>
-    <w:lsdException w:name="Medium Shading 1" w:semiHidden="0" w:uiPriority="63" w:unhideWhenUsed="0"/>
-    <w:lsdException w:name="Medium Shading 2" w:semiHidden="0" w:uiPriority="64" w:unhideWhenUsed="0"/>
-    <w:lsdException w:name="Medium List 1" w:semiHidden="0" w:uiPriority="65" w:unhideWhenUsed="0"/>
-    <w:lsdException w:name="Medium List 2" w:semiHidden="0" w:uiPriority="66" w:unhideWhenUsed="0"/>
-    <w:lsdException w:name="Medium Grid 1" w:semiHidden="0" w:uiPriority="67" w:unhideWhenUsed="0"/>
-    <w:lsdException w:name="Medium Grid 2" w:semiHidden="0" w:uiPriority="68" w:unhideWhenUsed="0"/>
-    <w:lsdException w:name="Medium Grid 3" w:semiHidden="0" w:uiPriority="69" w:unhideWhenUsed="0"/>
-    <w:lsdException w:name="Dark List" w:semiHidden="0" w:uiPriority="70" w:unhideWhenUsed="0"/>
-    <w:lsdException w:name="Colorful Shading" w:semiHidden="0" w:uiPriority="71" w:unhideWhenUsed="0"/>
-    <w:lsdException w:name="Colorful List" w:semiHidden="0" w:uiPriority="72" w:unhideWhenUsed="0"/>
-    <w:lsdException w:name="Colorful Grid" w:semiHidden="0" w:uiPriority="73" w:unhideWhenUsed="0"/>
-    <w:lsdException w:name="Light Shading Accent 1" w:semiHidden="0" w:uiPriority="60" w:unhideWhenUsed="0"/>
-    <w:lsdException w:name="Light List Accent 1" w:semiHidden="0" w:uiPriority="61" w:unhideWhenUsed="0"/>
-    <w:lsdException w:name="Light Grid Accent 1" w:semiHidden="0" w:uiPriority="62" w:unhideWhenUsed="0"/>
-    <w:lsdException w:name="Medium Shading 1 Accent 1" w:semiHidden="0" w:uiPriority="63" w:unhideWhenUsed="0"/>
-    <w:lsdException w:name="Medium Shading 2 Accent 1" w:semiHidden="0" w:uiPriority="64" w:unhideWhenUsed="0"/>
-    <w:lsdException w:name="Medium List 1 Accent 1" w:semiHidden="0" w:uiPriority="65" w:unhideWhenUsed="0"/>
-    <w:lsdException w:name="Revision" w:unhideWhenUsed="0"/>
-    <w:lsdException w:name="List Paragraph" w:semiHidden="0" w:uiPriority="34" w:unhideWhenUsed="0" w:qFormat="1"/>
-    <w:lsdException w:name="Quote" w:semiHidden="0" w:uiPriority="29" w:unhideWhenUsed="0" w:qFormat="1"/>
-    <w:lsdException w:name="Intense Quote" w:semiHidden="0" w:uiPriority="30" w:unhideWhenUsed="0" w:qFormat="1"/>
-    <w:lsdException w:name="Medium List 2 Accent 1" w:semiHidden="0" w:uiPriority="66" w:unhideWhenUsed="0"/>
-    <w:lsdException w:name="Medium Grid 1 Accent 1" w:semiHidden="0" w:uiPriority="67" w:unhideWhenUsed="0"/>
-    <w:lsdException w:name="Medium Grid 2 Accent 1" w:semiHidden="0" w:uiPriority="68" w:unhideWhenUsed="0"/>
-    <w:lsdException w:name="Medium Grid 3 Accent 1" w:semiHidden="0" w:uiPriority="69" w:unhideWhenUsed="0"/>
-    <w:lsdException w:name="Dark List Accent 1" w:semiHidden="0" w:uiPriority="70" w:unhideWhenUsed="0"/>
-    <w:lsdException w:name="Colorful Shading Accent 1" w:semiHidden="0" w:uiPriority="71" w:unhideWhenUsed="0"/>
-    <w:lsdException w:name="Colorful List Accent 1" w:semiHidden="0" w:uiPriority="72" w:unhideWhenUsed="0"/>
-    <w:lsdException w:name="Colorful Grid Accent 1" w:semiHidden="0" w:uiPriority="73" w:unhideWhenUsed="0"/>
-    <w:lsdException w:name="Light Shading Accent 2" w:semiHidden="0" w:uiPriority="60" w:unhideWhenUsed="0"/>
-    <w:lsdException w:name="Light List Accent 2" w:semiHidden="0" w:uiPriority="61" w:unhideWhenUsed="0"/>
-    <w:lsdException w:name="Light Grid Accent 2" w:semiHidden="0" w:uiPriority="62" w:unhideWhenUsed="0"/>
-    <w:lsdException w:name="Medium Shading 1 Accent 2" w:semiHidden="0" w:uiPriority="63" w:unhideWhenUsed="0"/>
-    <w:lsdException w:name="Medium Shading 2 Accent 2" w:semiHidden="0" w:uiPriority="64" w:unhideWhenUsed="0"/>
-    <w:lsdException w:name="Medium List 1 Accent 2" w:semiHidden="0" w:uiPriority="65" w:unhideWhenUsed="0"/>
-    <w:lsdException w:name="Medium List 2 Accent 2" w:semiHidden="0" w:uiPriority="66" w:unhideWhenUsed="0"/>
-    <w:lsdException w:name="Medium Grid 1 Accent 2" w:semiHidden="0" w:uiPriority="67" w:unhideWhenUsed="0"/>
-    <w:lsdException w:name="Medium Grid 2 Accent 2" w:semiHidden="0" w:uiPriority="68" w:unhideWhenUsed="0"/>
-    <w:lsdException w:name="Medium Grid 3 Accent 2" w:semiHidden="0" w:uiPriority="69" w:unhideWhenUsed="0"/>
-    <w:lsdException w:name="Dark List Accent 2" w:semiHidden="0" w:uiPriority="70" w:unhideWhenUsed="0"/>
-    <w:lsdException w:name="Colorful Shading Accent 2" w:semiHidden="0" w:uiPriority="71" w:unhideWhenUsed="0"/>
-    <w:lsdException w:name="Colorful List Accent 2" w:semiHidden="0" w:uiPriority="72" w:unhideWhenUsed="0"/>
-    <w:lsdException w:name="Colorful Grid Accent 2" w:semiHidden="0" w:uiPriority="73" w:unhideWhenUsed="0"/>
-    <w:lsdException w:name="Light Shading Accent 3" w:semiHidden="0" w:uiPriority="60" w:unhideWhenUsed="0"/>
-    <w:lsdException w:name="Light List Accent 3" w:semiHidden="0" w:uiPriority="61" w:unhideWhenUsed="0"/>
-    <w:lsdException w:name="Light Grid Accent 3" w:semiHidden="0" w:uiPriority="62" w:unhideWhenUsed="0"/>
-    <w:lsdException w:name="Medium Shading 1 Accent 3" w:semiHidden="0" w:uiPriority="63" w:unhideWhenUsed="0"/>
-    <w:lsdException w:name="Medium Shading 2 Accent 3" w:semiHidden="0" w:uiPriority="64" w:unhideWhenUsed="0"/>
-    <w:lsdException w:name="Medium List 1 Accent 3" w:semiHidden="0" w:uiPriority="65" w:unhideWhenUsed="0"/>
-    <w:lsdException w:name="Medium List 2 Accent 3" w:semiHidden="0" w:uiPriority="66" w:unhideWhenUsed="0"/>
-    <w:lsdException w:name="Medium Grid 1 Accent 3" w:semiHidden="0" w:uiPriority="67" w:unhideWhenUsed="0"/>
-    <w:lsdException w:name="Medium Grid 2 Accent 3" w:semiHidden="0" w:uiPriority="68" w:unhideWhenUsed="0"/>
-    <w:lsdException w:name="Medium Grid 3 Accent 3" w:semiHidden="0" w:uiPriority="69" w:unhideWhenUsed="0"/>
-    <w:lsdException w:name="Dark List Accent 3" w:semiHidden="0" w:uiPriority="70" w:unhideWhenUsed="0"/>
-    <w:lsdException w:name="Colorful Shading Accent 3" w:semiHidden="0" w:uiPriority="71" w:unhideWhenUsed="0"/>
-    <w:lsdException w:name="Colorful List Accent 3" w:semiHidden="0" w:uiPriority="72" w:unhideWhenUsed="0"/>
-    <w:lsdException w:name="Colorful Grid Accent 3" w:semiHidden="0" w:uiPriority="73" w:unhideWhenUsed="0"/>
-    <w:lsdException w:name="Light Shading Accent 4" w:semiHidden="0" w:uiPriority="60" w:unhideWhenUsed="0"/>
-    <w:lsdException w:name="Light List Accent 4" w:semiHidden="0" w:uiPriority="61" w:unhideWhenUsed="0"/>
-    <w:lsdException w:name="Light Grid Accent 4" w:semiHidden="0" w:uiPriority="62" w:unhideWhenUsed="0"/>
-    <w:lsdException w:name="Medium Shading 1 Accent 4" w:semiHidden="0" w:uiPriority="63" w:unhideWhenUsed="0"/>
-    <w:lsdException w:name="Medium Shading 2 Accent 4" w:semiHidden="0" w:uiPriority="64" w:unhideWhenUsed="0"/>
-    <w:lsdException w:name="Medium List 1 Accent 4" w:semiHidden="0" w:uiPriority="65" w:unhideWhenUsed="0"/>
-    <w:lsdException w:name="Medium List 2 Accent 4" w:semiHidden="0" w:uiPriority="66" w:unhideWhenUsed="0"/>
-    <w:lsdException w:name="Medium Grid 1 Accent 4" w:semiHidden="0" w:uiPriority="67" w:unhideWhenUsed="0"/>
-    <w:lsdException w:name="Medium Grid 2 Accent 4" w:semiHidden="0" w:uiPriority="68" w:unhideWhenUsed="0"/>
-    <w:lsdException w:name="Medium Grid 3 Accent 4" w:semiHidden="0" w:uiPriority="69" w:unhideWhenUsed="0"/>
-    <w:lsdException w:name="Dark List Accent 4" w:semiHidden="0" w:uiPriority="70" w:unhideWhenUsed="0"/>
-    <w:lsdException w:name="Colorful Shading Accent 4" w:semiHidden="0" w:uiPriority="71" w:unhideWhenUsed="0"/>
-    <w:lsdException w:name="Colorful List Accent 4" w:semiHidden="0" w:uiPriority="72" w:unhideWhenUsed="0"/>
-    <w:lsdException w:name="Colorful Grid Accent 4" w:semiHidden="0" w:uiPriority="73" w:unhideWhenUsed="0"/>
-    <w:lsdException w:name="Light Shading Accent 5" w:semiHidden="0" w:uiPriority="60" w:unhideWhenUsed="0"/>
-    <w:lsdException w:name="Light List Accent 5" w:semiHidden="0" w:uiPriority="61" w:unhideWhenUsed="0"/>
-    <w:lsdException w:name="Light Grid Accent 5" w:semiHidden="0" w:uiPriority="62" w:unhideWhenUsed="0"/>
-    <w:lsdException w:name="Medium Shading 1 Accent 5" w:semiHidden="0" w:uiPriority="63" w:unhideWhenUsed="0"/>
-    <w:lsdException w:name="Medium Shading 2 Accent 5" w:semiHidden="0" w:uiPriority="64" w:unhideWhenUsed="0"/>
-    <w:lsdException w:name="Medium List 1 Accent 5" w:semiHidden="0" w:uiPriority="65" w:unhideWhenUsed="0"/>
-    <w:lsdException w:name="Medium List 2 Accent 5" w:semiHidden="0" w:uiPriority="66" w:unhideWhenUsed="0"/>
-    <w:lsdException w:name="Medium Grid 1 Accent 5" w:semiHidden="0" w:uiPriority="67" w:unhideWhenUsed="0"/>
-    <w:lsdException w:name="Medium Grid 2 Accent 5" w:semiHidden="0" w:uiPriority="68" w:unhideWhenUsed="0"/>
-    <w:lsdException w:name="Medium Grid 3 Accent 5" w:semiHidden="0" w:uiPriority="69" w:unhideWhenUsed="0"/>
-    <w:lsdException w:name="Dark List Accent 5" w:semiHidden="0" w:uiPriority="70" w:unhideWhenUsed="0"/>
-    <w:lsdException w:name="Colorful Shading Accent 5" w:semiHidden="0" w:uiPriority="71" w:unhideWhenUsed="0"/>
-    <w:lsdException w:name="Colorful List Accent 5" w:semiHidden="0" w:uiPriority="72" w:unhideWhenUsed="0"/>
-    <w:lsdException w:name="Colorful Grid Accent 5" w:semiHidden="0" w:uiPriority="73" w:unhideWhenUsed="0"/>
-    <w:lsdException w:name="Light Shading Accent 6" w:semiHidden="0" w:uiPriority="60" w:unhideWhenUsed="0"/>
-    <w:lsdException w:name="Light List Accent 6" w:semiHidden="0" w:uiPriority="61" w:unhideWhenUsed="0"/>
-    <w:lsdException w:name="Light Grid Accent 6" w:semiHidden="0" w:uiPriority="62" w:unhideWhenUsed="0"/>
-    <w:lsdException w:name="Medium Shading 1 Accent 6" w:semiHidden="0" w:uiPriority="63" w:unhideWhenUsed="0"/>
-    <w:lsdException w:name="Medium Shading 2 Accent 6" w:semiHidden="0" w:uiPriority="64" w:unhideWhenUsed="0"/>
-    <w:lsdException w:name="Medium List 1 Accent 6" w:semiHidden="0" w:uiPriority="65" w:unhideWhenUsed="0"/>
-    <w:lsdException w:name="Medium List 2 Accent 6" w:semiHidden="0" w:uiPriority="66" w:unhideWhenUsed="0"/>
-    <w:lsdException w:name="Medium Grid 1 Accent 6" w:semiHidden="0" w:uiPriority="67" w:unhideWhenUsed="0"/>
-    <w:lsdException w:name="Medium Grid 2 Accent 6" w:semiHidden="0" w:uiPriority="68" w:unhideWhenUsed="0"/>
-    <w:lsdException w:name="Medium Grid 3 Accent 6" w:semiHidden="0" w:uiPriority="69" w:unhideWhenUsed="0"/>
-    <w:lsdException w:name="Dark List Accent 6" w:semiHidden="0" w:uiPriority="70" w:unhideWhenUsed="0"/>
-    <w:lsdException w:name="Colorful Shading Accent 6" w:semiHidden="0" w:uiPriority="71" w:unhideWhenUsed="0"/>
-    <w:lsdException w:name="Colorful List Accent 6" w:semiHidden="0" w:uiPriority="72" w:unhideWhenUsed="0"/>
-    <w:lsdException w:name="Colorful Grid Accent 6" w:semiHidden="0" w:uiPriority="73" w:unhideWhenUsed="0"/>
-    <w:lsdException w:name="Subtle Emphasis" w:semiHidden="0" w:uiPriority="19" w:unhideWhenUsed="0" w:qFormat="1"/>
-    <w:lsdException w:name="Intense Emphasis" w:semiHidden="0" w:uiPriority="21" w:unhideWhenUsed="0" w:qFormat="1"/>
-    <w:lsdException w:name="Subtle Reference" w:semiHidden="0" w:uiPriority="31" w:unhideWhenUsed="0" w:qFormat="1"/>
-    <w:lsdException w:name="Intense Reference" w:semiHidden="0" w:uiPriority="32" w:unhideWhenUsed="0" w:qFormat="1"/>
-    <w:lsdException w:name="Book Title" w:semiHidden="0" w:uiPriority="33" w:unhideWhenUsed="0" w:qFormat="1"/>
-    <w:lsdException w:name="Bibliography" w:uiPriority="37"/>
-    <w:lsdException w:name="TOC Heading" w:uiPriority="39" w:qFormat="1"/>
-  </w:latentStyles>
-  <w:style w:type="paragraph" w:default="1" w:styleId="Normal">
-    <w:name w:val="Normal"/>
-    <w:qFormat/>
-    <w:rPr>
-      <w:lang w:val="fr-FR"/>
-    </w:rPr>
-  </w:style>
-  <w:style w:type="paragraph" w:styleId="Titre1">
-    <w:name w:val="heading 1"/>
-    <w:basedOn w:val="Normal"/>
-    <w:next w:val="Normal"/>
-    <w:link w:val="Titre1Car"/>
-    <w:uiPriority w:val="9"/>
-    <w:qFormat/>
-    <w:rsid w:val="006A7E3D"/>
-    <w:pPr>
-      <w:keepNext/>
-      <w:keepLines/>
-      <w:spacing w:before="240"/>
-      <w:outlineLvl w:val="0"/>
-    </w:pPr>
-    <w:rPr>
-      <w:rFonts w:asciiTheme="majorHAnsi" w:eastAsiaTheme="majorEastAsia" w:hAnsiTheme="majorHAnsi" w:cstheme="majorBidi"/>
-      <w:color w:val="2F5496" w:themeColor="accent1" w:themeShade="BF"/>
-      <w:sz w:val="32"/>
-      <w:szCs w:val="32"/>
-    </w:rPr>
-  </w:style>
-  <w:style w:type="paragraph" w:styleId="Titre2">
-    <w:name w:val="heading 2"/>
-    <w:basedOn w:val="Normal"/>
-    <w:next w:val="Normal"/>
-    <w:link w:val="Titre2Car"/>
-    <w:uiPriority w:val="9"/>
-    <w:unhideWhenUsed/>
-    <w:qFormat/>
-    <w:rsid w:val="003F411B"/>
-    <w:pPr>
-      <w:keepNext/>
-      <w:keepLines/>
-      <w:spacing w:before="40"/>
-      <w:outlineLvl w:val="1"/>
-    </w:pPr>
-    <w:rPr>
-      <w:rFonts w:asciiTheme="majorHAnsi" w:eastAsiaTheme="majorEastAsia" w:hAnsiTheme="majorHAnsi" w:cstheme="majorBidi"/>
-      <w:color w:val="2F5496" w:themeColor="accent1" w:themeShade="BF"/>
-      <w:sz w:val="26"/>
-      <w:szCs w:val="26"/>
-    </w:rPr>
-  </w:style>
-  <w:style w:type="paragraph" w:styleId="Titre3">
-    <w:name w:val="heading 3"/>
-    <w:basedOn w:val="Normal"/>
-    <w:next w:val="Normal"/>
-    <w:link w:val="Titre3Car"/>
-    <w:uiPriority w:val="9"/>
-    <w:unhideWhenUsed/>
-    <w:qFormat/>
-    <w:rsid w:val="003F411B"/>
-    <w:pPr>
-      <w:keepNext/>
-      <w:keepLines/>
-      <w:spacing w:before="40"/>
-      <w:outlineLvl w:val="2"/>
-    </w:pPr>
-    <w:rPr>
-      <w:rFonts w:asciiTheme="majorHAnsi" w:eastAsiaTheme="majorEastAsia" w:hAnsiTheme="majorHAnsi" w:cstheme="majorBidi"/>
-      <w:color w:val="1F3763" w:themeColor="accent1" w:themeShade="7F"/>
-    </w:rPr>
-  </w:style>
-  <w:style w:type="character" w:default="1" w:styleId="Policepardfaut">
-    <w:name w:val="Default Paragraph Font"/>
-    <w:uiPriority w:val="1"/>
-    <w:semiHidden/>
-    <w:unhideWhenUsed/>
-  </w:style>
-  <w:style w:type="table" w:default="1" w:styleId="TableauNormal">
-    <w:name w:val="Normal Table"/>
-    <w:uiPriority w:val="99"/>
-    <w:semiHidden/>
-    <w:unhideWhenUsed/>
-    <w:tblPr>
-      <w:tblInd w:w="0" w:type="dxa"/>
-      <w:tblCellMar>
-        <w:top w:w="0" w:type="dxa"/>
-        <w:left w:w="108" w:type="dxa"/>
-        <w:bottom w:w="0" w:type="dxa"/>
-        <w:right w:w="108" w:type="dxa"/>
-      </w:tblCellMar>
-    </w:tblPr>
-  </w:style>
-  <w:style w:type="numbering" w:default="1" w:styleId="Aucuneliste">
-    <w:name w:val="No List"/>
-    <w:uiPriority w:val="99"/>
-    <w:semiHidden/>
-    <w:unhideWhenUsed/>
-  </w:style>
-  <w:style w:type="paragraph" w:styleId="Titre">
-    <w:name w:val="Title"/>
-    <w:basedOn w:val="Normal"/>
-    <w:next w:val="Normal"/>
-    <w:link w:val="TitreCar"/>
-    <w:uiPriority w:val="10"/>
-    <w:qFormat/>
-    <w:rsid w:val="00791803"/>
-    <w:pPr>
-      <w:contextualSpacing/>
-    </w:pPr>
-    <w:rPr>
-      <w:rFonts w:asciiTheme="majorHAnsi" w:eastAsiaTheme="majorEastAsia" w:hAnsiTheme="majorHAnsi" w:cstheme="majorBidi"/>
-      <w:spacing w:val="-10"/>
-      <w:kern w:val="28"/>
-      <w:sz w:val="56"/>
-      <w:szCs w:val="56"/>
-    </w:rPr>
-  </w:style>
-  <w:style w:type="character" w:customStyle="1" w:styleId="TitreCar">
-    <w:name w:val="Titre Car"/>
-    <w:basedOn w:val="Policepardfaut"/>
-    <w:link w:val="Titre"/>
-    <w:uiPriority w:val="10"/>
-    <w:rsid w:val="00791803"/>
-    <w:rPr>
-      <w:rFonts w:asciiTheme="majorHAnsi" w:eastAsiaTheme="majorEastAsia" w:hAnsiTheme="majorHAnsi" w:cstheme="majorBidi"/>
-      <w:spacing w:val="-10"/>
-      <w:kern w:val="28"/>
-      <w:sz w:val="56"/>
-      <w:szCs w:val="56"/>
-    </w:rPr>
-  </w:style>
-  <w:style w:type="paragraph" w:styleId="Sous-titre">
-    <w:name w:val="Subtitle"/>
-    <w:basedOn w:val="Normal"/>
-    <w:next w:val="Normal"/>
-    <w:link w:val="Sous-titreCar"/>
-    <w:uiPriority w:val="11"/>
-    <w:qFormat/>
-    <w:rsid w:val="00791803"/>
-    <w:pPr>
-      <w:numPr>
-        <w:ilvl w:val="1"/>
-      </w:numPr>
-      <w:spacing w:after="160"/>
-    </w:pPr>
-    <w:rPr>
-      <w:rFonts w:eastAsiaTheme="minorEastAsia"/>
-      <w:color w:val="5A5A5A" w:themeColor="text1" w:themeTint="A5"/>
-      <w:spacing w:val="15"/>
-      <w:sz w:val="22"/>
-      <w:szCs w:val="22"/>
-    </w:rPr>
-  </w:style>
-  <w:style w:type="character" w:customStyle="1" w:styleId="Sous-titreCar">
-    <w:name w:val="Sous-titre Car"/>
-    <w:basedOn w:val="Policepardfaut"/>
-    <w:link w:val="Sous-titre"/>
-    <w:uiPriority w:val="11"/>
-    <w:rsid w:val="00791803"/>
-    <w:rPr>
-      <w:rFonts w:eastAsiaTheme="minorEastAsia"/>
-      <w:color w:val="5A5A5A" w:themeColor="text1" w:themeTint="A5"/>
-      <w:spacing w:val="15"/>
-      <w:sz w:val="22"/>
-      <w:szCs w:val="22"/>
-    </w:rPr>
-  </w:style>
-  <w:style w:type="character" w:customStyle="1" w:styleId="Titre1Car">
-    <w:name w:val="Titre 1 Car"/>
-    <w:basedOn w:val="Policepardfaut"/>
-    <w:link w:val="Titre1"/>
-    <w:uiPriority w:val="9"/>
-    <w:rsid w:val="006A7E3D"/>
-    <w:rPr>
-      <w:rFonts w:asciiTheme="majorHAnsi" w:eastAsiaTheme="majorEastAsia" w:hAnsiTheme="majorHAnsi" w:cstheme="majorBidi"/>
-      <w:color w:val="2F5496" w:themeColor="accent1" w:themeShade="BF"/>
-      <w:sz w:val="32"/>
-      <w:szCs w:val="32"/>
-      <w:lang w:val="fr-FR"/>
-    </w:rPr>
-  </w:style>
-  <w:style w:type="character" w:customStyle="1" w:styleId="Titre2Car">
-    <w:name w:val="Titre 2 Car"/>
-    <w:basedOn w:val="Policepardfaut"/>
-    <w:link w:val="Titre2"/>
-    <w:uiPriority w:val="9"/>
-    <w:rsid w:val="003F411B"/>
-    <w:rPr>
-      <w:rFonts w:asciiTheme="majorHAnsi" w:eastAsiaTheme="majorEastAsia" w:hAnsiTheme="majorHAnsi" w:cstheme="majorBidi"/>
-      <w:color w:val="2F5496" w:themeColor="accent1" w:themeShade="BF"/>
-      <w:sz w:val="26"/>
-      <w:szCs w:val="26"/>
-      <w:lang w:val="fr-FR"/>
-    </w:rPr>
-  </w:style>
-  <w:style w:type="character" w:customStyle="1" w:styleId="Titre3Car">
-    <w:name w:val="Titre 3 Car"/>
-    <w:basedOn w:val="Policepardfaut"/>
-    <w:link w:val="Titre3"/>
-    <w:uiPriority w:val="9"/>
-    <w:rsid w:val="003F411B"/>
-    <w:rPr>
-      <w:rFonts w:asciiTheme="majorHAnsi" w:eastAsiaTheme="majorEastAsia" w:hAnsiTheme="majorHAnsi" w:cstheme="majorBidi"/>
-      <w:color w:val="1F3763" w:themeColor="accent1" w:themeShade="7F"/>
-      <w:lang w:val="fr-FR"/>
-    </w:rPr>
-  </w:style>
-  <w:style w:type="paragraph" w:styleId="Paragraphedeliste">
-    <w:name w:val="List Paragraph"/>
-    <w:basedOn w:val="Normal"/>
-    <w:uiPriority w:val="34"/>
-    <w:qFormat/>
-    <w:rsid w:val="00D37D5E"/>
-    <w:pPr>
-      <w:ind w:left="720"/>
-      <w:contextualSpacing/>
-    </w:pPr>
-  </w:style>
-  <w:style w:type="character" w:styleId="Lienhypertexte">
-    <w:name w:val="Hyperlink"/>
-    <w:basedOn w:val="Policepardfaut"/>
-    <w:uiPriority w:val="99"/>
-    <w:unhideWhenUsed/>
-    <w:rsid w:val="00FD534A"/>
-    <w:rPr>
-      <w:color w:val="0563C1" w:themeColor="hyperlink"/>
-      <w:u w:val="single"/>
-    </w:rPr>
-  </w:style>
-  <w:style w:type="character" w:customStyle="1" w:styleId="UnresolvedMention">
-    <w:name w:val="Unresolved Mention"/>
-    <w:basedOn w:val="Policepardfaut"/>
-    <w:uiPriority w:val="99"/>
-    <w:rsid w:val="00FD534A"/>
-    <w:rPr>
-      <w:color w:val="605E5C"/>
-      <w:shd w:val="clear" w:color="auto" w:fill="E1DFDD"/>
-    </w:rPr>
-  </w:style>
-  <w:style w:type="paragraph" w:styleId="En-tte">
-    <w:name w:val="header"/>
-    <w:basedOn w:val="Normal"/>
-    <w:link w:val="En-tteCar"/>
-    <w:uiPriority w:val="99"/>
-    <w:unhideWhenUsed/>
-    <w:rsid w:val="00C74952"/>
-    <w:pPr>
-      <w:tabs>
-        <w:tab w:val="center" w:pos="4680"/>
-        <w:tab w:val="right" w:pos="9360"/>
-      </w:tabs>
-    </w:pPr>
-  </w:style>
-  <w:style w:type="character" w:customStyle="1" w:styleId="En-tteCar">
-    <w:name w:val="En-tête Car"/>
-    <w:basedOn w:val="Policepardfaut"/>
-    <w:link w:val="En-tte"/>
-    <w:uiPriority w:val="99"/>
-    <w:rsid w:val="00C74952"/>
-    <w:rPr>
-      <w:lang w:val="fr-FR"/>
-    </w:rPr>
-  </w:style>
-  <w:style w:type="paragraph" w:styleId="Pieddepage">
-    <w:name w:val="footer"/>
-    <w:basedOn w:val="Normal"/>
-    <w:link w:val="PieddepageCar"/>
-    <w:uiPriority w:val="99"/>
-    <w:unhideWhenUsed/>
-    <w:rsid w:val="00C74952"/>
-    <w:pPr>
-      <w:tabs>
-        <w:tab w:val="center" w:pos="4680"/>
-        <w:tab w:val="right" w:pos="9360"/>
-      </w:tabs>
-    </w:pPr>
-  </w:style>
-  <w:style w:type="character" w:customStyle="1" w:styleId="PieddepageCar">
-    <w:name w:val="Pied de page Car"/>
-    <w:basedOn w:val="Policepardfaut"/>
-    <w:link w:val="Pieddepage"/>
-    <w:uiPriority w:val="99"/>
-    <w:rsid w:val="00C74952"/>
-    <w:rPr>
-      <w:lang w:val="fr-FR"/>
-    </w:rPr>
-  </w:style>
-  <w:style w:type="character" w:styleId="Numrodepage">
-    <w:name w:val="page number"/>
-    <w:basedOn w:val="Policepardfaut"/>
-    <w:uiPriority w:val="99"/>
-    <w:semiHidden/>
-    <w:unhideWhenUsed/>
-    <w:rsid w:val="00C74952"/>
-  </w:style>
-  <w:style w:type="paragraph" w:styleId="Textedebulles">
-    <w:name w:val="Balloon Text"/>
-    <w:basedOn w:val="Normal"/>
-    <w:link w:val="TextedebullesCar"/>
-    <w:uiPriority w:val="99"/>
-    <w:semiHidden/>
-    <w:unhideWhenUsed/>
-    <w:rsid w:val="008F2E3C"/>
-    <w:rPr>
-      <w:rFonts w:ascii="Lucida Grande" w:hAnsi="Lucida Grande" w:cs="Lucida Grande"/>
-      <w:sz w:val="18"/>
-      <w:szCs w:val="18"/>
-    </w:rPr>
-  </w:style>
-  <w:style w:type="character" w:customStyle="1" w:styleId="TextedebullesCar">
-    <w:name w:val="Texte de bulles Car"/>
-    <w:basedOn w:val="Policepardfaut"/>
-    <w:link w:val="Textedebulles"/>
-    <w:uiPriority w:val="99"/>
-    <w:semiHidden/>
-    <w:rsid w:val="008F2E3C"/>
-    <w:rPr>
-      <w:rFonts w:ascii="Lucida Grande" w:hAnsi="Lucida Grande" w:cs="Lucida Grande"/>
-      <w:sz w:val="18"/>
-      <w:szCs w:val="18"/>
-      <w:lang w:val="fr-FR"/>
-    </w:rPr>
-  </w:style>
-  <w:style w:type="character" w:styleId="Lienhypertextesuivi">
-    <w:name w:val="FollowedHyperlink"/>
-    <w:basedOn w:val="Policepardfaut"/>
+    <w:basedOn w:val="DefaultParagraphFont"/>
     <w:uiPriority w:val="99"/>
     <w:semiHidden/>
     <w:unhideWhenUsed/>
@@ -6723,7 +7270,7 @@
   <a:extraClrSchemeLst/>
   <a:extLst>
     <a:ext uri="{05A4C25C-085E-4340-85A3-A5531E510DB2}">
-      <thm15:themeFamily xmlns:thm15="http://schemas.microsoft.com/office/thememl/2012/main" xmlns="" name="Office Theme" id="{62F939B6-93AF-4DB8-9C6B-D6C7DFDC589F}" vid="{4A3C46E8-61CC-4603-A589-7422A47A8E4A}"/>
+      <thm15:themeFamily xmlns:thm15="http://schemas.microsoft.com/office/thememl/2012/main" name="Office Theme" id="{62F939B6-93AF-4DB8-9C6B-D6C7DFDC589F}" vid="{4A3C46E8-61CC-4603-A589-7422A47A8E4A}"/>
     </a:ext>
   </a:extLst>
 </a:theme>

</xml_diff>

<commit_message>
Fixes #280 #281 #282 #286: improvements to doc
</commit_message>
<xml_diff>
--- a/docs/Guide utilisateur Kiwix Hotspot.docx
+++ b/docs/Guide utilisateur Kiwix Hotspot.docx
@@ -6,69 +6,81 @@
       <w:pPr>
         <w:pStyle w:val="Title"/>
       </w:pPr>
-      <w:proofErr w:type="spellStart"/>
-      <w:r>
-        <w:t>Kiwix</w:t>
-      </w:r>
-      <w:proofErr w:type="spellEnd"/>
+      <w:r>
+        <w:t>Kiwix Hotspot</w:t>
+      </w:r>
+      <w:r>
+        <w:t xml:space="preserve"> Installer</w:t>
+      </w:r>
+    </w:p>
+    <w:p>
+      <w:pPr>
+        <w:pStyle w:val="Subtitle"/>
+      </w:pPr>
+      <w:r>
+        <w:t>Guide de l’utilisateur</w:t>
+      </w:r>
+    </w:p>
+    <w:p>
+      <w:r>
+        <w:t xml:space="preserve">Kiwix Hotspot s’adresse aux personnes souhaitant créer un </w:t>
+      </w:r>
+      <w:r>
+        <w:rPr>
+          <w:i/>
+        </w:rPr>
+        <w:t>Hotspot</w:t>
+      </w:r>
+      <w:r>
+        <w:t xml:space="preserve"> (point d’accès WiFi) pour la mise à disposition de </w:t>
+      </w:r>
+      <w:r>
+        <w:t>contenus via un réseau local</w:t>
+      </w:r>
+      <w:r>
+        <w:t>.</w:t>
+      </w:r>
+    </w:p>
+    <w:p/>
+    <w:p>
+      <w:r>
+        <w:t>Un</w:t>
+      </w:r>
+      <w:r>
+        <w:t xml:space="preserve"> Hotspot est composé de deux </w:t>
+      </w:r>
+      <w:r>
+        <w:t>éléments</w:t>
+      </w:r>
+      <w:r>
+        <w:t> : un</w:t>
+      </w:r>
       <w:r>
         <w:t xml:space="preserve"> </w:t>
       </w:r>
-      <w:proofErr w:type="spellStart"/>
-      <w:r>
-        <w:t>Hotspot</w:t>
-      </w:r>
-      <w:proofErr w:type="spellEnd"/>
-      <w:r>
-        <w:t xml:space="preserve"> Installer</w:t>
-      </w:r>
-    </w:p>
-    <w:p>
-      <w:pPr>
-        <w:pStyle w:val="Subtitle"/>
-      </w:pPr>
-      <w:r>
-        <w:t>Guide de l’utilisateur</w:t>
-      </w:r>
-    </w:p>
-    <w:p>
-      <w:proofErr w:type="spellStart"/>
-      <w:r>
-        <w:t>Kiwix</w:t>
-      </w:r>
-      <w:proofErr w:type="spellEnd"/>
-      <w:r>
-        <w:t xml:space="preserve"> </w:t>
-      </w:r>
-      <w:proofErr w:type="spellStart"/>
-      <w:r>
-        <w:t>Hotspot</w:t>
-      </w:r>
-      <w:proofErr w:type="spellEnd"/>
-      <w:r>
-        <w:t xml:space="preserve"> s’adresse aux personnes souhaitant créer un </w:t>
-      </w:r>
-      <w:proofErr w:type="spellStart"/>
       <w:r>
         <w:rPr>
           <w:i/>
         </w:rPr>
-        <w:t>Hotspot</w:t>
-      </w:r>
-      <w:proofErr w:type="spellEnd"/>
-      <w:r>
-        <w:t xml:space="preserve"> (point d’accès </w:t>
-      </w:r>
-      <w:proofErr w:type="spellStart"/>
-      <w:r>
-        <w:t>WiFi</w:t>
-      </w:r>
-      <w:proofErr w:type="spellEnd"/>
-      <w:r>
-        <w:t xml:space="preserve">) pour la mise à disposition de </w:t>
-      </w:r>
-      <w:r>
-        <w:t>contenus via un réseau local</w:t>
+        <w:t>RaspberryPi</w:t>
+      </w:r>
+      <w:r>
+        <w:t xml:space="preserve">, et </w:t>
+      </w:r>
+      <w:r>
+        <w:t xml:space="preserve">une carte microSD qui contient le système d’exploitation du </w:t>
+      </w:r>
+      <w:r>
+        <w:rPr>
+          <w:i/>
+        </w:rPr>
+        <w:t>Pi</w:t>
+      </w:r>
+      <w:r>
+        <w:t xml:space="preserve"> et tous les contenus</w:t>
+      </w:r>
+      <w:r>
+        <w:t xml:space="preserve"> éducatifs installés</w:t>
       </w:r>
       <w:r>
         <w:t>.</w:t>
@@ -77,120 +89,78 @@
     <w:p/>
     <w:p>
       <w:r>
-        <w:t>Un</w:t>
-      </w:r>
-      <w:r>
-        <w:t xml:space="preserve"> </w:t>
-      </w:r>
-      <w:proofErr w:type="spellStart"/>
-      <w:r>
-        <w:t>Hotspot</w:t>
-      </w:r>
-      <w:proofErr w:type="spellEnd"/>
-      <w:r>
-        <w:t xml:space="preserve"> est composé de deux </w:t>
-      </w:r>
-      <w:r>
-        <w:t>éléments</w:t>
-      </w:r>
-      <w:r>
-        <w:t> : un</w:t>
-      </w:r>
-      <w:r>
-        <w:t xml:space="preserve"> </w:t>
-      </w:r>
-      <w:proofErr w:type="spellStart"/>
+        <w:t xml:space="preserve">Kiwix Hotspot </w:t>
+      </w:r>
+      <w:r>
+        <w:t xml:space="preserve">Installer </w:t>
+      </w:r>
+      <w:r>
+        <w:t>est un programme d’installation qui</w:t>
+      </w:r>
+      <w:r>
+        <w:t xml:space="preserve"> pour but de configurer la carte SD </w:t>
+      </w:r>
+      <w:r>
+        <w:t>faisant</w:t>
+      </w:r>
+      <w:r>
+        <w:t xml:space="preserve"> fonctionner le RaspberryPi</w:t>
+      </w:r>
+      <w:r>
+        <w:t>.</w:t>
+      </w:r>
+    </w:p>
+    <w:p/>
+    <w:p>
+      <w:r>
+        <w:rPr>
+          <w:u w:val="single"/>
+        </w:rPr>
+        <w:t>Note</w:t>
+      </w:r>
+      <w:r>
+        <w:t xml:space="preserve"> :</w:t>
+      </w:r>
+      <w:r>
+        <w:t xml:space="preserve"> Il est hautement recommandé d’utiliser </w:t>
+      </w:r>
+      <w:r>
+        <w:t xml:space="preserve">une carte microSD de </w:t>
+      </w:r>
       <w:r>
         <w:rPr>
           <w:i/>
         </w:rPr>
-        <w:t>RaspberryPi</w:t>
-      </w:r>
-      <w:proofErr w:type="spellEnd"/>
-      <w:r>
-        <w:t xml:space="preserve">, et </w:t>
-      </w:r>
-      <w:r>
-        <w:t xml:space="preserve">une carte </w:t>
-      </w:r>
-      <w:proofErr w:type="spellStart"/>
-      <w:r>
-        <w:t>microSD</w:t>
-      </w:r>
-      <w:proofErr w:type="spellEnd"/>
-      <w:r>
-        <w:t xml:space="preserve"> qui contient le système d’exploitation du </w:t>
-      </w:r>
-      <w:r>
-        <w:rPr>
-          <w:i/>
-        </w:rPr>
-        <w:t>Pi</w:t>
-      </w:r>
-      <w:r>
-        <w:t xml:space="preserve"> et tous les contenus</w:t>
-      </w:r>
-      <w:r>
-        <w:t xml:space="preserve"> éducatifs installés</w:t>
+        <w:t>bonne qualité</w:t>
+      </w:r>
+      <w:r>
+        <w:t xml:space="preserve"> pour s’assurer de la compatibilité </w:t>
+      </w:r>
+      <w:r>
+        <w:t xml:space="preserve">avec le RaspberryPi </w:t>
+      </w:r>
+      <w:bookmarkStart w:id="0" w:name="_GoBack"/>
+      <w:bookmarkEnd w:id="0"/>
+      <w:r>
+        <w:t>et de</w:t>
+      </w:r>
+      <w:r>
+        <w:t xml:space="preserve"> bonnes</w:t>
+      </w:r>
+      <w:r>
+        <w:t xml:space="preserve"> performances</w:t>
       </w:r>
       <w:r>
         <w:t>.</w:t>
       </w:r>
     </w:p>
-    <w:p/>
-    <w:p>
-      <w:proofErr w:type="spellStart"/>
-      <w:r>
-        <w:t>Kiwix</w:t>
-      </w:r>
-      <w:proofErr w:type="spellEnd"/>
-      <w:r>
-        <w:t xml:space="preserve"> </w:t>
-      </w:r>
-      <w:proofErr w:type="spellStart"/>
-      <w:r>
-        <w:t>Hotspot</w:t>
-      </w:r>
-      <w:proofErr w:type="spellEnd"/>
-      <w:r>
-        <w:t xml:space="preserve"> </w:t>
-      </w:r>
-      <w:r>
-        <w:t xml:space="preserve">Installer </w:t>
-      </w:r>
-      <w:r>
-        <w:t>est un programme d’installation qui</w:t>
-      </w:r>
-      <w:r>
-        <w:t xml:space="preserve"> pour but de configurer la carte SD </w:t>
-      </w:r>
-      <w:r>
-        <w:t>faisant</w:t>
-      </w:r>
-      <w:r>
-        <w:t xml:space="preserve"> fonctionner le </w:t>
-      </w:r>
-      <w:proofErr w:type="spellStart"/>
-      <w:r>
-        <w:t>RaspberryPi</w:t>
-      </w:r>
-      <w:proofErr w:type="spellEnd"/>
-      <w:r>
-        <w:t>.</w:t>
-      </w:r>
-    </w:p>
     <w:p>
       <w:pPr>
         <w:pStyle w:val="Heading1"/>
       </w:pPr>
       <w:r>
-        <w:t xml:space="preserve">Fonctionnement du </w:t>
-      </w:r>
-      <w:proofErr w:type="spellStart"/>
-      <w:r>
-        <w:t>Hotspot</w:t>
-      </w:r>
-      <w:proofErr w:type="spellEnd"/>
+        <w:t>Fonctionnement du Hotspot</w:t>
+      </w:r>
     </w:p>
     <w:p/>
     <w:p>
@@ -202,21 +172,13 @@
         </w:numPr>
       </w:pPr>
       <w:r>
-        <w:t xml:space="preserve">Le </w:t>
-      </w:r>
-      <w:proofErr w:type="spellStart"/>
-      <w:r>
-        <w:t>Hot</w:t>
+        <w:t>Le Hot</w:t>
       </w:r>
       <w:r>
         <w:t>s</w:t>
       </w:r>
       <w:r>
-        <w:t>pot</w:t>
-      </w:r>
-      <w:proofErr w:type="spellEnd"/>
-      <w:r>
-        <w:t xml:space="preserve"> </w:t>
+        <w:t xml:space="preserve">pot </w:t>
       </w:r>
       <w:r>
         <w:t>crée</w:t>
@@ -243,22 +205,7 @@
         </w:numPr>
       </w:pPr>
       <w:r>
-        <w:t xml:space="preserve">Les utilisateurs voient </w:t>
-      </w:r>
-      <w:r>
-        <w:t>c</w:t>
-      </w:r>
-      <w:r>
-        <w:t xml:space="preserve">e réseau </w:t>
-      </w:r>
-      <w:r>
-        <w:t xml:space="preserve">sur leur tablette ou ordinateur </w:t>
-      </w:r>
-      <w:r>
-        <w:t>et s’y connectent</w:t>
-      </w:r>
-      <w:r>
-        <w:t> ;</w:t>
+        <w:t>Il supporte une vingtaine d’utilisateurs simultanés, en fonction de l’utilisation ;</w:t>
       </w:r>
     </w:p>
     <w:p>
@@ -270,30 +217,22 @@
         </w:numPr>
       </w:pPr>
       <w:r>
-        <w:t>Leur navigateur</w:t>
-      </w:r>
-      <w:r>
-        <w:t xml:space="preserve"> web les dirige</w:t>
-      </w:r>
-      <w:r>
-        <w:t xml:space="preserve"> vers la page d’accueil du </w:t>
-      </w:r>
-      <w:proofErr w:type="spellStart"/>
-      <w:r>
-        <w:t>Hotspot</w:t>
-      </w:r>
-      <w:proofErr w:type="spellEnd"/>
-      <w:r>
-        <w:t xml:space="preserve"> qui</w:t>
-      </w:r>
-      <w:r>
-        <w:t xml:space="preserve"> liste les contenus disponibles </w:t>
-      </w:r>
-      <w:r>
-        <w:t>(fig. 1)</w:t>
-      </w:r>
-      <w:r>
-        <w:t>;</w:t>
+        <w:t xml:space="preserve">Les utilisateurs voient </w:t>
+      </w:r>
+      <w:r>
+        <w:t>c</w:t>
+      </w:r>
+      <w:r>
+        <w:t xml:space="preserve">e réseau </w:t>
+      </w:r>
+      <w:r>
+        <w:t xml:space="preserve">sur leur tablette ou ordinateur </w:t>
+      </w:r>
+      <w:r>
+        <w:t>et s’y connectent</w:t>
+      </w:r>
+      <w:r>
+        <w:t> ;</w:t>
       </w:r>
     </w:p>
     <w:p>
@@ -305,6 +244,33 @@
         </w:numPr>
       </w:pPr>
       <w:r>
+        <w:t>Leur navigateur</w:t>
+      </w:r>
+      <w:r>
+        <w:t xml:space="preserve"> web les dirige</w:t>
+      </w:r>
+      <w:r>
+        <w:t xml:space="preserve"> vers la page d’accueil du Hotspot qui</w:t>
+      </w:r>
+      <w:r>
+        <w:t xml:space="preserve"> liste les contenus disponibles </w:t>
+      </w:r>
+      <w:r>
+        <w:t>(fig. 1)</w:t>
+      </w:r>
+      <w:r>
+        <w:t>;</w:t>
+      </w:r>
+    </w:p>
+    <w:p>
+      <w:pPr>
+        <w:pStyle w:val="ListParagraph"/>
+        <w:numPr>
+          <w:ilvl w:val="0"/>
+          <w:numId w:val="1"/>
+        </w:numPr>
+      </w:pPr>
+      <w:r>
         <w:t>C</w:t>
       </w:r>
       <w:r>
@@ -314,32 +280,13 @@
         <w:t>ce qu’on trouverait</w:t>
       </w:r>
       <w:r>
-        <w:t xml:space="preserve"> sur Internet. Sur le </w:t>
-      </w:r>
-      <w:proofErr w:type="spellStart"/>
-      <w:r>
-        <w:t>Hotspot</w:t>
-      </w:r>
-      <w:proofErr w:type="spellEnd"/>
-      <w:r>
-        <w:t xml:space="preserve">, ils sont </w:t>
+        <w:t xml:space="preserve"> sur Internet. Sur le Hotspot, ils sont </w:t>
       </w:r>
       <w:r>
         <w:t>disponibles</w:t>
       </w:r>
       <w:r>
-        <w:t xml:space="preserve"> sans que ni l’utilisateur ni le </w:t>
-      </w:r>
-      <w:proofErr w:type="spellStart"/>
-      <w:r>
-        <w:t>RaspberryPi</w:t>
-      </w:r>
-      <w:proofErr w:type="spellEnd"/>
-      <w:r>
-        <w:t xml:space="preserve"> </w:t>
-      </w:r>
-      <w:r>
-        <w:t xml:space="preserve">ne soient connectés à Internet car les contenus ont été copiés sur la carte </w:t>
+        <w:t xml:space="preserve"> sans que ni l’utilisateur ni le RaspberryPi ne soient connectés à Internet car les contenus ont été copiés sur la carte </w:t>
       </w:r>
       <w:r>
         <w:t>SD</w:t>
@@ -362,6 +309,7 @@
           <w:noProof/>
           <w:lang w:eastAsia="fr-FR"/>
         </w:rPr>
+        <w:lastRenderedPageBreak/>
         <w:drawing>
           <wp:inline distT="0" distB="0" distL="0" distR="0" wp14:anchorId="5AE0D4F4" wp14:editId="7E568840">
             <wp:extent cx="5275162" cy="3975672"/>
@@ -410,15 +358,7 @@
         <w:jc w:val="center"/>
       </w:pPr>
       <w:r>
-        <w:t xml:space="preserve">Fig. 1 : Exemple de page d’accueil du </w:t>
-      </w:r>
-      <w:proofErr w:type="spellStart"/>
-      <w:r>
-        <w:t>hotspot</w:t>
-      </w:r>
-      <w:proofErr w:type="spellEnd"/>
-      <w:r>
-        <w:t xml:space="preserve"> une fois installé</w:t>
+        <w:t>Fig. 1 : Exemple de page d’accueil du hotspot une fois installé</w:t>
       </w:r>
     </w:p>
     <w:p>
@@ -426,7 +366,6 @@
         <w:pStyle w:val="Heading1"/>
       </w:pPr>
       <w:r>
-        <w:lastRenderedPageBreak/>
         <w:t>Configuration minimale requise</w:t>
       </w:r>
     </w:p>
@@ -444,15 +383,7 @@
         </w:numPr>
       </w:pPr>
       <w:r>
-        <w:t xml:space="preserve">Windows 7/8/10, Linux ou </w:t>
-      </w:r>
-      <w:proofErr w:type="spellStart"/>
-      <w:r>
-        <w:t>macOS</w:t>
-      </w:r>
-      <w:proofErr w:type="spellEnd"/>
-      <w:r>
-        <w:t xml:space="preserve"> (10.12+) ;</w:t>
+        <w:t>Windows 7/8/10, Linux ou macOS (10.12+) ;</w:t>
       </w:r>
     </w:p>
     <w:p>
@@ -464,15 +395,7 @@
         </w:numPr>
       </w:pPr>
       <w:r>
-        <w:t>Un compte Administrateur sur l’ordinateur (</w:t>
-      </w:r>
-      <w:proofErr w:type="spellStart"/>
-      <w:r>
-        <w:t>ie</w:t>
-      </w:r>
-      <w:proofErr w:type="spellEnd"/>
-      <w:r>
-        <w:t xml:space="preserve"> les droits </w:t>
+        <w:t xml:space="preserve">Un compte Administrateur sur l’ordinateur (ie les droits </w:t>
       </w:r>
       <w:r>
         <w:t>pour l’</w:t>
@@ -587,30 +510,14 @@
     <w:p/>
     <w:p>
       <w:r>
-        <w:t xml:space="preserve">Il est à noter que </w:t>
-      </w:r>
-      <w:proofErr w:type="spellStart"/>
-      <w:r>
-        <w:t>Kiwix</w:t>
-      </w:r>
-      <w:proofErr w:type="spellEnd"/>
+        <w:t xml:space="preserve">Il est à noter que Kiwix Hotspot permet </w:t>
+      </w:r>
+      <w:r>
+        <w:t>de choisir ses contenus et d’exporter la liste dans un fichier .JSON</w:t>
+      </w:r>
       <w:r>
         <w:t xml:space="preserve"> </w:t>
       </w:r>
-      <w:proofErr w:type="spellStart"/>
-      <w:r>
-        <w:t>Hotspot</w:t>
-      </w:r>
-      <w:proofErr w:type="spellEnd"/>
-      <w:r>
-        <w:t xml:space="preserve"> permet </w:t>
-      </w:r>
-      <w:r>
-        <w:t>de choisir ses contenus et d’exporter la liste dans un fichier .JSON</w:t>
-      </w:r>
-      <w:r>
-        <w:t xml:space="preserve"> </w:t>
-      </w:r>
       <w:r>
         <w:t>que l’on  pourra envoyer</w:t>
       </w:r>
@@ -632,25 +539,13 @@
         <w:pStyle w:val="Heading1"/>
       </w:pPr>
       <w:r>
+        <w:lastRenderedPageBreak/>
         <w:t>Installation</w:t>
       </w:r>
     </w:p>
     <w:p>
-      <w:proofErr w:type="spellStart"/>
-      <w:r>
-        <w:t>Kiwix</w:t>
-      </w:r>
-      <w:proofErr w:type="spellEnd"/>
-      <w:r>
-        <w:t xml:space="preserve"> </w:t>
-      </w:r>
-      <w:proofErr w:type="spellStart"/>
-      <w:r>
-        <w:t>Hotspot</w:t>
-      </w:r>
-      <w:proofErr w:type="spellEnd"/>
-      <w:r>
-        <w:t xml:space="preserve"> se télécharge depuis </w:t>
+      <w:r>
+        <w:t xml:space="preserve">Kiwix Hotspot se télécharge depuis </w:t>
       </w:r>
       <w:hyperlink r:id="rId8" w:history="1">
         <w:r>
@@ -663,39 +558,7 @@
     </w:p>
     <w:p>
       <w:r>
-        <w:t>(</w:t>
-      </w:r>
-      <w:proofErr w:type="gramStart"/>
-      <w:r>
-        <w:t>fichiers</w:t>
-      </w:r>
-      <w:proofErr w:type="gramEnd"/>
-      <w:r>
-        <w:t xml:space="preserve"> .</w:t>
-      </w:r>
-      <w:proofErr w:type="spellStart"/>
-      <w:r>
-        <w:t>dmg</w:t>
-      </w:r>
-      <w:proofErr w:type="spellEnd"/>
-      <w:r>
-        <w:t xml:space="preserve"> pour </w:t>
-      </w:r>
-      <w:proofErr w:type="spellStart"/>
-      <w:r>
-        <w:t>macOS</w:t>
-      </w:r>
-      <w:proofErr w:type="spellEnd"/>
-      <w:r>
-        <w:t> ; .</w:t>
-      </w:r>
-      <w:proofErr w:type="spellStart"/>
-      <w:r>
-        <w:t>exe</w:t>
-      </w:r>
-      <w:proofErr w:type="spellEnd"/>
-      <w:r>
-        <w:t xml:space="preserve"> pour Windows). </w:t>
+        <w:t xml:space="preserve">(fichiers .dmg pour macOS ; .exe pour Windows). </w:t>
       </w:r>
       <w:r>
         <w:t>Pour Windows, il n’y a pas d’installation proprement dite ; le fichier téléchargé est le logiciel.</w:t>
@@ -713,28 +576,16 @@
         <w:t>confirmer</w:t>
       </w:r>
       <w:r>
-        <w:t xml:space="preserve"> l’autorisation </w:t>
-      </w:r>
-      <w:r>
-        <w:t>d’effectuer des modifications</w:t>
-      </w:r>
-      <w:r>
-        <w:t xml:space="preserve"> </w:t>
-      </w:r>
-      <w:r>
-        <w:t xml:space="preserve">sur votre système. </w:t>
+        <w:t xml:space="preserve"> l’autorisation d’effectuer des modifications</w:t>
+      </w:r>
+      <w:r>
+        <w:t xml:space="preserve"> sur votre système. </w:t>
       </w:r>
       <w:r>
         <w:t>C</w:t>
       </w:r>
       <w:r>
-        <w:t xml:space="preserve">es droits sont </w:t>
-      </w:r>
-      <w:r>
-        <w:t>nécessaires</w:t>
-      </w:r>
-      <w:r>
-        <w:t xml:space="preserve"> pour écrire les fichiers sur la carte SD, il faut donc accepter.</w:t>
+        <w:t>es droits sont nécessaires pour écrire les fichiers sur la carte SD, il faut donc accepter.</w:t>
       </w:r>
     </w:p>
     <w:p>
@@ -742,13 +593,8 @@
         <w:pStyle w:val="Heading1"/>
       </w:pPr>
       <w:r>
-        <w:t xml:space="preserve">Personnaliser son </w:t>
-      </w:r>
-      <w:proofErr w:type="spellStart"/>
-      <w:r>
-        <w:t>Hotspot</w:t>
-      </w:r>
-      <w:proofErr w:type="spellEnd"/>
+        <w:t>Personnaliser son Hotspot</w:t>
+      </w:r>
     </w:p>
     <w:p>
       <w:r>
@@ -767,15 +613,7 @@
         </w:numPr>
       </w:pPr>
       <w:r>
-        <w:t xml:space="preserve">Le nom du réseau </w:t>
-      </w:r>
-      <w:proofErr w:type="spellStart"/>
-      <w:r>
-        <w:t>WiFi</w:t>
-      </w:r>
-      <w:proofErr w:type="spellEnd"/>
-      <w:r>
-        <w:t xml:space="preserve"> </w:t>
+        <w:t xml:space="preserve">Le nom du réseau WiFi </w:t>
       </w:r>
       <w:r>
         <w:t>auquel les utilisateurs se connecteront ;</w:t>
@@ -796,15 +634,7 @@
         <w:t xml:space="preserve"> mot de passe </w:t>
       </w:r>
       <w:r>
-        <w:t xml:space="preserve">au réseau </w:t>
-      </w:r>
-      <w:proofErr w:type="spellStart"/>
-      <w:r>
-        <w:t>WiFi</w:t>
-      </w:r>
-      <w:proofErr w:type="spellEnd"/>
-      <w:r>
-        <w:t> </w:t>
+        <w:t>au réseau WiFi </w:t>
       </w:r>
       <w:r>
         <w:t xml:space="preserve"> ou </w:t>
@@ -828,13 +658,8 @@
         </w:numPr>
       </w:pPr>
       <w:r>
-        <w:t xml:space="preserve">La langue utilisée par la page d’accueil du </w:t>
-      </w:r>
-      <w:proofErr w:type="spellStart"/>
-      <w:r>
-        <w:t>Hotspot</w:t>
-      </w:r>
-      <w:proofErr w:type="spellEnd"/>
+        <w:t>La langue utilisée par la page d’accueil du Hotspot</w:t>
+      </w:r>
       <w:r>
         <w:t xml:space="preserve"> (français, anglais, arabe, </w:t>
       </w:r>
@@ -860,15 +685,7 @@
         </w:numPr>
       </w:pPr>
       <w:r>
-        <w:t xml:space="preserve">Le fuseau horaire utilisé par le </w:t>
-      </w:r>
-      <w:proofErr w:type="spellStart"/>
-      <w:r>
-        <w:t>HotSpot</w:t>
-      </w:r>
-      <w:proofErr w:type="spellEnd"/>
-      <w:r>
-        <w:t xml:space="preserve"> (utile pour les outils affichant des informations datées).</w:t>
+        <w:t>Le fuseau horaire utilisé par le HotSpot (utile pour les outils affichant des informations datées).</w:t>
       </w:r>
     </w:p>
     <w:p>
@@ -880,15 +697,7 @@
         </w:numPr>
       </w:pPr>
       <w:r>
-        <w:t xml:space="preserve">Le logo affiché sur la page d’accueil du </w:t>
-      </w:r>
-      <w:proofErr w:type="spellStart"/>
-      <w:r>
-        <w:t>HotSpot</w:t>
-      </w:r>
-      <w:proofErr w:type="spellEnd"/>
-      <w:r>
-        <w:t>.</w:t>
+        <w:t>Le logo affiché sur la page d’accueil du HotSpot.</w:t>
       </w:r>
     </w:p>
     <w:p>
@@ -1020,38 +829,17 @@
       <w:pPr>
         <w:pStyle w:val="Heading3"/>
       </w:pPr>
-      <w:proofErr w:type="spellStart"/>
       <w:r>
         <w:lastRenderedPageBreak/>
-        <w:t>Hotspot</w:t>
-      </w:r>
-      <w:proofErr w:type="spellEnd"/>
-      <w:r>
-        <w:t xml:space="preserve"> Name</w:t>
-      </w:r>
-    </w:p>
-    <w:p>
-      <w:r>
-        <w:t xml:space="preserve">Le nom du </w:t>
-      </w:r>
-      <w:proofErr w:type="spellStart"/>
-      <w:r>
-        <w:t>Hotspot</w:t>
-      </w:r>
-      <w:proofErr w:type="spellEnd"/>
-      <w:r>
-        <w:t> : i</w:t>
-      </w:r>
-      <w:r>
-        <w:t xml:space="preserve">l sera utilisé à la fois comme nom de réseau </w:t>
-      </w:r>
-      <w:proofErr w:type="spellStart"/>
-      <w:r>
-        <w:t>WiFi</w:t>
-      </w:r>
-      <w:proofErr w:type="spellEnd"/>
-      <w:r>
-        <w:t>, et comme adresse d’accès.</w:t>
+        <w:t>Hotspot Name</w:t>
+      </w:r>
+    </w:p>
+    <w:p>
+      <w:r>
+        <w:t>Le nom du Hotspot : i</w:t>
+      </w:r>
+      <w:r>
+        <w:t>l sera utilisé à la fois comme nom de réseau WiFi, et comme adresse d’accès.</w:t>
       </w:r>
     </w:p>
     <w:p>
@@ -1062,37 +850,13 @@
         <w:t xml:space="preserve">laissant </w:t>
       </w:r>
       <w:r>
-        <w:t>« </w:t>
-      </w:r>
-      <w:proofErr w:type="spellStart"/>
-      <w:r>
-        <w:t>Kiwix</w:t>
-      </w:r>
-      <w:proofErr w:type="spellEnd"/>
-      <w:r>
-        <w:t> », l</w:t>
+        <w:t>« Kiwix », l</w:t>
       </w:r>
       <w:r>
         <w:t>e</w:t>
       </w:r>
       <w:r>
-        <w:t xml:space="preserve"> </w:t>
-      </w:r>
-      <w:proofErr w:type="spellStart"/>
-      <w:r>
-        <w:t>hotspot</w:t>
-      </w:r>
-      <w:proofErr w:type="spellEnd"/>
-      <w:r>
-        <w:t xml:space="preserve"> créera lors de l’allumage du </w:t>
-      </w:r>
-      <w:proofErr w:type="spellStart"/>
-      <w:r>
-        <w:t>RaspberryPi</w:t>
-      </w:r>
-      <w:proofErr w:type="spellEnd"/>
-      <w:r>
-        <w:t xml:space="preserve"> un réseau wifi avec ce nom. Les </w:t>
+        <w:t xml:space="preserve"> hotspot créera lors de l’allumage du RaspberryPi un réseau wifi avec ce nom. Les </w:t>
       </w:r>
       <w:r>
         <w:t xml:space="preserve"> utilisateurs </w:t>
@@ -1120,13 +884,8 @@
       <w:r>
         <w:t xml:space="preserve"> (sans www). En choisissant « </w:t>
       </w:r>
-      <w:proofErr w:type="spellStart"/>
-      <w:r>
-        <w:t>ecole</w:t>
-      </w:r>
-      <w:proofErr w:type="spellEnd"/>
-      <w:r>
-        <w:t xml:space="preserve"> </w:t>
+      <w:r>
+        <w:t xml:space="preserve">ecole </w:t>
       </w:r>
       <w:r>
         <w:t xml:space="preserve">» on aurait </w:t>
@@ -1148,11 +907,9 @@
       <w:pPr>
         <w:pStyle w:val="Heading3"/>
       </w:pPr>
-      <w:proofErr w:type="spellStart"/>
       <w:r>
         <w:t>Favicon</w:t>
       </w:r>
-      <w:proofErr w:type="spellEnd"/>
       <w:r>
         <w:t xml:space="preserve"> (optionnel)</w:t>
       </w:r>
@@ -1227,15 +984,7 @@
         <w:t>Fonctionnalité avancée</w:t>
       </w:r>
       <w:r>
-        <w:t xml:space="preserve">, elle permet de sélectionner une image (au format PNG ou ICO) qui s’affichera dans la barre d’adresse ou l’onglet du navigateur pour permettre à l’utilisateur de repérer plus facilement la page d’accueil du </w:t>
-      </w:r>
-      <w:proofErr w:type="spellStart"/>
-      <w:r>
-        <w:t>Hotspot</w:t>
-      </w:r>
-      <w:proofErr w:type="spellEnd"/>
-      <w:r>
-        <w:t>.</w:t>
+        <w:t>, elle permet de sélectionner une image (au format PNG ou ICO) qui s’affichera dans la barre d’adresse ou l’onglet du navigateur pour permettre à l’utilisateur de repérer plus facilement la page d’accueil du Hotspot.</w:t>
       </w:r>
     </w:p>
     <w:p/>
@@ -1255,23 +1004,7 @@
         <w:t>P</w:t>
       </w:r>
       <w:r>
-        <w:t xml:space="preserve">ermet de sélectionner une image (format PNG) qui sera affichée en lieu et place du logo </w:t>
-      </w:r>
-      <w:proofErr w:type="spellStart"/>
-      <w:r>
-        <w:t>Kiwix</w:t>
-      </w:r>
-      <w:proofErr w:type="spellEnd"/>
-      <w:r>
-        <w:t xml:space="preserve"> en haut de la page d’accueil du </w:t>
-      </w:r>
-      <w:proofErr w:type="spellStart"/>
-      <w:r>
-        <w:t>Hotspot</w:t>
-      </w:r>
-      <w:proofErr w:type="spellEnd"/>
-      <w:r>
-        <w:t>.</w:t>
+        <w:t>ermet de sélectionner une image (format PNG) qui sera affichée en lieu et place du logo Kiwix en haut de la page d’accueil du Hotspot.</w:t>
       </w:r>
     </w:p>
     <w:p/>
@@ -1294,15 +1027,7 @@
         <w:t>Fonctionnalité avancée</w:t>
       </w:r>
       <w:r>
-        <w:t xml:space="preserve">, elle permet de sélectionner un fichier au format CSS permettant une plus grande personnalisation graphique de la page d’accueil du </w:t>
-      </w:r>
-      <w:proofErr w:type="spellStart"/>
-      <w:r>
-        <w:t>Hotspot</w:t>
-      </w:r>
-      <w:proofErr w:type="spellEnd"/>
-      <w:r>
-        <w:t> ; notamment en changeant ses couleurs.</w:t>
+        <w:t>, elle permet de sélectionner un fichier au format CSS permettant une plus grande personnalisation graphique de la page d’accueil du Hotspot ; notamment en changeant ses couleurs.</w:t>
       </w:r>
     </w:p>
     <w:p/>
@@ -1310,23 +1035,13 @@
       <w:pPr>
         <w:pStyle w:val="Heading3"/>
       </w:pPr>
-      <w:proofErr w:type="spellStart"/>
       <w:r>
         <w:t>Language</w:t>
       </w:r>
-      <w:proofErr w:type="spellEnd"/>
-    </w:p>
-    <w:p>
-      <w:r>
-        <w:t xml:space="preserve">Sélectionne la langue de la page d’accueil du </w:t>
-      </w:r>
-      <w:proofErr w:type="spellStart"/>
-      <w:r>
-        <w:t>Hotspot</w:t>
-      </w:r>
-      <w:proofErr w:type="spellEnd"/>
-      <w:r>
-        <w:t>.</w:t>
+    </w:p>
+    <w:p>
+      <w:r>
+        <w:t>Sélectionne la langue de la page d’accueil du Hotspot.</w:t>
       </w:r>
     </w:p>
     <w:p/>
@@ -1335,33 +1050,12 @@
         <w:pStyle w:val="Heading3"/>
       </w:pPr>
       <w:r>
-        <w:t xml:space="preserve">Open </w:t>
-      </w:r>
-      <w:proofErr w:type="spellStart"/>
-      <w:r>
-        <w:t>WiFi</w:t>
-      </w:r>
-      <w:proofErr w:type="spellEnd"/>
-    </w:p>
-    <w:p>
-      <w:r>
-        <w:t xml:space="preserve">Ce sélecteur permet de choisir si le réseau </w:t>
-      </w:r>
-      <w:proofErr w:type="spellStart"/>
-      <w:r>
-        <w:t>WiFi</w:t>
-      </w:r>
-      <w:proofErr w:type="spellEnd"/>
-      <w:r>
-        <w:t xml:space="preserve"> du </w:t>
-      </w:r>
-      <w:proofErr w:type="spellStart"/>
-      <w:r>
-        <w:t>Hotspot</w:t>
-      </w:r>
-      <w:proofErr w:type="spellEnd"/>
-      <w:r>
-        <w:t xml:space="preserve"> sera ouvert (sans mot de passe) ou non.</w:t>
+        <w:t>Open WiFi</w:t>
+      </w:r>
+    </w:p>
+    <w:p>
+      <w:r>
+        <w:t>Ce sélecteur permet de choisir si le réseau WiFi du Hotspot sera ouvert (sans mot de passe) ou non.</w:t>
       </w:r>
     </w:p>
     <w:p>
@@ -1436,15 +1130,7 @@
         <w:t>OFF</w:t>
       </w:r>
       <w:r>
-        <w:t xml:space="preserve">, un champ de texte vous permettra de saisir un mot de passe pour le réseau </w:t>
-      </w:r>
-      <w:proofErr w:type="spellStart"/>
-      <w:r>
-        <w:t>WiFi</w:t>
-      </w:r>
-      <w:proofErr w:type="spellEnd"/>
-      <w:r>
-        <w:t>.</w:t>
+        <w:t>, un champ de texte vous permettra de saisir un mot de passe pour le réseau WiFi.</w:t>
       </w:r>
     </w:p>
     <w:p/>
@@ -1453,13 +1139,8 @@
         <w:pStyle w:val="Heading3"/>
       </w:pPr>
       <w:r>
-        <w:t xml:space="preserve">Admin Login et Admin </w:t>
-      </w:r>
-      <w:proofErr w:type="spellStart"/>
-      <w:r>
-        <w:t>Password</w:t>
-      </w:r>
-      <w:proofErr w:type="spellEnd"/>
+        <w:t>Admin Login et Admin Password</w:t>
+      </w:r>
     </w:p>
     <w:p>
       <w:r>
@@ -1480,15 +1161,7 @@
         <w:t>interactifs</w:t>
       </w:r>
       <w:r>
-        <w:t xml:space="preserve">. Il est notamment nécessaire pour ajouter des fichiers dans </w:t>
-      </w:r>
-      <w:proofErr w:type="spellStart"/>
-      <w:r>
-        <w:t>EduPi</w:t>
-      </w:r>
-      <w:proofErr w:type="spellEnd"/>
-      <w:r>
-        <w:t>.</w:t>
+        <w:t>. Il est notamment nécessaire pour ajouter des fichiers dans EduPi.</w:t>
       </w:r>
     </w:p>
     <w:p/>
@@ -1496,11 +1169,9 @@
       <w:pPr>
         <w:pStyle w:val="Heading3"/>
       </w:pPr>
-      <w:proofErr w:type="spellStart"/>
       <w:r>
         <w:t>Timezone</w:t>
       </w:r>
-      <w:proofErr w:type="spellEnd"/>
       <w:r>
         <w:t xml:space="preserve"> (optionnel)</w:t>
       </w:r>
@@ -1513,28 +1184,12 @@
         <w:t xml:space="preserve"> de sélectionner l</w:t>
       </w:r>
       <w:r>
-        <w:t xml:space="preserve">e fuseau horaire du </w:t>
-      </w:r>
-      <w:proofErr w:type="spellStart"/>
-      <w:r>
-        <w:t>Hotspot</w:t>
-      </w:r>
-      <w:proofErr w:type="spellEnd"/>
-      <w:r>
-        <w:t>.</w:t>
-      </w:r>
-    </w:p>
-    <w:p>
-      <w:r>
-        <w:t xml:space="preserve">Choisissez en fonction du lieu d’installation du </w:t>
-      </w:r>
-      <w:proofErr w:type="spellStart"/>
-      <w:r>
-        <w:t>Hotspot</w:t>
-      </w:r>
-      <w:proofErr w:type="spellEnd"/>
-      <w:r>
-        <w:t>.</w:t>
+        <w:t>e fuseau horaire du Hotspot.</w:t>
+      </w:r>
+    </w:p>
+    <w:p>
+      <w:r>
+        <w:t>Choisissez en fonction du lieu d’installation du Hotspot.</w:t>
       </w:r>
     </w:p>
     <w:p>
@@ -1553,14 +1208,12 @@
       <w:r>
         <w:t xml:space="preserve">: Le </w:t>
       </w:r>
-      <w:proofErr w:type="spellStart"/>
       <w:r>
         <w:rPr>
           <w:i/>
         </w:rPr>
         <w:t>RaspberryPi</w:t>
       </w:r>
-      <w:proofErr w:type="spellEnd"/>
       <w:r>
         <w:t xml:space="preserve"> ne disposant pas d’horloge interne, si celui-ci n’est pas connecté à Internet une fois déployé (configuration la plus probable), ses dates et heures internes seront décalés.</w:t>
       </w:r>
@@ -1589,13 +1242,8 @@
       <w:pPr>
         <w:pStyle w:val="Heading3"/>
       </w:pPr>
-      <w:proofErr w:type="spellStart"/>
-      <w:r>
-        <w:t>Build</w:t>
-      </w:r>
-      <w:proofErr w:type="spellEnd"/>
-      <w:r>
-        <w:t xml:space="preserve"> Path</w:t>
+      <w:r>
+        <w:t>Build Path</w:t>
       </w:r>
     </w:p>
     <w:p>
@@ -1626,15 +1274,7 @@
         <w:t>image</w:t>
       </w:r>
       <w:r>
-        <w:t xml:space="preserve"> du </w:t>
-      </w:r>
-      <w:proofErr w:type="spellStart"/>
-      <w:r>
-        <w:t>Hotspot</w:t>
-      </w:r>
-      <w:proofErr w:type="spellEnd"/>
-      <w:r>
-        <w:t> ; c’est à dire le fichier contenant l’intégralité de la carte à écrire.</w:t>
+        <w:t xml:space="preserve"> du Hotspot ; c’est à dire le fichier contenant l’intégralité de la carte à écrire.</w:t>
       </w:r>
     </w:p>
     <w:p>
@@ -1745,7 +1385,6 @@
     <w:p/>
     <w:p/>
     <w:p>
-      <w:proofErr w:type="spellStart"/>
       <w:r>
         <w:t>W</w:t>
       </w:r>
@@ -1753,45 +1392,19 @@
         <w:rPr>
           <w:i/>
         </w:rPr>
-        <w:t>ipe</w:t>
-      </w:r>
-      <w:proofErr w:type="spellEnd"/>
+        <w:t xml:space="preserve">ipe </w:t>
+      </w:r>
+      <w:r>
+        <w:t xml:space="preserve">effacera tous les fichiers, tandis que </w:t>
+      </w:r>
       <w:r>
         <w:rPr>
           <w:i/>
         </w:rPr>
-        <w:t xml:space="preserve"> </w:t>
-      </w:r>
-      <w:r>
-        <w:t>effac</w:t>
-      </w:r>
-      <w:bookmarkStart w:id="0" w:name="_GoBack"/>
-      <w:bookmarkEnd w:id="0"/>
-      <w:r>
-        <w:t xml:space="preserve">era tous les fichiers, tandis que </w:t>
-      </w:r>
-      <w:r>
-        <w:rPr>
-          <w:i/>
-        </w:rPr>
-        <w:t>C</w:t>
-      </w:r>
-      <w:r>
-        <w:rPr>
-          <w:i/>
-        </w:rPr>
-        <w:t>lean</w:t>
-      </w:r>
-      <w:r>
-        <w:t xml:space="preserve"> procèdera à des suppressions intelligentes, en effaçant uniquement les fichiers obsolètes et dont il existe une version plus récente sur les serveurs de </w:t>
-      </w:r>
-      <w:proofErr w:type="spellStart"/>
-      <w:r>
-        <w:t>Kiwix</w:t>
-      </w:r>
-      <w:proofErr w:type="spellEnd"/>
-      <w:r>
-        <w:t>.</w:t>
+        <w:t>Clean</w:t>
+      </w:r>
+      <w:r>
+        <w:t xml:space="preserve"> procèdera à des suppressions intelligentes, en effaçant uniquement les fichiers obsolètes et dont il existe une version plus récente sur les serveurs de Kiwix.</w:t>
       </w:r>
     </w:p>
     <w:p>
@@ -1807,13 +1420,8 @@
         <w:t>Output</w:t>
       </w:r>
       <w:r>
-        <w:t xml:space="preserve">, SD </w:t>
-      </w:r>
-      <w:proofErr w:type="spellStart"/>
-      <w:r>
-        <w:t>card</w:t>
-      </w:r>
-      <w:proofErr w:type="spellEnd"/>
+        <w:t>, SD card</w:t>
+      </w:r>
       <w:r>
         <w:t xml:space="preserve"> et File Size</w:t>
       </w:r>
@@ -1822,16 +1430,11 @@
       <w:r>
         <w:t xml:space="preserve">Permet de choisir la carte </w:t>
       </w:r>
-      <w:proofErr w:type="spellStart"/>
       <w:r>
         <w:t>micro</w:t>
       </w:r>
       <w:r>
-        <w:t>SD</w:t>
-      </w:r>
-      <w:proofErr w:type="spellEnd"/>
-      <w:r>
-        <w:t xml:space="preserve"> à écrire à la fin du processus ou bien de choisir de ne pas écrire sur une carte mais uniquement dans un fichier</w:t>
+        <w:t>SD à écrire à la fin du processus ou bien de choisir de ne pas écrire sur une carte mais uniquement dans un fichier</w:t>
       </w:r>
       <w:r>
         <w:t xml:space="preserve"> sur votre ordinateur</w:t>
@@ -1927,14 +1530,12 @@
       <w:r>
         <w:t xml:space="preserve">Le bouton </w:t>
       </w:r>
-      <w:proofErr w:type="spellStart"/>
       <w:r>
         <w:rPr>
           <w:i/>
         </w:rPr>
         <w:t>Refresh</w:t>
       </w:r>
-      <w:proofErr w:type="spellEnd"/>
       <w:r>
         <w:t xml:space="preserve"> permet de mettre à jour la liste des cartes disponibles</w:t>
       </w:r>
@@ -2090,15 +1691,7 @@
         <w:t>image</w:t>
       </w:r>
       <w:r>
-        <w:t xml:space="preserve">, et qui correspond à la taille de la carte </w:t>
-      </w:r>
-      <w:proofErr w:type="spellStart"/>
-      <w:r>
-        <w:t>microSD</w:t>
-      </w:r>
-      <w:proofErr w:type="spellEnd"/>
-      <w:r>
-        <w:t xml:space="preserve"> que vous souhaitez utiliser</w:t>
+        <w:t>, et qui correspond à la taille de la carte microSD que vous souhaitez utiliser</w:t>
       </w:r>
       <w:r>
         <w:t xml:space="preserve">. </w:t>
@@ -2111,28 +1704,15 @@
         <w:pStyle w:val="Heading3"/>
       </w:pPr>
       <w:r>
-        <w:t xml:space="preserve">Free </w:t>
-      </w:r>
-      <w:proofErr w:type="spellStart"/>
-      <w:r>
-        <w:t>Space</w:t>
-      </w:r>
-      <w:proofErr w:type="spellEnd"/>
+        <w:t>Free Space</w:t>
+      </w:r>
     </w:p>
     <w:p>
       <w:r>
         <w:t xml:space="preserve">Cet espace indique la quantité d’espace disponible pour les contenus, au sein </w:t>
       </w:r>
       <w:r>
-        <w:t xml:space="preserve">de la carte </w:t>
-      </w:r>
-      <w:proofErr w:type="spellStart"/>
-      <w:r>
-        <w:t>microSD</w:t>
-      </w:r>
-      <w:proofErr w:type="spellEnd"/>
-      <w:r>
-        <w:t xml:space="preserve"> qui sera créée</w:t>
+        <w:t>de la carte microSD qui sera créée</w:t>
       </w:r>
       <w:r>
         <w:t>.</w:t>
@@ -2163,16 +1743,11 @@
       <w:r>
         <w:t xml:space="preserve">La taille de la carte </w:t>
       </w:r>
-      <w:proofErr w:type="spellStart"/>
       <w:r>
         <w:t>micro</w:t>
       </w:r>
       <w:r>
-        <w:t>SD</w:t>
-      </w:r>
-      <w:proofErr w:type="spellEnd"/>
-      <w:r>
-        <w:t xml:space="preserve"> sélectionnée</w:t>
+        <w:t>SD sélectionnée</w:t>
       </w:r>
       <w:r>
         <w:t> ;</w:t>
@@ -2237,11 +1812,9 @@
       <w:pPr>
         <w:pStyle w:val="Heading3"/>
       </w:pPr>
-      <w:proofErr w:type="spellStart"/>
       <w:r>
         <w:t>EduPi</w:t>
       </w:r>
-      <w:proofErr w:type="spellEnd"/>
     </w:p>
     <w:p>
       <w:r>
@@ -2305,21 +1878,8 @@
           </wp:anchor>
         </w:drawing>
       </w:r>
-      <w:proofErr w:type="spellStart"/>
-      <w:r>
-        <w:t>EduPi</w:t>
-      </w:r>
-      <w:proofErr w:type="spellEnd"/>
-      <w:r>
-        <w:t xml:space="preserve"> est un outil interactif permettant à l’administrateur de partager des fichiers. Il ne consomme pas d’espace disque car c’est l’administrateur qui ajoutera des fichiers sur le </w:t>
-      </w:r>
-      <w:proofErr w:type="spellStart"/>
-      <w:r>
-        <w:t>Hotspot</w:t>
-      </w:r>
-      <w:proofErr w:type="spellEnd"/>
-      <w:r>
-        <w:t xml:space="preserve"> déployé.</w:t>
+      <w:r>
+        <w:t>EduPi est un outil interactif permettant à l’administrateur de partager des fichiers. Il ne consomme pas d’espace disque car c’est l’administrateur qui ajoutera des fichiers sur le Hotspot déployé.</w:t>
       </w:r>
     </w:p>
     <w:p/>
@@ -2328,30 +1888,14 @@
       <w:r>
         <w:t xml:space="preserve">En l’activant, une nouvelle option, </w:t>
       </w:r>
-      <w:proofErr w:type="spellStart"/>
       <w:r>
         <w:rPr>
           <w:i/>
         </w:rPr>
-        <w:t>EduPi</w:t>
-      </w:r>
-      <w:proofErr w:type="spellEnd"/>
-      <w:r>
-        <w:rPr>
-          <w:i/>
-        </w:rPr>
-        <w:t xml:space="preserve"> Initial Data</w:t>
-      </w:r>
-      <w:r>
-        <w:t xml:space="preserve"> apparaît. Celle-ci permet de fournir un fichier ZIP contenant une arborescence à importer dans </w:t>
-      </w:r>
-      <w:proofErr w:type="spellStart"/>
-      <w:r>
-        <w:t>EduPi</w:t>
-      </w:r>
-      <w:proofErr w:type="spellEnd"/>
-      <w:r>
-        <w:t xml:space="preserve"> dès la création de l’</w:t>
+        <w:t>EduPi Initial Data</w:t>
+      </w:r>
+      <w:r>
+        <w:t xml:space="preserve"> apparaît. Celle-ci permet de fournir un fichier ZIP contenant une arborescence à importer dans EduPi dès la création de l’</w:t>
       </w:r>
       <w:r>
         <w:rPr>
@@ -2413,15 +1957,7 @@
         <w:t>s</w:t>
       </w:r>
       <w:r>
-        <w:t xml:space="preserve"> par l’administrateur du </w:t>
-      </w:r>
-      <w:proofErr w:type="spellStart"/>
-      <w:r>
-        <w:t>Hotspot</w:t>
-      </w:r>
-      <w:proofErr w:type="spellEnd"/>
-      <w:r>
-        <w:t>.</w:t>
+        <w:t xml:space="preserve"> par l’administrateur du Hotspot.</w:t>
       </w:r>
     </w:p>
     <w:p>
@@ -2433,96 +1969,46 @@
         </w:numPr>
       </w:pPr>
       <w:r>
-        <w:t xml:space="preserve">L’administrateur pourra supprimer ces fichiers depuis le </w:t>
-      </w:r>
-      <w:proofErr w:type="spellStart"/>
-      <w:r>
-        <w:t>Hotspot</w:t>
-      </w:r>
-      <w:proofErr w:type="spellEnd"/>
+        <w:t>L’administrateur pourra supprimer ces fichiers depuis le Hotspot.</w:t>
+      </w:r>
+    </w:p>
+    <w:p>
+      <w:pPr>
+        <w:pStyle w:val="Heading3"/>
+      </w:pPr>
+    </w:p>
+    <w:p>
+      <w:pPr>
+        <w:pStyle w:val="Heading3"/>
+      </w:pPr>
+      <w:r>
+        <w:t>KA-Lite, WikiFundi et Aflatoun</w:t>
+      </w:r>
+    </w:p>
+    <w:p>
+      <w:r>
+        <w:t>KA-Lite (Khan Academy), WikiFundi et Aflatoun sont des outils interactifs.</w:t>
+      </w:r>
+      <w:r>
+        <w:t xml:space="preserve"> </w:t>
+      </w:r>
+      <w:r>
+        <w:t xml:space="preserve">Ces options permettent de les sélectionner, pour </w:t>
+      </w:r>
+      <w:r>
+        <w:t>les langues souhaitées</w:t>
+      </w:r>
       <w:r>
         <w:t>.</w:t>
       </w:r>
     </w:p>
+    <w:p/>
     <w:p>
       <w:pPr>
         <w:pStyle w:val="Heading3"/>
       </w:pPr>
-    </w:p>
-    <w:p>
-      <w:pPr>
-        <w:pStyle w:val="Heading3"/>
-      </w:pPr>
-      <w:r>
-        <w:t xml:space="preserve">KA-Lite, </w:t>
-      </w:r>
-      <w:proofErr w:type="spellStart"/>
-      <w:r>
-        <w:t>WikiFundi</w:t>
-      </w:r>
-      <w:proofErr w:type="spellEnd"/>
-      <w:r>
-        <w:t xml:space="preserve"> et </w:t>
-      </w:r>
-      <w:proofErr w:type="spellStart"/>
-      <w:r>
-        <w:t>Aflatoun</w:t>
-      </w:r>
-      <w:proofErr w:type="spellEnd"/>
-    </w:p>
-    <w:p>
-      <w:r>
-        <w:t xml:space="preserve">KA-Lite (Khan </w:t>
-      </w:r>
-      <w:proofErr w:type="spellStart"/>
-      <w:r>
-        <w:t>Academy</w:t>
-      </w:r>
-      <w:proofErr w:type="spellEnd"/>
-      <w:r>
-        <w:t xml:space="preserve">), </w:t>
-      </w:r>
-      <w:proofErr w:type="spellStart"/>
-      <w:r>
-        <w:t>WikiFundi</w:t>
-      </w:r>
-      <w:proofErr w:type="spellEnd"/>
-      <w:r>
-        <w:t xml:space="preserve"> et </w:t>
-      </w:r>
-      <w:proofErr w:type="spellStart"/>
-      <w:r>
-        <w:t>Aflatoun</w:t>
-      </w:r>
-      <w:proofErr w:type="spellEnd"/>
-      <w:r>
-        <w:t xml:space="preserve"> sont des outils interactifs.</w:t>
-      </w:r>
-      <w:r>
-        <w:t xml:space="preserve"> </w:t>
-      </w:r>
-      <w:r>
-        <w:t xml:space="preserve">Ces options permettent de les sélectionner, pour </w:t>
-      </w:r>
-      <w:r>
-        <w:t>les langues souhaitées</w:t>
-      </w:r>
-      <w:r>
-        <w:t>.</w:t>
-      </w:r>
-    </w:p>
-    <w:p/>
-    <w:p>
-      <w:pPr>
-        <w:pStyle w:val="Heading3"/>
-      </w:pPr>
-      <w:proofErr w:type="spellStart"/>
-      <w:r>
-        <w:t>Static</w:t>
-      </w:r>
-      <w:proofErr w:type="spellEnd"/>
-      <w:r>
-        <w:t xml:space="preserve"> Content</w:t>
+      <w:r>
+        <w:t>Static Content</w:t>
       </w:r>
     </w:p>
     <w:p>
@@ -2586,14 +2072,9 @@
       <w:r>
         <w:t xml:space="preserve"> quatre </w:t>
       </w:r>
-      <w:proofErr w:type="gramStart"/>
-      <w:r>
-        <w:t xml:space="preserve">zones </w:t>
-      </w:r>
-      <w:r>
-        <w:t> :</w:t>
-      </w:r>
-      <w:proofErr w:type="gramEnd"/>
+      <w:r>
+        <w:t>zones :</w:t>
+      </w:r>
     </w:p>
     <w:p>
       <w:pPr>
@@ -2681,27 +2162,14 @@
       </w:r>
     </w:p>
     <w:p>
-      <w:pPr>
-        <w:rPr>
-          <w:noProof/>
-        </w:rPr>
-      </w:pPr>
       <w:r>
         <w:t xml:space="preserve">En cliquant sur le bouton </w:t>
       </w:r>
-      <w:proofErr w:type="spellStart"/>
       <w:r>
         <w:rPr>
           <w:i/>
         </w:rPr>
-        <w:t>Run</w:t>
-      </w:r>
-      <w:proofErr w:type="spellEnd"/>
-      <w:r>
-        <w:rPr>
-          <w:i/>
-        </w:rPr>
-        <w:t xml:space="preserve"> Installation</w:t>
+        <w:t>Run Installation</w:t>
       </w:r>
       <w:r>
         <w:t>, vous lancez le processus (long), de création de l’image et potentiellement d’écriture de celle-ci si vous avez choisi le mode carte SD.</w:t>
@@ -2788,58 +2256,38 @@
       <w:r>
         <w:t xml:space="preserve"> la quantité d’espace supplémentaire nécessaire (</w:t>
       </w:r>
-      <w:proofErr w:type="spellStart"/>
       <w:r>
         <w:rPr>
           <w:i/>
         </w:rPr>
-        <w:t>Space</w:t>
-      </w:r>
-      <w:proofErr w:type="spellEnd"/>
+        <w:t>Space missing</w:t>
+      </w:r>
+      <w:r>
+        <w:t>).</w:t>
+      </w:r>
+    </w:p>
+    <w:p>
+      <w:r>
+        <w:t xml:space="preserve">Rappel : vous pouvez placer le répertoire </w:t>
+      </w:r>
       <w:r>
         <w:rPr>
           <w:i/>
         </w:rPr>
-        <w:t xml:space="preserve"> </w:t>
-      </w:r>
-      <w:proofErr w:type="spellStart"/>
+        <w:t>Build</w:t>
+      </w:r>
       <w:r>
         <w:rPr>
           <w:i/>
         </w:rPr>
-        <w:t>missing</w:t>
-      </w:r>
-      <w:proofErr w:type="spellEnd"/>
-      <w:r>
-        <w:t>).</w:t>
-      </w:r>
-    </w:p>
-    <w:p>
-      <w:r>
-        <w:t xml:space="preserve">Rappel : vous pouvez placer le répertoire </w:t>
-      </w:r>
-      <w:proofErr w:type="spellStart"/>
+        <w:t> </w:t>
+      </w:r>
       <w:r>
         <w:rPr>
           <w:i/>
         </w:rPr>
-        <w:t>Build</w:t>
-      </w:r>
-      <w:proofErr w:type="spellEnd"/>
-      <w:r>
-        <w:rPr>
-          <w:i/>
-        </w:rPr>
-        <w:t> </w:t>
-      </w:r>
-      <w:proofErr w:type="spellStart"/>
-      <w:r>
-        <w:rPr>
-          <w:i/>
-        </w:rPr>
         <w:t>path</w:t>
       </w:r>
-      <w:proofErr w:type="spellEnd"/>
       <w:r>
         <w:t xml:space="preserve"> sur un disque externe.</w:t>
       </w:r>
@@ -2916,33 +2364,17 @@
         <w:rPr>
           <w:i/>
         </w:rPr>
-        <w:t xml:space="preserve">Installation </w:t>
-      </w:r>
-      <w:proofErr w:type="spellStart"/>
+        <w:t>Installation done</w:t>
+      </w:r>
+      <w:r>
+        <w:t xml:space="preserve"> ou </w:t>
+      </w:r>
       <w:r>
         <w:rPr>
           <w:i/>
         </w:rPr>
-        <w:t>done</w:t>
-      </w:r>
-      <w:proofErr w:type="spellEnd"/>
-      <w:r>
-        <w:t xml:space="preserve"> ou </w:t>
-      </w:r>
-      <w:r>
-        <w:rPr>
-          <w:i/>
-        </w:rPr>
-        <w:t xml:space="preserve">Installation </w:t>
-      </w:r>
-      <w:proofErr w:type="spellStart"/>
-      <w:r>
-        <w:rPr>
-          <w:i/>
-        </w:rPr>
-        <w:t>failed</w:t>
-      </w:r>
-      <w:proofErr w:type="spellEnd"/>
+        <w:t>Installation failed</w:t>
+      </w:r>
       <w:r>
         <w:t>).</w:t>
       </w:r>
@@ -3058,16 +2490,8 @@
         <w:rPr>
           <w:i/>
         </w:rPr>
-        <w:t xml:space="preserve">Installation </w:t>
-      </w:r>
-      <w:proofErr w:type="spellStart"/>
-      <w:r>
-        <w:rPr>
-          <w:i/>
-        </w:rPr>
-        <w:t>done</w:t>
-      </w:r>
-      <w:proofErr w:type="spellEnd"/>
+        <w:t>Installation done</w:t>
+      </w:r>
       <w:r>
         <w:t>. Deux cas de figures</w:t>
       </w:r>
@@ -3101,14 +2525,12 @@
       <w:r>
         <w:t xml:space="preserve"> dans un </w:t>
       </w:r>
-      <w:proofErr w:type="spellStart"/>
       <w:r>
         <w:rPr>
           <w:i/>
         </w:rPr>
         <w:t>RaspberryPi</w:t>
       </w:r>
-      <w:proofErr w:type="spellEnd"/>
       <w:r>
         <w:t>.</w:t>
       </w:r>
@@ -3142,28 +2564,12 @@
       <w:r>
         <w:t xml:space="preserve"> est disponible dans le répertoire choisit à l’option </w:t>
       </w:r>
-      <w:proofErr w:type="spellStart"/>
       <w:r>
         <w:rPr>
           <w:i/>
         </w:rPr>
-        <w:t>Build</w:t>
-      </w:r>
-      <w:proofErr w:type="spellEnd"/>
-      <w:r>
-        <w:rPr>
-          <w:i/>
-        </w:rPr>
-        <w:t xml:space="preserve"> </w:t>
-      </w:r>
-      <w:proofErr w:type="spellStart"/>
-      <w:r>
-        <w:rPr>
-          <w:i/>
-        </w:rPr>
-        <w:t>path</w:t>
-      </w:r>
-      <w:proofErr w:type="spellEnd"/>
+        <w:t>Build path</w:t>
+      </w:r>
       <w:r>
         <w:t>.</w:t>
       </w:r>
@@ -3178,13 +2584,8 @@
         <w:t xml:space="preserve"> via un outil tiers (voir « installer avec</w:t>
       </w:r>
       <w:r>
-        <w:t xml:space="preserve"> </w:t>
-      </w:r>
-      <w:proofErr w:type="spellStart"/>
-      <w:r>
-        <w:t>Etcher</w:t>
-      </w:r>
-      <w:proofErr w:type="spellEnd"/>
+        <w:t xml:space="preserve"> Etcher</w:t>
+      </w:r>
       <w:r>
         <w:t> », plus bas</w:t>
       </w:r>
@@ -3558,15 +2959,7 @@
     </w:p>
     <w:p>
       <w:r>
-        <w:t xml:space="preserve">Les informations à renseigner sont les mêmes que celles se trouvant dans les paramètres de connexion internet de votre navigateur ou d’Internet Explorer/IE </w:t>
-      </w:r>
-      <w:proofErr w:type="spellStart"/>
-      <w:r>
-        <w:t>Edge</w:t>
-      </w:r>
-      <w:proofErr w:type="spellEnd"/>
-      <w:r>
-        <w:t xml:space="preserve"> sous Windows.</w:t>
+        <w:t>Les informations à renseigner sont les mêmes que celles se trouvant dans les paramètres de connexion internet de votre navigateur ou d’Internet Explorer/IE Edge sous Windows.</w:t>
       </w:r>
     </w:p>
     <w:p>
@@ -3670,145 +3063,105 @@
         <w:rPr>
           <w:i/>
         </w:rPr>
-        <w:t xml:space="preserve">Import configuration </w:t>
-      </w:r>
-      <w:proofErr w:type="spellStart"/>
+        <w:t>Import configuration from file</w:t>
+      </w:r>
+      <w:r>
+        <w:t xml:space="preserve"> du menu </w:t>
+      </w:r>
       <w:r>
         <w:rPr>
           <w:i/>
         </w:rPr>
-        <w:t>from</w:t>
-      </w:r>
-      <w:proofErr w:type="spellEnd"/>
+        <w:t>File</w:t>
+      </w:r>
+      <w:r>
+        <w:t>.</w:t>
+      </w:r>
+    </w:p>
+    <w:p>
+      <w:r>
+        <w:t xml:space="preserve">L’utilisation de cette option </w:t>
+      </w:r>
+      <w:r>
+        <w:t>permet de</w:t>
+      </w:r>
+      <w:r>
+        <w:t xml:space="preserve"> pré-remplir les champs et </w:t>
+      </w:r>
+      <w:r>
+        <w:t xml:space="preserve">de </w:t>
+      </w:r>
+      <w:r>
+        <w:t>présélectionner les contenus.</w:t>
+      </w:r>
+      <w:r>
+        <w:t xml:space="preserve"> Vous n’avez plus alors qu’à lancer directement l’installation.</w:t>
+      </w:r>
+    </w:p>
+    <w:p/>
+    <w:p>
+      <w:pPr>
+        <w:pStyle w:val="Heading2"/>
+      </w:pPr>
+      <w:r>
+        <w:t>Installation et désinstallation manuelle d’imDisk</w:t>
+      </w:r>
+    </w:p>
+    <w:p>
+      <w:r>
+        <w:t>Sous Windows, un logiciel tiers est utilisé pour certaines étapes du processus.</w:t>
+      </w:r>
+    </w:p>
+    <w:p>
+      <w:r>
+        <w:t>En cas d’erreur sur cette étape, le logiciel pourra vous proposer de réinstaller ce logiciel tiers manuellement via les indications fournies dans ce menu.</w:t>
+      </w:r>
+    </w:p>
+    <w:p>
+      <w:pPr>
+        <w:pStyle w:val="Heading2"/>
+      </w:pPr>
+    </w:p>
+    <w:p>
+      <w:pPr>
+        <w:pStyle w:val="Heading2"/>
+      </w:pPr>
+      <w:r>
+        <w:t>Écriture de carte SD via Etcher</w:t>
+      </w:r>
+    </w:p>
+    <w:p>
+      <w:r>
+        <w:t xml:space="preserve">L’écriture du fichier </w:t>
+      </w:r>
       <w:r>
         <w:rPr>
           <w:i/>
         </w:rPr>
-        <w:t xml:space="preserve"> file</w:t>
-      </w:r>
-      <w:r>
-        <w:t xml:space="preserve"> du menu </w:t>
-      </w:r>
-      <w:r>
+        <w:t>image</w:t>
+      </w:r>
+      <w:r>
+        <w:t xml:space="preserve"> sur la carte SD est un procédé sensible qui peut échouer.</w:t>
+      </w:r>
+    </w:p>
+    <w:p>
+      <w:r>
+        <w:t>La procédure d’écriture s’effectuant après la (longue) création du fichier image, en cas d’échec d’écriture de la carte SD, le logiciel vous proposera d’utiliser un outil tiers pour l’écriture de la carte.</w:t>
+      </w:r>
+    </w:p>
+    <w:p>
+      <w:r>
+        <w:t>Cet outil tiers est nommé Etcher et peut être téléchargé depuis cette entrée de menu.</w:t>
+      </w:r>
+    </w:p>
+    <w:p>
+      <w:pPr>
         <w:rPr>
           <w:i/>
         </w:rPr>
-        <w:t>File</w:t>
-      </w:r>
-      <w:r>
-        <w:t>.</w:t>
-      </w:r>
-    </w:p>
-    <w:p>
-      <w:r>
-        <w:t xml:space="preserve">L’utilisation de cette option </w:t>
-      </w:r>
-      <w:r>
-        <w:t>permet de</w:t>
-      </w:r>
-      <w:r>
-        <w:t xml:space="preserve"> pré-remplir les champs et </w:t>
-      </w:r>
-      <w:r>
-        <w:t xml:space="preserve">de </w:t>
-      </w:r>
-      <w:r>
-        <w:t>présélectionner les contenus.</w:t>
-      </w:r>
-      <w:r>
-        <w:t xml:space="preserve"> Vous n’avez plus alors qu’à lancer directement l’installation.</w:t>
-      </w:r>
-    </w:p>
-    <w:p/>
-    <w:p>
-      <w:pPr>
-        <w:pStyle w:val="Heading2"/>
-      </w:pPr>
-      <w:r>
-        <w:t>Installation et désinstallation manuelle d’</w:t>
-      </w:r>
-      <w:proofErr w:type="spellStart"/>
-      <w:r>
-        <w:t>imDisk</w:t>
-      </w:r>
-      <w:proofErr w:type="spellEnd"/>
-    </w:p>
-    <w:p>
-      <w:r>
-        <w:t>Sous Windows, un logiciel tiers est utilisé pour certaines étapes du processus.</w:t>
-      </w:r>
-    </w:p>
-    <w:p>
-      <w:r>
-        <w:t>En cas d’erreur sur cette étape, le logiciel pourra vous proposer de réinstaller ce logiciel tiers manuellement via les indications fournies dans ce menu.</w:t>
-      </w:r>
-    </w:p>
-    <w:p>
-      <w:pPr>
-        <w:pStyle w:val="Heading2"/>
-      </w:pPr>
-    </w:p>
-    <w:p>
-      <w:pPr>
-        <w:pStyle w:val="Heading2"/>
-      </w:pPr>
-      <w:r>
-        <w:t xml:space="preserve">Écriture de carte SD via </w:t>
-      </w:r>
-      <w:proofErr w:type="spellStart"/>
-      <w:r>
-        <w:t>Etcher</w:t>
-      </w:r>
-      <w:proofErr w:type="spellEnd"/>
-    </w:p>
-    <w:p>
-      <w:r>
-        <w:t xml:space="preserve">L’écriture du fichier </w:t>
-      </w:r>
-      <w:r>
-        <w:rPr>
-          <w:i/>
-        </w:rPr>
-        <w:t>image</w:t>
-      </w:r>
-      <w:r>
-        <w:t xml:space="preserve"> sur la carte SD est un procédé sensible qui peut échouer.</w:t>
-      </w:r>
-    </w:p>
-    <w:p>
-      <w:r>
-        <w:t>La procédure d’écriture s’effectuant après la (longue) création du fichier image, en cas d’échec d’écriture de la carte SD, le logiciel vous proposera d’utiliser un outil tiers pour l’écriture de la carte.</w:t>
-      </w:r>
-    </w:p>
-    <w:p>
-      <w:r>
-        <w:t xml:space="preserve">Cet outil tiers est nommé </w:t>
-      </w:r>
-      <w:proofErr w:type="spellStart"/>
-      <w:r>
-        <w:t>Etcher</w:t>
-      </w:r>
-      <w:proofErr w:type="spellEnd"/>
-      <w:r>
-        <w:t xml:space="preserve"> et peut être téléchargé depuis cette entrée de menu.</w:t>
-      </w:r>
-    </w:p>
-    <w:p>
-      <w:pPr>
-        <w:rPr>
-          <w:i/>
-        </w:rPr>
-      </w:pPr>
-      <w:r>
-        <w:t xml:space="preserve">Note : </w:t>
-      </w:r>
-      <w:proofErr w:type="spellStart"/>
-      <w:r>
-        <w:t>Etcher</w:t>
-      </w:r>
-      <w:proofErr w:type="spellEnd"/>
-      <w:r>
-        <w:t xml:space="preserve"> permet également d’écrire une même image sur plusieurs cartes SD en même temps.</w:t>
+      </w:pPr>
+      <w:r>
+        <w:t>Note : Etcher permet également d’écrire une même image sur plusieurs cartes SD en même temps.</w:t>
       </w:r>
     </w:p>
     <w:p>
@@ -3821,15 +3174,7 @@
     </w:p>
     <w:p>
       <w:r>
-        <w:t xml:space="preserve">La création de </w:t>
-      </w:r>
-      <w:proofErr w:type="spellStart"/>
-      <w:r>
-        <w:t>Hotspot</w:t>
-      </w:r>
-      <w:proofErr w:type="spellEnd"/>
-      <w:r>
-        <w:t xml:space="preserve"> personnalisé fait intervenir de nombreuses tâches complexes ; les erreurs restent donc possibles.</w:t>
+        <w:t>La création de Hotspot personnalisé fait intervenir de nombreuses tâches complexes ; les erreurs restent donc possibles.</w:t>
       </w:r>
     </w:p>
     <w:p>
@@ -3968,27 +3313,13 @@
         <w:pStyle w:val="Heading1"/>
       </w:pPr>
       <w:r>
-        <w:lastRenderedPageBreak/>
         <w:t>Les contenus</w:t>
       </w:r>
     </w:p>
     <w:p/>
     <w:p>
-      <w:proofErr w:type="spellStart"/>
-      <w:r>
-        <w:t>Kiwix</w:t>
-      </w:r>
-      <w:proofErr w:type="spellEnd"/>
-      <w:r>
-        <w:t xml:space="preserve"> </w:t>
-      </w:r>
-      <w:proofErr w:type="spellStart"/>
-      <w:r>
-        <w:t>Hotspot</w:t>
-      </w:r>
-      <w:proofErr w:type="spellEnd"/>
-      <w:r>
-        <w:t xml:space="preserve"> propose deux types de contenus différents : les outils interactifs et les contenus statiques.</w:t>
+      <w:r>
+        <w:t>Kiwix Hotspot propose deux types de contenus différents : les outils interactifs et les contenus statiques.</w:t>
       </w:r>
     </w:p>
     <w:p>
@@ -4069,39 +3400,24 @@
           </wp:anchor>
         </w:drawing>
       </w:r>
-      <w:proofErr w:type="spellStart"/>
-      <w:r>
-        <w:t>EduPi</w:t>
-      </w:r>
-      <w:proofErr w:type="spellEnd"/>
-      <w:r>
-        <w:t> : partage de fichiers</w:t>
-      </w:r>
-    </w:p>
-    <w:p>
-      <w:proofErr w:type="spellStart"/>
+      <w:r>
+        <w:t>EduPi : partage de fichiers</w:t>
+      </w:r>
+    </w:p>
+    <w:p>
       <w:r>
         <w:rPr>
           <w:i/>
         </w:rPr>
         <w:t>Edupi</w:t>
       </w:r>
-      <w:proofErr w:type="spellEnd"/>
       <w:r>
         <w:t xml:space="preserve"> est un outil de mise à disposition de fichiers. Il permet à l’administrateur de partager très simplement tout type de fichiers ou dossiers.</w:t>
       </w:r>
     </w:p>
     <w:p>
       <w:r>
-        <w:t xml:space="preserve">Tous les utilisateurs du </w:t>
-      </w:r>
-      <w:proofErr w:type="spellStart"/>
-      <w:r>
-        <w:t>Hotspot</w:t>
-      </w:r>
-      <w:proofErr w:type="spellEnd"/>
-      <w:r>
-        <w:t xml:space="preserve"> peuvent naviguer dans l’arborescence des dossiers ainsi copiés sur le </w:t>
+        <w:t xml:space="preserve">Tous les utilisateurs du Hotspot peuvent naviguer dans l’arborescence des dossiers ainsi copiés sur le </w:t>
       </w:r>
       <w:r>
         <w:rPr>
@@ -4128,15 +3444,7 @@
         <w:pStyle w:val="Heading3"/>
       </w:pPr>
       <w:r>
-        <w:t xml:space="preserve">Khan </w:t>
-      </w:r>
-      <w:proofErr w:type="spellStart"/>
-      <w:r>
-        <w:t>Academy</w:t>
-      </w:r>
-      <w:proofErr w:type="spellEnd"/>
-      <w:r>
-        <w:t> : apprentissage</w:t>
+        <w:t>Khan Academy : apprentissage</w:t>
       </w:r>
     </w:p>
     <w:p>
@@ -4202,34 +3510,12 @@
         </w:drawing>
       </w:r>
       <w:r>
-        <w:t xml:space="preserve">L’outil Khan </w:t>
-      </w:r>
-      <w:proofErr w:type="spellStart"/>
-      <w:r>
-        <w:t>Academy</w:t>
-      </w:r>
-      <w:proofErr w:type="spellEnd"/>
-      <w:r>
-        <w:t xml:space="preserve"> est une copie allégée de la plateforme d’apprentissage en ligne </w:t>
-      </w:r>
-      <w:r>
-        <w:t>khanacademy.org</w:t>
-      </w:r>
-      <w:r>
-        <w:t>.</w:t>
-      </w:r>
-    </w:p>
-    <w:p>
-      <w:r>
-        <w:t xml:space="preserve">Khan </w:t>
-      </w:r>
-      <w:proofErr w:type="spellStart"/>
-      <w:r>
-        <w:t>Academy</w:t>
-      </w:r>
-      <w:proofErr w:type="spellEnd"/>
-      <w:r>
-        <w:t xml:space="preserve"> propose des exercices d’entrainement, des vidéos de cours et une plateforme d’apprentissage permettant aux utilisateurs d’apprendre et progresser à leur rythme.</w:t>
+        <w:t>L’outil Khan Academy est une copie allégée de la plateforme d’apprentissage en ligne khanacademy.org.</w:t>
+      </w:r>
+    </w:p>
+    <w:p>
+      <w:r>
+        <w:t>Khan Academy propose des exercices d’entrainement, des vidéos de cours et une plateforme d’apprentissage permettant aux utilisateurs d’apprendre et progresser à leur rythme.</w:t>
       </w:r>
     </w:p>
     <w:p>
@@ -4245,6 +3531,16 @@
       <w:r>
         <w:t xml:space="preserve"> proposées dépend de la langue (c’est un projet d’origine anglophone).</w:t>
       </w:r>
+    </w:p>
+    <w:p>
+      <w:hyperlink r:id="rId33" w:history="1">
+        <w:r>
+          <w:rPr>
+            <w:rStyle w:val="Hyperlink"/>
+          </w:rPr>
+          <w:t>https://www.khanacademy.org/</w:t>
+        </w:r>
+      </w:hyperlink>
     </w:p>
     <w:p/>
     <w:p>
@@ -4285,7 +3581,7 @@
                     <pic:cNvPicPr/>
                   </pic:nvPicPr>
                   <pic:blipFill>
-                    <a:blip r:embed="rId33" cstate="print">
+                    <a:blip r:embed="rId34" cstate="print">
                       <a:extLst>
                         <a:ext uri="{28A0092B-C50C-407E-A947-70E740481C1C}">
                           <a14:useLocalDpi xmlns:a14="http://schemas.microsoft.com/office/drawing/2010/main" val="0"/>
@@ -4317,67 +3613,37 @@
           </wp:anchor>
         </w:drawing>
       </w:r>
-      <w:proofErr w:type="spellStart"/>
-      <w:r>
-        <w:t>Aflatoun</w:t>
-      </w:r>
-      <w:proofErr w:type="spellEnd"/>
-      <w:r>
-        <w:t> : formation des enseignants</w:t>
-      </w:r>
-    </w:p>
-    <w:p>
-      <w:r>
-        <w:t xml:space="preserve">Basé sur la plateforme technique de Khan </w:t>
-      </w:r>
-      <w:proofErr w:type="spellStart"/>
-      <w:r>
-        <w:t>Academy</w:t>
-      </w:r>
-      <w:proofErr w:type="spellEnd"/>
-      <w:r>
-        <w:t xml:space="preserve">, </w:t>
-      </w:r>
-      <w:proofErr w:type="spellStart"/>
-      <w:r>
-        <w:t>Aflatoun</w:t>
-      </w:r>
-      <w:proofErr w:type="spellEnd"/>
-      <w:r>
-        <w:t xml:space="preserve"> est une plateforme d’apprentissage à destination des enseignants.</w:t>
-      </w:r>
-    </w:p>
-    <w:p>
-      <w:r>
-        <w:t xml:space="preserve">Depuis </w:t>
-      </w:r>
-      <w:proofErr w:type="spellStart"/>
-      <w:r>
-        <w:t>Aflatoun</w:t>
-      </w:r>
-      <w:proofErr w:type="spellEnd"/>
-      <w:r>
-        <w:t>, ils peuvent se former au curriculum et à la méthodologie d’apprentissage d’</w:t>
-      </w:r>
-      <w:proofErr w:type="spellStart"/>
-      <w:r>
-        <w:t>Aflatoun</w:t>
-      </w:r>
-      <w:proofErr w:type="spellEnd"/>
-      <w:r>
-        <w:t xml:space="preserve"> International.</w:t>
-      </w:r>
-    </w:p>
-    <w:p>
-      <w:proofErr w:type="spellStart"/>
-      <w:r>
-        <w:t>Aflatoun</w:t>
-      </w:r>
-      <w:proofErr w:type="spellEnd"/>
-      <w:r>
-        <w:t xml:space="preserve"> est multilingue, anglais et français.</w:t>
-      </w:r>
-    </w:p>
+      <w:r>
+        <w:t>Aflatoun : formation des enseignants</w:t>
+      </w:r>
+    </w:p>
+    <w:p>
+      <w:r>
+        <w:t>Basé sur la plateforme technique de Khan Academy, Aflatoun est une plateforme d’apprentissage à destination des enseignants.</w:t>
+      </w:r>
+    </w:p>
+    <w:p>
+      <w:r>
+        <w:t>Depuis Aflatoun, ils peuvent se former au curriculum et à la méthodologie d’apprentissage d’Aflatoun International.</w:t>
+      </w:r>
+    </w:p>
+    <w:p>
+      <w:r>
+        <w:t>Aflatoun est multilingue, anglais et français.</w:t>
+      </w:r>
+      <w:r>
+        <w:br/>
+      </w:r>
+      <w:hyperlink r:id="rId35" w:history="1">
+        <w:r>
+          <w:rPr>
+            <w:rStyle w:val="Hyperlink"/>
+          </w:rPr>
+          <w:t>https://www.aflatoun.org</w:t>
+        </w:r>
+      </w:hyperlink>
+    </w:p>
+    <w:p/>
     <w:p>
       <w:pPr>
         <w:pStyle w:val="Heading3"/>
@@ -4398,14 +3664,8 @@
       <w:pPr>
         <w:pStyle w:val="Heading3"/>
       </w:pPr>
-      <w:proofErr w:type="spellStart"/>
-      <w:r>
-        <w:lastRenderedPageBreak/>
-        <w:t>WikiFundi</w:t>
-      </w:r>
-      <w:proofErr w:type="spellEnd"/>
-      <w:r>
-        <w:t xml:space="preserve"> : l’édition </w:t>
+      <w:r>
+        <w:t xml:space="preserve">WikiFundi : l’édition </w:t>
       </w:r>
       <w:r>
         <w:t xml:space="preserve">hors-ligne de </w:t>
@@ -4419,25 +3679,14 @@
         <w:keepNext/>
         <w:keepLines/>
       </w:pPr>
-      <w:proofErr w:type="spellStart"/>
-      <w:r>
-        <w:t>WikiFundi</w:t>
-      </w:r>
-      <w:proofErr w:type="spellEnd"/>
-      <w:r>
-        <w:t xml:space="preserve"> est une copie de la plateforme </w:t>
+      <w:r>
+        <w:t xml:space="preserve">WikiFundi est une copie de la plateforme </w:t>
       </w:r>
       <w:r>
         <w:rPr>
           <w:i/>
         </w:rPr>
-        <w:t>w</w:t>
-      </w:r>
-      <w:r>
-        <w:rPr>
-          <w:i/>
-        </w:rPr>
-        <w:t>iki</w:t>
+        <w:t>wiki</w:t>
       </w:r>
       <w:r>
         <w:t xml:space="preserve"> utilisée par Wikipédia.</w:t>
@@ -4483,7 +3732,7 @@
                     <pic:cNvPicPr/>
                   </pic:nvPicPr>
                   <pic:blipFill>
-                    <a:blip r:embed="rId34" cstate="print">
+                    <a:blip r:embed="rId36" cstate="print">
                       <a:extLst>
                         <a:ext uri="{28A0092B-C50C-407E-A947-70E740481C1C}">
                           <a14:useLocalDpi xmlns:a14="http://schemas.microsoft.com/office/drawing/2010/main" val="0"/>
@@ -4543,36 +3792,29 @@
         </w:numPr>
       </w:pPr>
       <w:r>
-        <w:t xml:space="preserve">Fournir une plateforme d’édition collaborative aux utilisateurs du </w:t>
-      </w:r>
-      <w:proofErr w:type="spellStart"/>
-      <w:r>
-        <w:t>Hotspot</w:t>
-      </w:r>
-      <w:proofErr w:type="spellEnd"/>
-      <w:r>
-        <w:t>.</w:t>
-      </w:r>
-    </w:p>
-    <w:p>
-      <w:proofErr w:type="spellStart"/>
-      <w:r>
-        <w:t>WikiFundi</w:t>
-      </w:r>
-      <w:proofErr w:type="spellEnd"/>
-      <w:r>
-        <w:t xml:space="preserve"> inclut également des articles et des documents d’aide à la formation et à l’autoformation sur le wiki.</w:t>
-      </w:r>
-    </w:p>
-    <w:p>
-      <w:proofErr w:type="spellStart"/>
-      <w:r>
-        <w:t>WikiFundi</w:t>
-      </w:r>
-      <w:proofErr w:type="spellEnd"/>
-      <w:r>
-        <w:t xml:space="preserve"> est disponible en anglais et en français.</w:t>
-      </w:r>
+        <w:t>Fournir une plateforme d’édition collaborative aux utilisateurs du Hotspot.</w:t>
+      </w:r>
+    </w:p>
+    <w:p>
+      <w:r>
+        <w:t>WikiFundi inclut également des articles et des documents d’aide à la formation et à l’autoformation sur le wiki.</w:t>
+      </w:r>
+    </w:p>
+    <w:p>
+      <w:r>
+        <w:t>WikiFundi est disponible en anglais et en français.</w:t>
+      </w:r>
+      <w:r>
+        <w:br/>
+      </w:r>
+      <w:hyperlink r:id="rId37" w:history="1">
+        <w:r>
+          <w:rPr>
+            <w:rStyle w:val="Hyperlink"/>
+          </w:rPr>
+          <w:t>http://www.wikifundi.org/</w:t>
+        </w:r>
+      </w:hyperlink>
     </w:p>
     <w:p/>
     <w:p>
@@ -4613,7 +3855,7 @@
                     <pic:cNvPicPr/>
                   </pic:nvPicPr>
                   <pic:blipFill>
-                    <a:blip r:embed="rId35" cstate="print">
+                    <a:blip r:embed="rId38" cstate="print">
                       <a:extLst>
                         <a:ext uri="{28A0092B-C50C-407E-A947-70E740481C1C}">
                           <a14:useLocalDpi xmlns:a14="http://schemas.microsoft.com/office/drawing/2010/main" val="0"/>
@@ -4675,23 +3917,7 @@
         </w:numPr>
       </w:pPr>
       <w:r>
-        <w:t xml:space="preserve">D’autres projets Wikimédia tels </w:t>
-      </w:r>
-      <w:proofErr w:type="spellStart"/>
-      <w:r>
-        <w:t>Wikilivres</w:t>
-      </w:r>
-      <w:proofErr w:type="spellEnd"/>
-      <w:r>
-        <w:t xml:space="preserve">, </w:t>
-      </w:r>
-      <w:proofErr w:type="spellStart"/>
-      <w:r>
-        <w:t>Wikiversité</w:t>
-      </w:r>
-      <w:proofErr w:type="spellEnd"/>
-      <w:r>
-        <w:t xml:space="preserve">, </w:t>
+        <w:t xml:space="preserve">D’autres projets Wikimédia tels Wikilivres, Wikiversité, </w:t>
       </w:r>
       <w:r>
         <w:rPr>
@@ -4717,13 +3943,8 @@
           <w:numId w:val="8"/>
         </w:numPr>
       </w:pPr>
-      <w:proofErr w:type="spellStart"/>
-      <w:r>
-        <w:t>Wikimed</w:t>
-      </w:r>
-      <w:proofErr w:type="spellEnd"/>
-      <w:r>
-        <w:t xml:space="preserve">, une </w:t>
+      <w:r>
+        <w:t xml:space="preserve">Wikimed, une </w:t>
       </w:r>
       <w:r>
         <w:t>sélection des contenus médicaux de Wikipédia ;</w:t>
@@ -4758,19 +3979,11 @@
       <w:r>
         <w:t xml:space="preserve"> (</w:t>
       </w:r>
-      <w:proofErr w:type="spellStart"/>
       <w:r>
         <w:rPr>
           <w:i/>
         </w:rPr>
-        <w:t>Technology</w:t>
-      </w:r>
-      <w:proofErr w:type="spellEnd"/>
-      <w:r>
-        <w:rPr>
-          <w:i/>
-        </w:rPr>
-        <w:t>, Entertainment and Design</w:t>
+        <w:t>Technology, Entertainment and Design</w:t>
       </w:r>
       <w:r>
         <w:t>)</w:t>
@@ -4796,11 +4009,21 @@
       <w:r>
         <w:t>.</w:t>
       </w:r>
+    </w:p>
+    <w:p>
+      <w:hyperlink r:id="rId39" w:history="1">
+        <w:r>
+          <w:rPr>
+            <w:rStyle w:val="Hyperlink"/>
+          </w:rPr>
+          <w:t>https://www.kiwix.org/</w:t>
+        </w:r>
+      </w:hyperlink>
     </w:p>
     <w:p/>
     <w:sectPr>
-      <w:footerReference w:type="even" r:id="rId36"/>
-      <w:footerReference w:type="default" r:id="rId37"/>
+      <w:footerReference w:type="even" r:id="rId40"/>
+      <w:footerReference w:type="default" r:id="rId41"/>
       <w:pgSz w:w="11900" w:h="16840"/>
       <w:pgMar w:top="1440" w:right="1440" w:bottom="1440" w:left="1440" w:header="708" w:footer="708" w:gutter="0"/>
       <w:cols w:space="708"/>
@@ -4995,23 +4218,7 @@
       <w:ind w:right="360"/>
     </w:pPr>
     <w:r>
-      <w:t xml:space="preserve">Guide utilisateur </w:t>
-    </w:r>
-    <w:proofErr w:type="spellStart"/>
-    <w:r>
-      <w:t>Kiwix</w:t>
-    </w:r>
-    <w:proofErr w:type="spellEnd"/>
-    <w:r>
-      <w:t xml:space="preserve"> </w:t>
-    </w:r>
-    <w:proofErr w:type="spellStart"/>
-    <w:r>
-      <w:t>Hotspot</w:t>
-    </w:r>
-    <w:proofErr w:type="spellEnd"/>
-    <w:r>
-      <w:t xml:space="preserve"> v2</w:t>
+      <w:t>Guide utilisateur Kiwix Hotspot v2</w:t>
     </w:r>
     <w:r>
       <w:tab/>
@@ -6574,10 +5781,6 @@
     <w:lsdException w:name="Book Title" w:uiPriority="33" w:qFormat="1"/>
     <w:lsdException w:name="Bibliography" w:semiHidden="1" w:uiPriority="37" w:unhideWhenUsed="1"/>
     <w:lsdException w:name="TOC Heading" w:semiHidden="1" w:uiPriority="39" w:unhideWhenUsed="1" w:qFormat="1"/>
-    <w:lsdException w:name="Grid Table Light" w:semiHidden="1" w:unhideWhenUsed="1"/>
-    <w:lsdException w:name="Grid Table 1 Light" w:semiHidden="1" w:unhideWhenUsed="1"/>
-    <w:lsdException w:name="Grid Table 2" w:semiHidden="1" w:unhideWhenUsed="1"/>
-    <w:lsdException w:name="Grid Table 3" w:semiHidden="1" w:unhideWhenUsed="1"/>
     <w:lsdException w:name="Grid Table 4" w:uiPriority="49"/>
     <w:lsdException w:name="Grid Table 5 Dark" w:uiPriority="50"/>
     <w:lsdException w:name="Grid Table 6 Colorful" w:uiPriority="51"/>
@@ -7012,6 +6215,18 @@
       <w:u w:val="single"/>
     </w:rPr>
   </w:style>
+  <w:style w:type="character" w:styleId="UnresolvedMention">
+    <w:name w:val="Unresolved Mention"/>
+    <w:basedOn w:val="DefaultParagraphFont"/>
+    <w:uiPriority w:val="99"/>
+    <w:semiHidden/>
+    <w:unhideWhenUsed/>
+    <w:rsid w:val="00E57444"/>
+    <w:rPr>
+      <w:color w:val="605E5C"/>
+      <w:shd w:val="clear" w:color="auto" w:fill="E1DFDD"/>
+    </w:rPr>
+  </w:style>
 </w:styles>
 </file>
 

</xml_diff>